<commit_message>
PAULA MIRA LO DE LAS PRUEBAS
</commit_message>
<xml_diff>
--- a/Laboratorio 3/POOB-L03-2020-02.docx
+++ b/Laboratorio 3/POOB-L03-2020-02.docx
@@ -1,6 +1,6 @@
 
 <file path=word/document.xml><?xml version="1.0" encoding="utf-8"?>
-<w:document xmlns:wpc="http://schemas.microsoft.com/office/word/2010/wordprocessingCanvas" xmlns:cx="http://schemas.microsoft.com/office/drawing/2014/chartex" xmlns:cx1="http://schemas.microsoft.com/office/drawing/2015/9/8/chartex" xmlns:cx2="http://schemas.microsoft.com/office/drawing/2015/10/21/chartex" xmlns:cx3="http://schemas.microsoft.com/office/drawing/2016/5/9/chartex" xmlns:cx4="http://schemas.microsoft.com/office/drawing/2016/5/10/chartex" xmlns:cx5="http://schemas.microsoft.com/office/drawing/2016/5/11/chartex" xmlns:cx6="http://schemas.microsoft.com/office/drawing/2016/5/12/chartex" xmlns:cx7="http://schemas.microsoft.com/office/drawing/2016/5/13/chartex" xmlns:cx8="http://schemas.microsoft.com/office/drawing/2016/5/14/chartex" xmlns:mc="http://schemas.openxmlformats.org/markup-compatibility/2006" xmlns:aink="http://schemas.microsoft.com/office/drawing/2016/ink" xmlns:am3d="http://schemas.microsoft.com/office/drawing/2017/model3d" xmlns:o="urn:schemas-microsoft-com:office:office" xmlns:r="http://schemas.openxmlformats.org/officeDocument/2006/relationships" xmlns:m="http://schemas.openxmlformats.org/officeDocument/2006/math" xmlns:v="urn:schemas-microsoft-com:vml" xmlns:wp14="http://schemas.microsoft.com/office/word/2010/wordprocessingDrawing" xmlns:wp="http://schemas.openxmlformats.org/drawingml/2006/wordprocessingDrawing" xmlns:w10="urn:schemas-microsoft-com:office:word" xmlns:w="http://schemas.openxmlformats.org/wordprocessingml/2006/main" xmlns:w14="http://schemas.microsoft.com/office/word/2010/wordml" xmlns:w15="http://schemas.microsoft.com/office/word/2012/wordml" xmlns:w16cid="http://schemas.microsoft.com/office/word/2016/wordml/cid" xmlns:w16se="http://schemas.microsoft.com/office/word/2015/wordml/symex" xmlns:wpg="http://schemas.microsoft.com/office/word/2010/wordprocessingGroup" xmlns:wpi="http://schemas.microsoft.com/office/word/2010/wordprocessingInk" xmlns:wne="http://schemas.microsoft.com/office/word/2006/wordml" xmlns:wps="http://schemas.microsoft.com/office/word/2010/wordprocessingShape" mc:Ignorable="w14 w15 w16se w16cid wp14">
+<w:document xmlns:wpc="http://schemas.microsoft.com/office/word/2010/wordprocessingCanvas" xmlns:cx="http://schemas.microsoft.com/office/drawing/2014/chartex" xmlns:cx1="http://schemas.microsoft.com/office/drawing/2015/9/8/chartex" xmlns:mc="http://schemas.openxmlformats.org/markup-compatibility/2006" xmlns:o="urn:schemas-microsoft-com:office:office" xmlns:r="http://schemas.openxmlformats.org/officeDocument/2006/relationships" xmlns:m="http://schemas.openxmlformats.org/officeDocument/2006/math" xmlns:v="urn:schemas-microsoft-com:vml" xmlns:wp14="http://schemas.microsoft.com/office/word/2010/wordprocessingDrawing" xmlns:wp="http://schemas.openxmlformats.org/drawingml/2006/wordprocessingDrawing" xmlns:w10="urn:schemas-microsoft-com:office:word" xmlns:w="http://schemas.openxmlformats.org/wordprocessingml/2006/main" xmlns:w14="http://schemas.microsoft.com/office/word/2010/wordml" xmlns:w15="http://schemas.microsoft.com/office/word/2012/wordml" xmlns:w16se="http://schemas.microsoft.com/office/word/2015/wordml/symex" xmlns:wpg="http://schemas.microsoft.com/office/word/2010/wordprocessingGroup" xmlns:wpi="http://schemas.microsoft.com/office/word/2010/wordprocessingInk" xmlns:wne="http://schemas.microsoft.com/office/word/2006/wordml" xmlns:wps="http://schemas.microsoft.com/office/word/2010/wordprocessingShape" mc:Ignorable="w14 w15 w16se wp14">
   <w:body>
     <w:p>
       <w:pPr>
@@ -2598,6 +2598,7 @@
         </w:rPr>
         <w:t xml:space="preserve"> </w:t>
       </w:r>
+      <w:proofErr w:type="gramStart"/>
       <w:r>
         <w:rPr>
           <w:rFonts w:asciiTheme="minorHAnsi" w:hAnsiTheme="minorHAnsi" w:cstheme="minorHAnsi"/>
@@ -2648,6 +2649,7 @@
         </w:rPr>
         <w:t>a</w:t>
       </w:r>
+      <w:proofErr w:type="gramEnd"/>
       <w:r>
         <w:rPr>
           <w:rFonts w:asciiTheme="minorHAnsi" w:hAnsiTheme="minorHAnsi" w:cstheme="minorHAnsi"/>
@@ -3400,6 +3402,7 @@
         </w:rPr>
         <w:t xml:space="preserve"> </w:t>
       </w:r>
+      <w:proofErr w:type="gramStart"/>
       <w:r>
         <w:rPr>
           <w:rFonts w:asciiTheme="minorHAnsi" w:hAnsiTheme="minorHAnsi" w:cstheme="minorHAnsi"/>
@@ -3495,6 +3498,7 @@
         </w:rPr>
         <w:t>o</w:t>
       </w:r>
+      <w:proofErr w:type="gramEnd"/>
       <w:r>
         <w:rPr>
           <w:rFonts w:asciiTheme="minorHAnsi" w:hAnsiTheme="minorHAnsi" w:cstheme="minorHAnsi"/>
@@ -4499,6 +4503,7 @@
         </w:rPr>
         <w:t xml:space="preserve"> </w:t>
       </w:r>
+      <w:proofErr w:type="gramStart"/>
       <w:r>
         <w:rPr>
           <w:rFonts w:asciiTheme="minorHAnsi" w:hAnsiTheme="minorHAnsi" w:cstheme="minorHAnsi"/>
@@ -4549,6 +4554,7 @@
         </w:rPr>
         <w:t>n</w:t>
       </w:r>
+      <w:proofErr w:type="gramEnd"/>
       <w:r>
         <w:rPr>
           <w:rFonts w:asciiTheme="minorHAnsi" w:hAnsiTheme="minorHAnsi" w:cstheme="minorHAnsi"/>
@@ -6412,6 +6418,7 @@
           <w:iCs/>
           <w:w w:val="115"/>
         </w:rPr>
+        <w:lastRenderedPageBreak/>
         <w:t>¿Para</w:t>
       </w:r>
       <w:r>
@@ -8001,7 +8008,6 @@
           <w:b/>
           <w:w w:val="115"/>
         </w:rPr>
-        <w:lastRenderedPageBreak/>
         <w:t>Todas las células</w:t>
       </w:r>
       <w:r>
@@ -9009,6 +9015,7 @@
         <w:t xml:space="preserve"> indiana y 007 usando el método </w:t>
       </w:r>
       <w:proofErr w:type="spellStart"/>
+      <w:proofErr w:type="gramStart"/>
       <w:r>
         <w:rPr>
           <w:rFonts w:asciiTheme="minorHAnsi" w:hAnsiTheme="minorHAnsi" w:cstheme="minorHAnsi"/>
@@ -9026,7 +9033,17 @@
           <w:iCs/>
           <w:w w:val="115"/>
         </w:rPr>
-        <w:t xml:space="preserve">() . Ejecuten el programa, ¿Cómo quedan </w:t>
+        <w:t>(</w:t>
+      </w:r>
+      <w:proofErr w:type="gramEnd"/>
+      <w:r>
+        <w:rPr>
+          <w:rFonts w:asciiTheme="minorHAnsi" w:hAnsiTheme="minorHAnsi" w:cstheme="minorHAnsi"/>
+          <w:i/>
+          <w:iCs/>
+          <w:w w:val="115"/>
+        </w:rPr>
+        <w:t xml:space="preserve">) . Ejecuten el programa, ¿Cómo quedan </w:t>
       </w:r>
       <w:r>
         <w:rPr>
@@ -9064,71 +9081,6 @@
         </w:rPr>
         <w:t xml:space="preserve"> Capturen una pantalla significativa.</w:t>
       </w:r>
-    </w:p>
-    <w:p>
-      <w:pPr>
-        <w:pStyle w:val="Prrafodelista"/>
-        <w:tabs>
-          <w:tab w:val="left" w:pos="812"/>
-        </w:tabs>
-        <w:spacing w:before="21" w:line="228" w:lineRule="auto"/>
-        <w:ind w:right="121" w:firstLine="0"/>
-        <w:rPr>
-          <w:rFonts w:asciiTheme="minorHAnsi" w:hAnsiTheme="minorHAnsi" w:cstheme="minorHAnsi"/>
-        </w:rPr>
-      </w:pPr>
-    </w:p>
-    <w:p>
-      <w:pPr>
-        <w:pStyle w:val="Prrafodelista"/>
-        <w:tabs>
-          <w:tab w:val="left" w:pos="812"/>
-        </w:tabs>
-        <w:spacing w:before="21" w:line="228" w:lineRule="auto"/>
-        <w:ind w:right="121" w:firstLine="0"/>
-        <w:rPr>
-          <w:rFonts w:asciiTheme="minorHAnsi" w:hAnsiTheme="minorHAnsi" w:cstheme="minorHAnsi"/>
-        </w:rPr>
-      </w:pPr>
-    </w:p>
-    <w:p>
-      <w:pPr>
-        <w:pStyle w:val="Prrafodelista"/>
-        <w:tabs>
-          <w:tab w:val="left" w:pos="812"/>
-        </w:tabs>
-        <w:spacing w:before="21" w:line="228" w:lineRule="auto"/>
-        <w:ind w:right="121" w:firstLine="0"/>
-        <w:rPr>
-          <w:rFonts w:asciiTheme="minorHAnsi" w:hAnsiTheme="minorHAnsi" w:cstheme="minorHAnsi"/>
-        </w:rPr>
-      </w:pPr>
-    </w:p>
-    <w:p>
-      <w:pPr>
-        <w:pStyle w:val="Prrafodelista"/>
-        <w:tabs>
-          <w:tab w:val="left" w:pos="812"/>
-        </w:tabs>
-        <w:spacing w:before="21" w:line="228" w:lineRule="auto"/>
-        <w:ind w:right="121" w:firstLine="0"/>
-        <w:rPr>
-          <w:rFonts w:asciiTheme="minorHAnsi" w:hAnsiTheme="minorHAnsi" w:cstheme="minorHAnsi"/>
-        </w:rPr>
-      </w:pPr>
-    </w:p>
-    <w:p>
-      <w:pPr>
-        <w:pStyle w:val="Prrafodelista"/>
-        <w:tabs>
-          <w:tab w:val="left" w:pos="812"/>
-        </w:tabs>
-        <w:spacing w:before="21" w:line="228" w:lineRule="auto"/>
-        <w:ind w:right="121" w:firstLine="0"/>
-        <w:rPr>
-          <w:rFonts w:asciiTheme="minorHAnsi" w:hAnsiTheme="minorHAnsi" w:cstheme="minorHAnsi"/>
-        </w:rPr>
-      </w:pPr>
     </w:p>
     <w:p>
       <w:pPr>
@@ -9182,10 +9134,10 @@
           <w:iCs/>
           <w:w w:val="115"/>
         </w:rPr>
-        <w:lastRenderedPageBreak/>
         <w:t xml:space="preserve">En este punto vamos a construir (diseño y código) el método que atiende el botón Tic-tac: el método llamado </w:t>
       </w:r>
       <w:proofErr w:type="spellStart"/>
+      <w:proofErr w:type="gramStart"/>
       <w:r>
         <w:rPr>
           <w:rFonts w:asciiTheme="minorHAnsi" w:hAnsiTheme="minorHAnsi" w:cstheme="minorHAnsi"/>
@@ -9203,7 +9155,17 @@
           <w:iCs/>
           <w:w w:val="115"/>
         </w:rPr>
-        <w:t xml:space="preserve">() de la clase </w:t>
+        <w:t>(</w:t>
+      </w:r>
+      <w:proofErr w:type="gramEnd"/>
+      <w:r>
+        <w:rPr>
+          <w:rFonts w:asciiTheme="minorHAnsi" w:hAnsiTheme="minorHAnsi" w:cstheme="minorHAnsi"/>
+          <w:i/>
+          <w:iCs/>
+          <w:w w:val="115"/>
+        </w:rPr>
+        <w:t xml:space="preserve">) de la clase </w:t>
       </w:r>
       <w:proofErr w:type="spellStart"/>
       <w:r>
@@ -9416,6 +9378,61 @@
         </w:rPr>
         <w:t>Si.</w:t>
       </w:r>
+    </w:p>
+    <w:p>
+      <w:pPr>
+        <w:tabs>
+          <w:tab w:val="left" w:pos="812"/>
+        </w:tabs>
+        <w:spacing w:line="274" w:lineRule="exact"/>
+        <w:rPr>
+          <w:rFonts w:asciiTheme="minorHAnsi" w:hAnsiTheme="minorHAnsi" w:cstheme="minorHAnsi"/>
+        </w:rPr>
+      </w:pPr>
+    </w:p>
+    <w:p>
+      <w:pPr>
+        <w:tabs>
+          <w:tab w:val="left" w:pos="812"/>
+        </w:tabs>
+        <w:spacing w:line="274" w:lineRule="exact"/>
+        <w:rPr>
+          <w:rFonts w:asciiTheme="minorHAnsi" w:hAnsiTheme="minorHAnsi" w:cstheme="minorHAnsi"/>
+        </w:rPr>
+      </w:pPr>
+    </w:p>
+    <w:p>
+      <w:pPr>
+        <w:tabs>
+          <w:tab w:val="left" w:pos="812"/>
+        </w:tabs>
+        <w:spacing w:line="274" w:lineRule="exact"/>
+        <w:rPr>
+          <w:rFonts w:asciiTheme="minorHAnsi" w:hAnsiTheme="minorHAnsi" w:cstheme="minorHAnsi"/>
+        </w:rPr>
+      </w:pPr>
+    </w:p>
+    <w:p>
+      <w:pPr>
+        <w:tabs>
+          <w:tab w:val="left" w:pos="812"/>
+        </w:tabs>
+        <w:spacing w:line="274" w:lineRule="exact"/>
+        <w:rPr>
+          <w:rFonts w:asciiTheme="minorHAnsi" w:hAnsiTheme="minorHAnsi" w:cstheme="minorHAnsi"/>
+        </w:rPr>
+      </w:pPr>
+    </w:p>
+    <w:p>
+      <w:pPr>
+        <w:tabs>
+          <w:tab w:val="left" w:pos="812"/>
+        </w:tabs>
+        <w:spacing w:line="274" w:lineRule="exact"/>
+        <w:rPr>
+          <w:rFonts w:asciiTheme="minorHAnsi" w:hAnsiTheme="minorHAnsi" w:cstheme="minorHAnsi"/>
+        </w:rPr>
+      </w:pPr>
     </w:p>
     <w:p>
       <w:pPr>
@@ -10078,27 +10095,7 @@
           <w:iCs/>
           <w:w w:val="115"/>
         </w:rPr>
-        <w:t xml:space="preserve">¿cuáles métodos se </w:t>
-      </w:r>
-      <w:proofErr w:type="spellStart"/>
-      <w:r>
-        <w:rPr>
-          <w:rFonts w:asciiTheme="minorHAnsi" w:hAnsiTheme="minorHAnsi" w:cstheme="minorHAnsi"/>
-          <w:i/>
-          <w:iCs/>
-          <w:w w:val="115"/>
-        </w:rPr>
-        <w:t>sobre-escriben</w:t>
-      </w:r>
-      <w:proofErr w:type="spellEnd"/>
-      <w:r>
-        <w:rPr>
-          <w:rFonts w:asciiTheme="minorHAnsi" w:hAnsiTheme="minorHAnsi" w:cstheme="minorHAnsi"/>
-          <w:i/>
-          <w:iCs/>
-          <w:w w:val="115"/>
-        </w:rPr>
-        <w:t xml:space="preserve"> (</w:t>
+        <w:t>¿cuáles métodos se sobre-escriben (</w:t>
       </w:r>
       <w:proofErr w:type="spellStart"/>
       <w:r>
@@ -10589,54 +10586,6 @@
     </w:p>
     <w:p>
       <w:pPr>
-        <w:tabs>
-          <w:tab w:val="left" w:pos="812"/>
-        </w:tabs>
-        <w:spacing w:before="17" w:line="247" w:lineRule="auto"/>
-        <w:ind w:right="122"/>
-        <w:rPr>
-          <w:rFonts w:asciiTheme="minorHAnsi" w:hAnsiTheme="minorHAnsi" w:cstheme="minorHAnsi"/>
-        </w:rPr>
-      </w:pPr>
-    </w:p>
-    <w:p>
-      <w:pPr>
-        <w:tabs>
-          <w:tab w:val="left" w:pos="812"/>
-        </w:tabs>
-        <w:spacing w:before="17" w:line="247" w:lineRule="auto"/>
-        <w:ind w:right="122"/>
-        <w:rPr>
-          <w:rFonts w:asciiTheme="minorHAnsi" w:hAnsiTheme="minorHAnsi" w:cstheme="minorHAnsi"/>
-        </w:rPr>
-      </w:pPr>
-    </w:p>
-    <w:p>
-      <w:pPr>
-        <w:tabs>
-          <w:tab w:val="left" w:pos="812"/>
-        </w:tabs>
-        <w:spacing w:before="17" w:line="247" w:lineRule="auto"/>
-        <w:ind w:right="122"/>
-        <w:rPr>
-          <w:rFonts w:asciiTheme="minorHAnsi" w:hAnsiTheme="minorHAnsi" w:cstheme="minorHAnsi"/>
-        </w:rPr>
-      </w:pPr>
-    </w:p>
-    <w:p>
-      <w:pPr>
-        <w:tabs>
-          <w:tab w:val="left" w:pos="812"/>
-        </w:tabs>
-        <w:spacing w:before="17" w:line="247" w:lineRule="auto"/>
-        <w:ind w:right="122"/>
-        <w:rPr>
-          <w:rFonts w:asciiTheme="minorHAnsi" w:hAnsiTheme="minorHAnsi" w:cstheme="minorHAnsi"/>
-        </w:rPr>
-      </w:pPr>
-    </w:p>
-    <w:p>
-      <w:pPr>
         <w:pStyle w:val="Prrafodelista"/>
         <w:numPr>
           <w:ilvl w:val="0"/>
@@ -10660,7 +10609,6 @@
           <w:iCs/>
           <w:w w:val="115"/>
         </w:rPr>
-        <w:lastRenderedPageBreak/>
         <w:t xml:space="preserve">Adicionen juntas una pareja de células izquierdosas en la fila 3, llámenlas </w:t>
       </w:r>
       <w:proofErr w:type="spellStart"/>
@@ -11127,40 +11075,47 @@
     </w:p>
     <w:p>
       <w:pPr>
-        <w:spacing w:line="225" w:lineRule="auto"/>
-        <w:rPr>
-          <w:rFonts w:asciiTheme="minorHAnsi" w:hAnsiTheme="minorHAnsi" w:cstheme="minorHAnsi"/>
-        </w:rPr>
-        <w:sectPr>
-          <w:pgSz w:w="12240" w:h="15840"/>
-          <w:pgMar w:top="1280" w:right="1320" w:bottom="280" w:left="1340" w:header="720" w:footer="720" w:gutter="0"/>
-          <w:cols w:space="720"/>
-        </w:sectPr>
-      </w:pPr>
-    </w:p>
-    <w:p>
-      <w:pPr>
-        <w:spacing w:before="128"/>
-        <w:rPr>
-          <w:rFonts w:asciiTheme="minorHAnsi" w:hAnsiTheme="minorHAnsi" w:cstheme="minorHAnsi"/>
-        </w:rPr>
-      </w:pPr>
-      <w:r>
+        <w:pStyle w:val="Descripcin"/>
+        <w:ind w:left="101"/>
         <w:rPr>
           <w:rFonts w:asciiTheme="minorHAnsi" w:hAnsiTheme="minorHAnsi" w:cstheme="minorHAnsi"/>
           <w:b/>
-          <w:w w:val="115"/>
-        </w:rPr>
-        <w:lastRenderedPageBreak/>
-        <w:t>Ciclo 3. Adicionando una barrera</w:t>
-      </w:r>
-      <w:r>
+          <w:i w:val="0"/>
+          <w:iCs w:val="0"/>
+          <w:color w:val="auto"/>
+          <w:w w:val="115"/>
+          <w:sz w:val="22"/>
+          <w:szCs w:val="22"/>
+        </w:rPr>
+      </w:pPr>
+    </w:p>
+    <w:p>
+      <w:pPr>
+        <w:pStyle w:val="Descripcin"/>
+        <w:ind w:left="101"/>
         <w:rPr>
           <w:rFonts w:asciiTheme="minorHAnsi" w:hAnsiTheme="minorHAnsi" w:cstheme="minorHAnsi"/>
           <w:b/>
-          <w:w w:val="115"/>
-        </w:rPr>
-        <w:t xml:space="preserve"> </w:t>
+          <w:i w:val="0"/>
+          <w:iCs w:val="0"/>
+          <w:color w:val="auto"/>
+          <w:w w:val="115"/>
+          <w:sz w:val="22"/>
+          <w:szCs w:val="22"/>
+        </w:rPr>
+      </w:pPr>
+      <w:r>
+        <w:rPr>
+          <w:rFonts w:asciiTheme="minorHAnsi" w:hAnsiTheme="minorHAnsi" w:cstheme="minorHAnsi"/>
+          <w:b/>
+          <w:i w:val="0"/>
+          <w:iCs w:val="0"/>
+          <w:color w:val="auto"/>
+          <w:w w:val="115"/>
+          <w:sz w:val="22"/>
+          <w:szCs w:val="22"/>
+        </w:rPr>
+        <w:t xml:space="preserve">Ciclo 3. Adicionando una barrera </w:t>
       </w:r>
     </w:p>
     <w:p>
@@ -12385,8 +12340,6 @@
           <w:i/>
           <w:iCs/>
           <w:w w:val="115"/>
-          <w:sz w:val="20"/>
-          <w:szCs w:val="20"/>
         </w:rPr>
         <w:t xml:space="preserve">Adicionen dos Barreras cerca en las esquinas del </w:t>
       </w:r>
@@ -12397,8 +12350,6 @@
           <w:i/>
           <w:iCs/>
           <w:w w:val="115"/>
-          <w:sz w:val="20"/>
-          <w:szCs w:val="20"/>
         </w:rPr>
         <w:t>AutomataCelular</w:t>
       </w:r>
@@ -12409,8 +12360,6 @@
           <w:i/>
           <w:iCs/>
           <w:w w:val="115"/>
-          <w:sz w:val="20"/>
-          <w:szCs w:val="20"/>
         </w:rPr>
         <w:t>, llámenlas suroeste y noreste, ¿Cómo quedarían después de uno, dos y tres Tic-tac? Escriba la prueba correspondiente.</w:t>
       </w:r>
@@ -12455,18 +12404,14 @@
           <w:i/>
           <w:iCs/>
           <w:w w:val="115"/>
-          <w:sz w:val="20"/>
-          <w:szCs w:val="20"/>
-        </w:rPr>
-      </w:pPr>
-      <w:r>
-        <w:rPr>
-          <w:rFonts w:asciiTheme="minorHAnsi" w:hAnsiTheme="minorHAnsi" w:cstheme="minorHAnsi"/>
-          <w:i/>
-          <w:iCs/>
-          <w:w w:val="115"/>
-          <w:sz w:val="20"/>
-          <w:szCs w:val="20"/>
+        </w:rPr>
+      </w:pPr>
+      <w:r>
+        <w:rPr>
+          <w:rFonts w:asciiTheme="minorHAnsi" w:hAnsiTheme="minorHAnsi" w:cstheme="minorHAnsi"/>
+          <w:i/>
+          <w:iCs/>
+          <w:w w:val="115"/>
         </w:rPr>
         <w:t>Construyan el método. ¿Es correcto?</w:t>
       </w:r>
@@ -12510,18 +12455,14 @@
           <w:i/>
           <w:iCs/>
           <w:w w:val="115"/>
-          <w:sz w:val="20"/>
-          <w:szCs w:val="20"/>
-        </w:rPr>
-      </w:pPr>
-      <w:r>
-        <w:rPr>
-          <w:rFonts w:asciiTheme="minorHAnsi" w:hAnsiTheme="minorHAnsi" w:cstheme="minorHAnsi"/>
-          <w:i/>
-          <w:iCs/>
-          <w:w w:val="115"/>
-          <w:sz w:val="20"/>
-          <w:szCs w:val="20"/>
+        </w:rPr>
+      </w:pPr>
+      <w:r>
+        <w:rPr>
+          <w:rFonts w:asciiTheme="minorHAnsi" w:hAnsiTheme="minorHAnsi" w:cstheme="minorHAnsi"/>
+          <w:i/>
+          <w:iCs/>
+          <w:w w:val="115"/>
         </w:rPr>
         <w:t>Ejecuten el programa y hagan tres clics en el botón. Capturen una pantalla significativa. ¿Qué pasa? ¿es correcto?</w:t>
       </w:r>
@@ -12638,6 +12579,66 @@
     </w:p>
     <w:p>
       <w:pPr>
+        <w:pStyle w:val="Textoindependiente"/>
+        <w:spacing w:before="6"/>
+        <w:ind w:left="0" w:firstLine="0"/>
+        <w:rPr>
+          <w:rFonts w:asciiTheme="minorHAnsi" w:hAnsiTheme="minorHAnsi" w:cstheme="minorHAnsi"/>
+          <w:sz w:val="22"/>
+          <w:szCs w:val="22"/>
+        </w:rPr>
+      </w:pPr>
+    </w:p>
+    <w:p>
+      <w:pPr>
+        <w:pStyle w:val="Textoindependiente"/>
+        <w:spacing w:before="6"/>
+        <w:ind w:left="0" w:firstLine="0"/>
+        <w:rPr>
+          <w:rFonts w:asciiTheme="minorHAnsi" w:hAnsiTheme="minorHAnsi" w:cstheme="minorHAnsi"/>
+          <w:sz w:val="22"/>
+          <w:szCs w:val="22"/>
+        </w:rPr>
+      </w:pPr>
+    </w:p>
+    <w:p>
+      <w:pPr>
+        <w:pStyle w:val="Textoindependiente"/>
+        <w:spacing w:before="6"/>
+        <w:ind w:left="0" w:firstLine="0"/>
+        <w:rPr>
+          <w:rFonts w:asciiTheme="minorHAnsi" w:hAnsiTheme="minorHAnsi" w:cstheme="minorHAnsi"/>
+          <w:sz w:val="22"/>
+          <w:szCs w:val="22"/>
+        </w:rPr>
+      </w:pPr>
+    </w:p>
+    <w:p>
+      <w:pPr>
+        <w:pStyle w:val="Textoindependiente"/>
+        <w:spacing w:before="6"/>
+        <w:ind w:left="0" w:firstLine="0"/>
+        <w:rPr>
+          <w:rFonts w:asciiTheme="minorHAnsi" w:hAnsiTheme="minorHAnsi" w:cstheme="minorHAnsi"/>
+          <w:sz w:val="22"/>
+          <w:szCs w:val="22"/>
+        </w:rPr>
+      </w:pPr>
+    </w:p>
+    <w:p>
+      <w:pPr>
+        <w:pStyle w:val="Textoindependiente"/>
+        <w:spacing w:before="6"/>
+        <w:ind w:left="0" w:firstLine="0"/>
+        <w:rPr>
+          <w:rFonts w:asciiTheme="minorHAnsi" w:hAnsiTheme="minorHAnsi" w:cstheme="minorHAnsi"/>
+          <w:sz w:val="22"/>
+          <w:szCs w:val="22"/>
+        </w:rPr>
+      </w:pPr>
+    </w:p>
+    <w:p>
+      <w:pPr>
         <w:pStyle w:val="Ttulo1"/>
         <w:rPr>
           <w:rFonts w:asciiTheme="minorHAnsi" w:hAnsiTheme="minorHAnsi" w:cstheme="minorHAnsi"/>
@@ -13185,7 +13186,6 @@
           <w:rFonts w:asciiTheme="minorHAnsi" w:hAnsiTheme="minorHAnsi" w:cstheme="minorHAnsi"/>
           <w:w w:val="115"/>
         </w:rPr>
-        <w:lastRenderedPageBreak/>
         <w:t>La célula Sociable que está rodeada por otras tres células está viva, mientras que la que está sola, está muerta.</w:t>
       </w:r>
     </w:p>
@@ -13355,6 +13355,19 @@
     <w:p>
       <w:pPr>
         <w:pStyle w:val="Prrafodelista"/>
+        <w:tabs>
+          <w:tab w:val="left" w:pos="1530"/>
+        </w:tabs>
+        <w:spacing w:line="233" w:lineRule="exact"/>
+        <w:ind w:left="720" w:firstLine="0"/>
+        <w:rPr>
+          <w:rFonts w:asciiTheme="minorHAnsi" w:hAnsiTheme="minorHAnsi" w:cstheme="minorHAnsi"/>
+        </w:rPr>
+      </w:pPr>
+    </w:p>
+    <w:p>
+      <w:pPr>
+        <w:pStyle w:val="Prrafodelista"/>
         <w:numPr>
           <w:ilvl w:val="0"/>
           <w:numId w:val="35"/>
@@ -13374,6 +13387,7 @@
         <w:rPr>
           <w:rFonts w:asciiTheme="minorHAnsi" w:hAnsiTheme="minorHAnsi" w:cstheme="minorHAnsi"/>
           <w:noProof/>
+          <w:lang w:val="es-CO" w:eastAsia="es-CO" w:bidi="ar-SA"/>
         </w:rPr>
         <w:drawing>
           <wp:anchor distT="0" distB="0" distL="114300" distR="114300" simplePos="0" relativeHeight="251667456" behindDoc="0" locked="0" layoutInCell="1" allowOverlap="1" wp14:anchorId="14C66FE1" wp14:editId="0FB2AB65">
@@ -13429,6 +13443,7 @@
         <w:rPr>
           <w:rFonts w:asciiTheme="minorHAnsi" w:hAnsiTheme="minorHAnsi" w:cstheme="minorHAnsi"/>
           <w:noProof/>
+          <w:lang w:val="es-CO" w:eastAsia="es-CO" w:bidi="ar-SA"/>
         </w:rPr>
         <w:drawing>
           <wp:anchor distT="0" distB="0" distL="114300" distR="114300" simplePos="0" relativeHeight="251666432" behindDoc="0" locked="0" layoutInCell="1" allowOverlap="1" wp14:anchorId="2A04C2C2" wp14:editId="374A6C69">
@@ -13567,6 +13582,30 @@
     </w:p>
     <w:p>
       <w:pPr>
+        <w:pStyle w:val="Textoindependiente"/>
+        <w:spacing w:before="7"/>
+        <w:ind w:left="0" w:firstLine="0"/>
+        <w:rPr>
+          <w:rFonts w:asciiTheme="minorHAnsi" w:hAnsiTheme="minorHAnsi" w:cstheme="minorHAnsi"/>
+          <w:sz w:val="22"/>
+          <w:szCs w:val="22"/>
+        </w:rPr>
+      </w:pPr>
+    </w:p>
+    <w:p>
+      <w:pPr>
+        <w:pStyle w:val="Textoindependiente"/>
+        <w:spacing w:before="7"/>
+        <w:ind w:left="0" w:firstLine="0"/>
+        <w:rPr>
+          <w:rFonts w:asciiTheme="minorHAnsi" w:hAnsiTheme="minorHAnsi" w:cstheme="minorHAnsi"/>
+          <w:sz w:val="22"/>
+          <w:szCs w:val="22"/>
+        </w:rPr>
+      </w:pPr>
+    </w:p>
+    <w:p>
+      <w:pPr>
         <w:pStyle w:val="Ttulo1"/>
         <w:ind w:left="114"/>
         <w:rPr>
@@ -13611,13 +13650,23 @@
         </w:rPr>
         <w:t xml:space="preserve"> </w:t>
       </w:r>
-      <w:r>
-        <w:rPr>
-          <w:rFonts w:asciiTheme="minorHAnsi" w:hAnsiTheme="minorHAnsi" w:cstheme="minorHAnsi"/>
-          <w:i/>
-          <w:w w:val="115"/>
-        </w:rPr>
-        <w:t xml:space="preserve">juego  de  la  vida  es  el  mejor  ejemplo  de  un  autómata  </w:t>
+      <w:proofErr w:type="gramStart"/>
+      <w:r>
+        <w:rPr>
+          <w:rFonts w:asciiTheme="minorHAnsi" w:hAnsiTheme="minorHAnsi" w:cstheme="minorHAnsi"/>
+          <w:i/>
+          <w:w w:val="115"/>
+        </w:rPr>
+        <w:t>juego  de</w:t>
+      </w:r>
+      <w:proofErr w:type="gramEnd"/>
+      <w:r>
+        <w:rPr>
+          <w:rFonts w:asciiTheme="minorHAnsi" w:hAnsiTheme="minorHAnsi" w:cstheme="minorHAnsi"/>
+          <w:i/>
+          <w:w w:val="115"/>
+        </w:rPr>
+        <w:t xml:space="preserve">  la  vida  es  el  mejor  ejemplo  de  un  autómata  </w:t>
       </w:r>
       <w:proofErr w:type="spellStart"/>
       <w:r>
@@ -13646,6 +13695,7 @@
         <w:t xml:space="preserve"> </w:t>
       </w:r>
       <w:proofErr w:type="spellStart"/>
+      <w:proofErr w:type="gramStart"/>
       <w:r>
         <w:rPr>
           <w:rFonts w:asciiTheme="minorHAnsi" w:hAnsiTheme="minorHAnsi" w:cstheme="minorHAnsi"/>
@@ -13673,13 +13723,50 @@
         <w:t>célular</w:t>
       </w:r>
       <w:proofErr w:type="spellEnd"/>
-      <w:r>
-        <w:rPr>
-          <w:rFonts w:asciiTheme="minorHAnsi" w:hAnsiTheme="minorHAnsi" w:cstheme="minorHAnsi"/>
-          <w:i/>
-          <w:w w:val="115"/>
-        </w:rPr>
-        <w:t xml:space="preserve">  es  una  malla  con  células.  Las células pueden  estar  vivas  o  muertas  y  pueden  estar  listas  para  vivir  o  para  morir  en  el siguiente  momento.  Cada  célula  tiene  como  vecinas  las  que  están  próximas  a  ella,  incluso  en  las diagonales.</w:t>
+      <w:proofErr w:type="gramEnd"/>
+      <w:r>
+        <w:rPr>
+          <w:rFonts w:asciiTheme="minorHAnsi" w:hAnsiTheme="minorHAnsi" w:cstheme="minorHAnsi"/>
+          <w:i/>
+          <w:w w:val="115"/>
+        </w:rPr>
+        <w:t xml:space="preserve">  es  una  malla  con  células.  Las células </w:t>
+      </w:r>
+      <w:proofErr w:type="gramStart"/>
+      <w:r>
+        <w:rPr>
+          <w:rFonts w:asciiTheme="minorHAnsi" w:hAnsiTheme="minorHAnsi" w:cstheme="minorHAnsi"/>
+          <w:i/>
+          <w:w w:val="115"/>
+        </w:rPr>
+        <w:t>pueden  estar</w:t>
+      </w:r>
+      <w:proofErr w:type="gramEnd"/>
+      <w:r>
+        <w:rPr>
+          <w:rFonts w:asciiTheme="minorHAnsi" w:hAnsiTheme="minorHAnsi" w:cstheme="minorHAnsi"/>
+          <w:i/>
+          <w:w w:val="115"/>
+        </w:rPr>
+        <w:t xml:space="preserve">  vivas  o  muertas  y  pueden  estar  listas  para  vivir  o  para  morir  en  el siguiente  momento.  </w:t>
+      </w:r>
+      <w:proofErr w:type="gramStart"/>
+      <w:r>
+        <w:rPr>
+          <w:rFonts w:asciiTheme="minorHAnsi" w:hAnsiTheme="minorHAnsi" w:cstheme="minorHAnsi"/>
+          <w:i/>
+          <w:w w:val="115"/>
+        </w:rPr>
+        <w:t>Cada  célula</w:t>
+      </w:r>
+      <w:proofErr w:type="gramEnd"/>
+      <w:r>
+        <w:rPr>
+          <w:rFonts w:asciiTheme="minorHAnsi" w:hAnsiTheme="minorHAnsi" w:cstheme="minorHAnsi"/>
+          <w:i/>
+          <w:w w:val="115"/>
+        </w:rPr>
+        <w:t xml:space="preserve">  tiene  como  vecinas  las  que  están  próximas  a  ella,  incluso  en  las diagonales.</w:t>
       </w:r>
     </w:p>
     <w:p>
@@ -13692,13 +13779,23 @@
           <w:w w:val="115"/>
         </w:rPr>
       </w:pPr>
-      <w:r>
-        <w:rPr>
-          <w:rFonts w:asciiTheme="minorHAnsi" w:hAnsiTheme="minorHAnsi" w:cstheme="minorHAnsi"/>
-          <w:i/>
-          <w:w w:val="115"/>
-        </w:rPr>
-        <w:t xml:space="preserve">En  el  juego  de  la  vida  el  estado  del  </w:t>
+      <w:proofErr w:type="gramStart"/>
+      <w:r>
+        <w:rPr>
+          <w:rFonts w:asciiTheme="minorHAnsi" w:hAnsiTheme="minorHAnsi" w:cstheme="minorHAnsi"/>
+          <w:i/>
+          <w:w w:val="115"/>
+        </w:rPr>
+        <w:t>En  el</w:t>
+      </w:r>
+      <w:proofErr w:type="gramEnd"/>
+      <w:r>
+        <w:rPr>
+          <w:rFonts w:asciiTheme="minorHAnsi" w:hAnsiTheme="minorHAnsi" w:cstheme="minorHAnsi"/>
+          <w:i/>
+          <w:w w:val="115"/>
+        </w:rPr>
+        <w:t xml:space="preserve">  juego  de  la  vida  el  estado  del  </w:t>
       </w:r>
       <w:proofErr w:type="spellStart"/>
       <w:r>
@@ -13738,13 +13835,23 @@
           <w:w w:val="115"/>
         </w:rPr>
       </w:pPr>
-      <w:r>
-        <w:rPr>
-          <w:rFonts w:asciiTheme="minorHAnsi" w:hAnsiTheme="minorHAnsi" w:cstheme="minorHAnsi"/>
-          <w:i/>
-          <w:w w:val="115"/>
-        </w:rPr>
-        <w:t>Una  célula  muerta  con  exactamente  3  células  vecinas  vivas  "revive"  (al  tiempo siguiente estará viva).</w:t>
+      <w:proofErr w:type="gramStart"/>
+      <w:r>
+        <w:rPr>
+          <w:rFonts w:asciiTheme="minorHAnsi" w:hAnsiTheme="minorHAnsi" w:cstheme="minorHAnsi"/>
+          <w:i/>
+          <w:w w:val="115"/>
+        </w:rPr>
+        <w:t>Una  célula</w:t>
+      </w:r>
+      <w:proofErr w:type="gramEnd"/>
+      <w:r>
+        <w:rPr>
+          <w:rFonts w:asciiTheme="minorHAnsi" w:hAnsiTheme="minorHAnsi" w:cstheme="minorHAnsi"/>
+          <w:i/>
+          <w:w w:val="115"/>
+        </w:rPr>
+        <w:t xml:space="preserve">  muerta  con  exactamente  3  células  vecinas  vivas  "revive"  (al  tiempo siguiente estará viva).</w:t>
       </w:r>
     </w:p>
     <w:p>
@@ -13811,13 +13918,23 @@
           <w:w w:val="115"/>
         </w:rPr>
       </w:pPr>
-      <w:r>
-        <w:rPr>
-          <w:rFonts w:asciiTheme="minorHAnsi" w:hAnsiTheme="minorHAnsi" w:cstheme="minorHAnsi"/>
-          <w:i/>
-          <w:w w:val="115"/>
-        </w:rPr>
-        <w:t>Si  la  célula  tiene  una  o  más  de  tres  vecinas  muere  o  permanece  muerta  por "soledad" o superpoblación".</w:t>
+      <w:proofErr w:type="gramStart"/>
+      <w:r>
+        <w:rPr>
+          <w:rFonts w:asciiTheme="minorHAnsi" w:hAnsiTheme="minorHAnsi" w:cstheme="minorHAnsi"/>
+          <w:i/>
+          <w:w w:val="115"/>
+        </w:rPr>
+        <w:t>Si  la</w:t>
+      </w:r>
+      <w:proofErr w:type="gramEnd"/>
+      <w:r>
+        <w:rPr>
+          <w:rFonts w:asciiTheme="minorHAnsi" w:hAnsiTheme="minorHAnsi" w:cstheme="minorHAnsi"/>
+          <w:i/>
+          <w:w w:val="115"/>
+        </w:rPr>
+        <w:t xml:space="preserve">  célula  tiene  una  o  más  de  tres  vecinas  muere  o  permanece  muerta  por "soledad" o superpoblación".</w:t>
       </w:r>
     </w:p>
     <w:p>
@@ -13863,7 +13980,25 @@
           <w:i/>
           <w:w w:val="115"/>
         </w:rPr>
-        <w:t xml:space="preserve"> rodeada por 3 células vivas “nace” una nueva  cédula  (al  tiempo  siguiente  estará  viva).</w:t>
+        <w:t xml:space="preserve"> rodeada por 3 células vivas “nace” una </w:t>
+      </w:r>
+      <w:proofErr w:type="gramStart"/>
+      <w:r>
+        <w:rPr>
+          <w:rFonts w:asciiTheme="minorHAnsi" w:hAnsiTheme="minorHAnsi" w:cstheme="minorHAnsi"/>
+          <w:i/>
+          <w:w w:val="115"/>
+        </w:rPr>
+        <w:t>nueva  cédula</w:t>
+      </w:r>
+      <w:proofErr w:type="gramEnd"/>
+      <w:r>
+        <w:rPr>
+          <w:rFonts w:asciiTheme="minorHAnsi" w:hAnsiTheme="minorHAnsi" w:cstheme="minorHAnsi"/>
+          <w:i/>
+          <w:w w:val="115"/>
+        </w:rPr>
+        <w:t xml:space="preserve">  (al  tiempo  siguiente  estará  viva).</w:t>
       </w:r>
     </w:p>
     <w:p>
@@ -13875,13 +14010,23 @@
           <w:w w:val="115"/>
         </w:rPr>
       </w:pPr>
-      <w:r>
-        <w:rPr>
-          <w:rFonts w:asciiTheme="minorHAnsi" w:hAnsiTheme="minorHAnsi" w:cstheme="minorHAnsi"/>
-          <w:i/>
-          <w:w w:val="115"/>
-        </w:rPr>
-        <w:t>Primero  todas  las  células  toman  la  decisión  de  lo  que  pasará  en  el  tiempo  siguiente  y  luego  la realizan.</w:t>
+      <w:proofErr w:type="gramStart"/>
+      <w:r>
+        <w:rPr>
+          <w:rFonts w:asciiTheme="minorHAnsi" w:hAnsiTheme="minorHAnsi" w:cstheme="minorHAnsi"/>
+          <w:i/>
+          <w:w w:val="115"/>
+        </w:rPr>
+        <w:t>Primero  todas</w:t>
+      </w:r>
+      <w:proofErr w:type="gramEnd"/>
+      <w:r>
+        <w:rPr>
+          <w:rFonts w:asciiTheme="minorHAnsi" w:hAnsiTheme="minorHAnsi" w:cstheme="minorHAnsi"/>
+          <w:i/>
+          <w:w w:val="115"/>
+        </w:rPr>
+        <w:t xml:space="preserve">  las  células  toman  la  decisión  de  lo  que  pasará  en  el  tiempo  siguiente  y  luego  la realizan.</w:t>
       </w:r>
     </w:p>
     <w:p>
@@ -13893,13 +14038,23 @@
           <w:w w:val="115"/>
         </w:rPr>
       </w:pPr>
-      <w:r>
-        <w:rPr>
-          <w:rFonts w:asciiTheme="minorHAnsi" w:hAnsiTheme="minorHAnsi" w:cstheme="minorHAnsi"/>
-          <w:i/>
-          <w:w w:val="115"/>
-        </w:rPr>
-        <w:t>Existen  numerosos  tipos  de  patrones  que  pueden  tener  lugar  en  el  juego  de  la  vida:</w:t>
+      <w:proofErr w:type="gramStart"/>
+      <w:r>
+        <w:rPr>
+          <w:rFonts w:asciiTheme="minorHAnsi" w:hAnsiTheme="minorHAnsi" w:cstheme="minorHAnsi"/>
+          <w:i/>
+          <w:w w:val="115"/>
+        </w:rPr>
+        <w:t>Existen  numerosos</w:t>
+      </w:r>
+      <w:proofErr w:type="gramEnd"/>
+      <w:r>
+        <w:rPr>
+          <w:rFonts w:asciiTheme="minorHAnsi" w:hAnsiTheme="minorHAnsi" w:cstheme="minorHAnsi"/>
+          <w:i/>
+          <w:w w:val="115"/>
+        </w:rPr>
+        <w:t xml:space="preserve">  tipos  de  patrones  que  pueden  tener  lugar  en  el  juego  de  la  vida:</w:t>
       </w:r>
     </w:p>
     <w:p>
@@ -13929,7 +14084,6 @@
           <w:noProof/>
           <w:lang w:val="es-CO" w:eastAsia="es-CO" w:bidi="ar-SA"/>
         </w:rPr>
-        <w:lastRenderedPageBreak/>
         <w:drawing>
           <wp:anchor distT="0" distB="0" distL="114300" distR="114300" simplePos="0" relativeHeight="251658240" behindDoc="0" locked="0" layoutInCell="1" allowOverlap="1" wp14:anchorId="0C42E958" wp14:editId="522D47BA">
             <wp:simplePos x="0" y="0"/>
@@ -14494,19 +14648,6 @@
     <w:p>
       <w:pPr>
         <w:pStyle w:val="Prrafodelista"/>
-        <w:tabs>
-          <w:tab w:val="left" w:pos="812"/>
-        </w:tabs>
-        <w:spacing w:before="2" w:line="230" w:lineRule="auto"/>
-        <w:ind w:right="244" w:firstLine="0"/>
-        <w:rPr>
-          <w:rFonts w:asciiTheme="minorHAnsi" w:hAnsiTheme="minorHAnsi" w:cstheme="minorHAnsi"/>
-        </w:rPr>
-      </w:pPr>
-    </w:p>
-    <w:p>
-      <w:pPr>
-        <w:pStyle w:val="Prrafodelista"/>
         <w:numPr>
           <w:ilvl w:val="0"/>
           <w:numId w:val="38"/>
@@ -14523,6 +14664,7 @@
       <w:r>
         <w:rPr>
           <w:noProof/>
+          <w:lang w:val="es-CO" w:eastAsia="es-CO" w:bidi="ar-SA"/>
         </w:rPr>
         <w:drawing>
           <wp:anchor distT="0" distB="0" distL="114300" distR="114300" simplePos="0" relativeHeight="251668480" behindDoc="0" locked="0" layoutInCell="1" allowOverlap="1" wp14:anchorId="4BAAFACF" wp14:editId="38630C44">
@@ -14585,7 +14727,23 @@
           <w:rFonts w:asciiTheme="minorHAnsi" w:hAnsiTheme="minorHAnsi" w:cstheme="minorHAnsi"/>
           <w:w w:val="115"/>
         </w:rPr>
-        <w:t xml:space="preserve">Adicionen juntas en la fila cinco, una pareja de células Conway llámenlas </w:t>
+        <w:t xml:space="preserve">Adicionen juntas en la fila cinco, una pareja de células </w:t>
+      </w:r>
+      <w:proofErr w:type="spellStart"/>
+      <w:r>
+        <w:rPr>
+          <w:rFonts w:asciiTheme="minorHAnsi" w:hAnsiTheme="minorHAnsi" w:cstheme="minorHAnsi"/>
+          <w:w w:val="115"/>
+        </w:rPr>
+        <w:t>Conway</w:t>
+      </w:r>
+      <w:proofErr w:type="spellEnd"/>
+      <w:r>
+        <w:rPr>
+          <w:rFonts w:asciiTheme="minorHAnsi" w:hAnsiTheme="minorHAnsi" w:cstheme="minorHAnsi"/>
+          <w:w w:val="115"/>
+        </w:rPr>
+        <w:t xml:space="preserve"> llámenlas </w:t>
       </w:r>
       <w:proofErr w:type="spellStart"/>
       <w:r>
@@ -14913,145 +15071,6 @@
         <w:rPr>
           <w:rFonts w:asciiTheme="minorHAnsi" w:hAnsiTheme="minorHAnsi" w:cstheme="minorHAnsi"/>
           <w:w w:val="115"/>
-        </w:rPr>
-      </w:pPr>
-    </w:p>
-    <w:p>
-      <w:pPr>
-        <w:pStyle w:val="Prrafodelista"/>
-        <w:tabs>
-          <w:tab w:val="left" w:pos="812"/>
-        </w:tabs>
-        <w:spacing w:line="252" w:lineRule="auto"/>
-        <w:ind w:right="276" w:firstLine="0"/>
-        <w:rPr>
-          <w:rFonts w:asciiTheme="minorHAnsi" w:hAnsiTheme="minorHAnsi" w:cstheme="minorHAnsi"/>
-          <w:w w:val="115"/>
-        </w:rPr>
-      </w:pPr>
-    </w:p>
-    <w:p>
-      <w:pPr>
-        <w:pStyle w:val="Prrafodelista"/>
-        <w:tabs>
-          <w:tab w:val="left" w:pos="812"/>
-        </w:tabs>
-        <w:spacing w:line="252" w:lineRule="auto"/>
-        <w:ind w:right="276" w:firstLine="0"/>
-        <w:rPr>
-          <w:rFonts w:asciiTheme="minorHAnsi" w:hAnsiTheme="minorHAnsi" w:cstheme="minorHAnsi"/>
-          <w:w w:val="115"/>
-        </w:rPr>
-      </w:pPr>
-    </w:p>
-    <w:p>
-      <w:pPr>
-        <w:pStyle w:val="Prrafodelista"/>
-        <w:tabs>
-          <w:tab w:val="left" w:pos="812"/>
-        </w:tabs>
-        <w:spacing w:line="252" w:lineRule="auto"/>
-        <w:ind w:right="276" w:firstLine="0"/>
-        <w:rPr>
-          <w:rFonts w:asciiTheme="minorHAnsi" w:hAnsiTheme="minorHAnsi" w:cstheme="minorHAnsi"/>
-          <w:w w:val="115"/>
-        </w:rPr>
-      </w:pPr>
-    </w:p>
-    <w:p>
-      <w:pPr>
-        <w:pStyle w:val="Prrafodelista"/>
-        <w:tabs>
-          <w:tab w:val="left" w:pos="812"/>
-        </w:tabs>
-        <w:spacing w:line="252" w:lineRule="auto"/>
-        <w:ind w:right="276" w:firstLine="0"/>
-        <w:rPr>
-          <w:rFonts w:asciiTheme="minorHAnsi" w:hAnsiTheme="minorHAnsi" w:cstheme="minorHAnsi"/>
-          <w:w w:val="115"/>
-        </w:rPr>
-      </w:pPr>
-    </w:p>
-    <w:p>
-      <w:pPr>
-        <w:pStyle w:val="Prrafodelista"/>
-        <w:tabs>
-          <w:tab w:val="left" w:pos="812"/>
-        </w:tabs>
-        <w:spacing w:line="252" w:lineRule="auto"/>
-        <w:ind w:right="276" w:firstLine="0"/>
-        <w:rPr>
-          <w:rFonts w:asciiTheme="minorHAnsi" w:hAnsiTheme="minorHAnsi" w:cstheme="minorHAnsi"/>
-          <w:w w:val="115"/>
-        </w:rPr>
-      </w:pPr>
-    </w:p>
-    <w:p>
-      <w:pPr>
-        <w:pStyle w:val="Prrafodelista"/>
-        <w:tabs>
-          <w:tab w:val="left" w:pos="812"/>
-        </w:tabs>
-        <w:spacing w:line="252" w:lineRule="auto"/>
-        <w:ind w:right="276" w:firstLine="0"/>
-        <w:rPr>
-          <w:rFonts w:asciiTheme="minorHAnsi" w:hAnsiTheme="minorHAnsi" w:cstheme="minorHAnsi"/>
-          <w:w w:val="115"/>
-        </w:rPr>
-      </w:pPr>
-    </w:p>
-    <w:p>
-      <w:pPr>
-        <w:pStyle w:val="Prrafodelista"/>
-        <w:tabs>
-          <w:tab w:val="left" w:pos="812"/>
-        </w:tabs>
-        <w:spacing w:line="252" w:lineRule="auto"/>
-        <w:ind w:right="276" w:firstLine="0"/>
-        <w:rPr>
-          <w:rFonts w:asciiTheme="minorHAnsi" w:hAnsiTheme="minorHAnsi" w:cstheme="minorHAnsi"/>
-          <w:w w:val="115"/>
-        </w:rPr>
-      </w:pPr>
-    </w:p>
-    <w:p>
-      <w:pPr>
-        <w:pStyle w:val="Prrafodelista"/>
-        <w:tabs>
-          <w:tab w:val="left" w:pos="812"/>
-        </w:tabs>
-        <w:spacing w:line="252" w:lineRule="auto"/>
-        <w:ind w:right="276" w:firstLine="0"/>
-        <w:rPr>
-          <w:rFonts w:asciiTheme="minorHAnsi" w:hAnsiTheme="minorHAnsi" w:cstheme="minorHAnsi"/>
-          <w:w w:val="115"/>
-        </w:rPr>
-      </w:pPr>
-    </w:p>
-    <w:p>
-      <w:pPr>
-        <w:pStyle w:val="Prrafodelista"/>
-        <w:tabs>
-          <w:tab w:val="left" w:pos="812"/>
-        </w:tabs>
-        <w:spacing w:line="252" w:lineRule="auto"/>
-        <w:ind w:right="276" w:firstLine="0"/>
-        <w:rPr>
-          <w:rFonts w:asciiTheme="minorHAnsi" w:hAnsiTheme="minorHAnsi" w:cstheme="minorHAnsi"/>
-          <w:w w:val="115"/>
-        </w:rPr>
-      </w:pPr>
-    </w:p>
-    <w:p>
-      <w:pPr>
-        <w:pStyle w:val="Prrafodelista"/>
-        <w:tabs>
-          <w:tab w:val="left" w:pos="812"/>
-        </w:tabs>
-        <w:spacing w:line="252" w:lineRule="auto"/>
-        <w:ind w:right="276" w:firstLine="0"/>
-        <w:rPr>
-          <w:rFonts w:asciiTheme="minorHAnsi" w:hAnsiTheme="minorHAnsi" w:cstheme="minorHAnsi"/>
         </w:rPr>
       </w:pPr>
     </w:p>
@@ -15076,7 +15095,6 @@
           <w:rFonts w:asciiTheme="minorHAnsi" w:hAnsiTheme="minorHAnsi" w:cstheme="minorHAnsi"/>
           <w:w w:val="115"/>
         </w:rPr>
-        <w:lastRenderedPageBreak/>
         <w:t>Adicionen en la esquina inferior izquierda un Bloque y ejecuten la aplicación, ¿qué pasa? ¿queda estático? Capture una pantalla. No olviden escribir la prueba correspondiente.</w:t>
       </w:r>
     </w:p>
@@ -15095,6 +15113,7 @@
       <w:r>
         <w:rPr>
           <w:noProof/>
+          <w:lang w:val="es-CO" w:eastAsia="es-CO" w:bidi="ar-SA"/>
         </w:rPr>
         <w:drawing>
           <wp:anchor distT="0" distB="0" distL="114300" distR="114300" simplePos="0" relativeHeight="251659264" behindDoc="0" locked="0" layoutInCell="1" allowOverlap="1" wp14:anchorId="0D0A043D" wp14:editId="44DE72C3">
@@ -15246,6 +15265,7 @@
       <w:r>
         <w:rPr>
           <w:noProof/>
+          <w:lang w:val="es-CO" w:eastAsia="es-CO" w:bidi="ar-SA"/>
         </w:rPr>
         <w:drawing>
           <wp:inline distT="0" distB="0" distL="0" distR="0" wp14:anchorId="167C006E" wp14:editId="2E294B50">
@@ -15292,6 +15312,7 @@
       <w:r>
         <w:rPr>
           <w:noProof/>
+          <w:lang w:val="es-CO" w:eastAsia="es-CO" w:bidi="ar-SA"/>
         </w:rPr>
         <w:drawing>
           <wp:inline distT="0" distB="0" distL="0" distR="0" wp14:anchorId="1AB81BE7" wp14:editId="24133DB1">
@@ -15338,6 +15359,7 @@
       <w:r>
         <w:rPr>
           <w:noProof/>
+          <w:lang w:val="es-CO" w:eastAsia="es-CO" w:bidi="ar-SA"/>
         </w:rPr>
         <w:drawing>
           <wp:inline distT="0" distB="0" distL="0" distR="0" wp14:anchorId="2F6CEA8E" wp14:editId="006F042F">
@@ -15432,6 +15454,7 @@
         <w:t xml:space="preserve">[En lab03.doc, </w:t>
       </w:r>
       <w:proofErr w:type="spellStart"/>
+      <w:proofErr w:type="gramStart"/>
       <w:r>
         <w:rPr>
           <w:rFonts w:asciiTheme="minorHAnsi" w:hAnsiTheme="minorHAnsi" w:cstheme="minorHAnsi"/>
@@ -15440,6 +15463,7 @@
         <w:t>automata.asta</w:t>
       </w:r>
       <w:proofErr w:type="spellEnd"/>
+      <w:proofErr w:type="gramEnd"/>
       <w:r>
         <w:rPr>
           <w:rFonts w:asciiTheme="minorHAnsi" w:hAnsiTheme="minorHAnsi" w:cstheme="minorHAnsi"/>
@@ -15459,9 +15483,10 @@
           <w:tab w:val="left" w:pos="812"/>
         </w:tabs>
         <w:spacing w:before="13" w:line="225" w:lineRule="auto"/>
-        <w:ind w:left="821" w:right="121" w:hanging="360"/>
-        <w:rPr>
-          <w:rFonts w:asciiTheme="minorHAnsi" w:hAnsiTheme="minorHAnsi" w:cstheme="minorHAnsi"/>
+        <w:ind w:left="812" w:right="121" w:hanging="351"/>
+        <w:rPr>
+          <w:rFonts w:asciiTheme="minorHAnsi" w:hAnsiTheme="minorHAnsi" w:cstheme="minorHAnsi"/>
+          <w:w w:val="115"/>
         </w:rPr>
       </w:pPr>
       <w:r>
@@ -15485,29 +15510,21 @@
           <w:rFonts w:asciiTheme="minorHAnsi" w:hAnsiTheme="minorHAnsi" w:cstheme="minorHAnsi"/>
           <w:w w:val="115"/>
         </w:rPr>
-        <w:t>. Genere el archivo</w:t>
-      </w:r>
-      <w:r>
-        <w:rPr>
-          <w:rFonts w:asciiTheme="minorHAnsi" w:hAnsiTheme="minorHAnsi" w:cstheme="minorHAnsi"/>
-          <w:w w:val="115"/>
-        </w:rPr>
-        <w:t xml:space="preserve"> </w:t>
-      </w:r>
-      <w:r>
-        <w:rPr>
-          <w:rFonts w:asciiTheme="minorHAnsi" w:hAnsiTheme="minorHAnsi" w:cstheme="minorHAnsi"/>
-          <w:spacing w:val="-53"/>
-          <w:w w:val="115"/>
-        </w:rPr>
-        <w:t xml:space="preserve"> </w:t>
-      </w:r>
-      <w:r>
-        <w:rPr>
-          <w:rFonts w:asciiTheme="minorHAnsi" w:hAnsiTheme="minorHAnsi" w:cstheme="minorHAnsi"/>
-          <w:w w:val="115"/>
-        </w:rPr>
-        <w:t>correspondiente.</w:t>
+        <w:t xml:space="preserve">. Genere el </w:t>
+      </w:r>
+      <w:r>
+        <w:rPr>
+          <w:rFonts w:asciiTheme="minorHAnsi" w:hAnsiTheme="minorHAnsi" w:cstheme="minorHAnsi"/>
+          <w:w w:val="115"/>
+        </w:rPr>
+        <w:t>archivo correspondiente</w:t>
+      </w:r>
+      <w:r>
+        <w:rPr>
+          <w:rFonts w:asciiTheme="minorHAnsi" w:hAnsiTheme="minorHAnsi" w:cstheme="minorHAnsi"/>
+          <w:w w:val="115"/>
+        </w:rPr>
+        <w:t>.</w:t>
       </w:r>
     </w:p>
     <w:p>
@@ -15556,6 +15573,7 @@
         </w:rPr>
         <w:t xml:space="preserve"> </w:t>
       </w:r>
+      <w:proofErr w:type="gramStart"/>
       <w:r>
         <w:rPr>
           <w:rFonts w:asciiTheme="minorHAnsi" w:hAnsiTheme="minorHAnsi" w:cstheme="minorHAnsi"/>
@@ -15578,6 +15596,7 @@
         </w:rPr>
         <w:t>java</w:t>
       </w:r>
+      <w:proofErr w:type="gramEnd"/>
       <w:r>
         <w:rPr>
           <w:rFonts w:asciiTheme="minorHAnsi" w:hAnsiTheme="minorHAnsi" w:cstheme="minorHAnsi"/>
@@ -15744,7 +15763,7 @@
           <w:rFonts w:asciiTheme="minorHAnsi" w:hAnsiTheme="minorHAnsi" w:cstheme="minorHAnsi"/>
           <w:w w:val="115"/>
         </w:rPr>
-        <w:t xml:space="preserve">  “nombredelarchivo”.jar</w:t>
+        <w:t xml:space="preserve"> “nombredelarchivo”.jar</w:t>
       </w:r>
     </w:p>
     <w:p>
@@ -15998,7 +16017,6 @@
           <w:bCs/>
           <w:w w:val="105"/>
         </w:rPr>
-        <w:lastRenderedPageBreak/>
         <w:t>DE BLUEJ A CONSOLA</w:t>
       </w:r>
     </w:p>
@@ -16919,6 +16937,7 @@
       <w:r>
         <w:rPr>
           <w:noProof/>
+          <w:lang w:val="es-CO" w:eastAsia="es-CO" w:bidi="ar-SA"/>
         </w:rPr>
         <w:drawing>
           <wp:anchor distT="0" distB="0" distL="114300" distR="114300" simplePos="0" relativeHeight="251660288" behindDoc="0" locked="0" layoutInCell="1" allowOverlap="1" wp14:anchorId="48BF8E1A" wp14:editId="32E0F02D">
@@ -17123,16 +17142,6 @@
         <w:ind w:left="804"/>
         <w:rPr>
           <w:rFonts w:asciiTheme="minorHAnsi" w:hAnsiTheme="minorHAnsi" w:cstheme="minorHAnsi"/>
-          <w:w w:val="115"/>
-        </w:rPr>
-      </w:pPr>
-    </w:p>
-    <w:p>
-      <w:pPr>
-        <w:spacing w:line="246" w:lineRule="exact"/>
-        <w:ind w:left="804"/>
-        <w:rPr>
-          <w:rFonts w:asciiTheme="minorHAnsi" w:hAnsiTheme="minorHAnsi" w:cstheme="minorHAnsi"/>
         </w:rPr>
       </w:pPr>
     </w:p>
@@ -17140,23 +17149,25 @@
       <w:pPr>
         <w:pStyle w:val="Textoindependiente"/>
         <w:spacing w:before="3"/>
-        <w:ind w:left="0" w:firstLine="0"/>
+        <w:ind w:left="720" w:firstLine="0"/>
         <w:rPr>
           <w:rFonts w:asciiTheme="minorHAnsi" w:hAnsiTheme="minorHAnsi" w:cstheme="minorHAnsi"/>
           <w:sz w:val="22"/>
           <w:szCs w:val="22"/>
         </w:rPr>
       </w:pPr>
+      <w:bookmarkStart w:id="1" w:name="_GoBack"/>
       <w:r>
         <w:rPr>
           <w:rFonts w:asciiTheme="minorHAnsi" w:hAnsiTheme="minorHAnsi" w:cstheme="minorHAnsi"/>
           <w:noProof/>
           <w:w w:val="115"/>
+          <w:lang w:val="es-CO" w:eastAsia="es-CO" w:bidi="ar-SA"/>
         </w:rPr>
         <w:drawing>
-          <wp:inline distT="0" distB="0" distL="0" distR="0" wp14:anchorId="2E55CB3C" wp14:editId="2C62931E">
-            <wp:extent cx="5763260" cy="1390590"/>
-            <wp:effectExtent l="0" t="0" r="0" b="635"/>
+          <wp:inline distT="0" distB="0" distL="0" distR="0" wp14:anchorId="2E55CB3C" wp14:editId="4772E4C5">
+            <wp:extent cx="5219700" cy="1259437"/>
+            <wp:effectExtent l="0" t="0" r="0" b="0"/>
             <wp:docPr id="25" name="Imagen 25"/>
             <wp:cNvGraphicFramePr>
               <a:graphicFrameLocks xmlns:a="http://schemas.openxmlformats.org/drawingml/2006/main" noChangeAspect="1"/>
@@ -17177,7 +17188,7 @@
                   <pic:spPr>
                     <a:xfrm>
                       <a:off x="0" y="0"/>
-                      <a:ext cx="5773899" cy="1393157"/>
+                      <a:ext cx="5337516" cy="1287864"/>
                     </a:xfrm>
                     <a:prstGeom prst="rect">
                       <a:avLst/>
@@ -17189,6 +17200,61 @@
           </wp:inline>
         </w:drawing>
       </w:r>
+      <w:bookmarkEnd w:id="1"/>
+    </w:p>
+    <w:p>
+      <w:pPr>
+        <w:pStyle w:val="Textoindependiente"/>
+        <w:spacing w:before="3"/>
+        <w:ind w:left="720" w:firstLine="0"/>
+        <w:rPr>
+          <w:rFonts w:asciiTheme="minorHAnsi" w:hAnsiTheme="minorHAnsi" w:cstheme="minorHAnsi"/>
+          <w:sz w:val="22"/>
+          <w:szCs w:val="22"/>
+        </w:rPr>
+      </w:pPr>
+      <w:r>
+        <w:rPr>
+          <w:rFonts w:asciiTheme="minorHAnsi" w:hAnsiTheme="minorHAnsi" w:cstheme="minorHAnsi"/>
+          <w:sz w:val="22"/>
+          <w:szCs w:val="22"/>
+        </w:rPr>
+        <w:drawing>
+          <wp:inline distT="0" distB="0" distL="0" distR="0" wp14:anchorId="3ABD7878" wp14:editId="78BD4828">
+            <wp:extent cx="5229225" cy="1979087"/>
+            <wp:effectExtent l="0" t="0" r="0" b="2540"/>
+            <wp:docPr id="2" name="Imagen 2"/>
+            <wp:cNvGraphicFramePr>
+              <a:graphicFrameLocks xmlns:a="http://schemas.openxmlformats.org/drawingml/2006/main" noChangeAspect="1"/>
+            </wp:cNvGraphicFramePr>
+            <a:graphic xmlns:a="http://schemas.openxmlformats.org/drawingml/2006/main">
+              <a:graphicData uri="http://schemas.openxmlformats.org/drawingml/2006/picture">
+                <pic:pic xmlns:pic="http://schemas.openxmlformats.org/drawingml/2006/picture">
+                  <pic:nvPicPr>
+                    <pic:cNvPr id="1" name=""/>
+                    <pic:cNvPicPr/>
+                  </pic:nvPicPr>
+                  <pic:blipFill>
+                    <a:blip r:embed="rId25"/>
+                    <a:stretch>
+                      <a:fillRect/>
+                    </a:stretch>
+                  </pic:blipFill>
+                  <pic:spPr>
+                    <a:xfrm>
+                      <a:off x="0" y="0"/>
+                      <a:ext cx="5263582" cy="1992090"/>
+                    </a:xfrm>
+                    <a:prstGeom prst="rect">
+                      <a:avLst/>
+                    </a:prstGeom>
+                  </pic:spPr>
+                </pic:pic>
+              </a:graphicData>
+            </a:graphic>
+          </wp:inline>
+        </w:drawing>
+      </w:r>
     </w:p>
     <w:p>
       <w:pPr>
@@ -17216,42 +17282,6 @@
     </w:p>
     <w:p>
       <w:pPr>
-        <w:pStyle w:val="Textoindependiente"/>
-        <w:spacing w:before="3"/>
-        <w:ind w:left="0" w:firstLine="0"/>
-        <w:rPr>
-          <w:rFonts w:asciiTheme="minorHAnsi" w:hAnsiTheme="minorHAnsi" w:cstheme="minorHAnsi"/>
-          <w:sz w:val="22"/>
-          <w:szCs w:val="22"/>
-        </w:rPr>
-      </w:pPr>
-    </w:p>
-    <w:p>
-      <w:pPr>
-        <w:pStyle w:val="Textoindependiente"/>
-        <w:spacing w:before="3"/>
-        <w:ind w:left="0" w:firstLine="0"/>
-        <w:rPr>
-          <w:rFonts w:asciiTheme="minorHAnsi" w:hAnsiTheme="minorHAnsi" w:cstheme="minorHAnsi"/>
-          <w:sz w:val="22"/>
-          <w:szCs w:val="22"/>
-        </w:rPr>
-      </w:pPr>
-    </w:p>
-    <w:p>
-      <w:pPr>
-        <w:pStyle w:val="Textoindependiente"/>
-        <w:spacing w:before="3"/>
-        <w:ind w:left="0" w:firstLine="0"/>
-        <w:rPr>
-          <w:rFonts w:asciiTheme="minorHAnsi" w:hAnsiTheme="minorHAnsi" w:cstheme="minorHAnsi"/>
-          <w:sz w:val="22"/>
-          <w:szCs w:val="22"/>
-        </w:rPr>
-      </w:pPr>
-    </w:p>
-    <w:p>
-      <w:pPr>
         <w:spacing w:line="225" w:lineRule="exact"/>
         <w:ind w:left="101"/>
         <w:rPr>
@@ -17353,21 +17383,9 @@
         <w:rPr>
           <w:rFonts w:asciiTheme="minorHAnsi" w:hAnsiTheme="minorHAnsi" w:cstheme="minorHAnsi"/>
         </w:rPr>
-        <w:t>docs</w:t>
+        <w:t>doc</w:t>
       </w:r>
       <w:proofErr w:type="spellEnd"/>
-    </w:p>
-    <w:p>
-      <w:pPr>
-        <w:pStyle w:val="Textoindependiente"/>
-        <w:spacing w:before="8"/>
-        <w:ind w:left="0" w:firstLine="0"/>
-        <w:rPr>
-          <w:rFonts w:asciiTheme="minorHAnsi" w:hAnsiTheme="minorHAnsi" w:cstheme="minorHAnsi"/>
-          <w:sz w:val="22"/>
-          <w:szCs w:val="22"/>
-        </w:rPr>
-      </w:pPr>
     </w:p>
     <w:p>
       <w:pPr>
@@ -18261,7 +18279,19 @@
         <w:rPr>
           <w:rFonts w:asciiTheme="minorHAnsi" w:hAnsiTheme="minorHAnsi" w:cstheme="minorHAnsi"/>
         </w:rPr>
-        <w:t>, ya que son los elementos copilados de la clase</w:t>
+        <w:t>, ya que son los elementos co</w:t>
+      </w:r>
+      <w:r>
+        <w:rPr>
+          <w:rFonts w:asciiTheme="minorHAnsi" w:hAnsiTheme="minorHAnsi" w:cstheme="minorHAnsi"/>
+        </w:rPr>
+        <w:t>m</w:t>
+      </w:r>
+      <w:r>
+        <w:rPr>
+          <w:rFonts w:asciiTheme="minorHAnsi" w:hAnsiTheme="minorHAnsi" w:cstheme="minorHAnsi"/>
+        </w:rPr>
+        <w:t>pilados de la clase</w:t>
       </w:r>
     </w:p>
     <w:p>
@@ -18276,20 +18306,46 @@
           <w:rFonts w:asciiTheme="minorHAnsi" w:hAnsiTheme="minorHAnsi" w:cstheme="minorHAnsi"/>
         </w:rPr>
       </w:pPr>
-    </w:p>
-    <w:p>
-      <w:pPr>
-        <w:pStyle w:val="Prrafodelista"/>
-        <w:tabs>
-          <w:tab w:val="left" w:pos="812"/>
-        </w:tabs>
-        <w:spacing w:before="2" w:line="230" w:lineRule="auto"/>
-        <w:ind w:right="939" w:firstLine="0"/>
-        <w:rPr>
-          <w:rFonts w:asciiTheme="minorHAnsi" w:hAnsiTheme="minorHAnsi" w:cstheme="minorHAnsi"/>
-          <w:highlight w:val="red"/>
-        </w:rPr>
-      </w:pPr>
+      <w:r>
+        <w:rPr>
+          <w:rFonts w:asciiTheme="minorHAnsi" w:hAnsiTheme="minorHAnsi" w:cstheme="minorHAnsi"/>
+        </w:rPr>
+        <w:drawing>
+          <wp:inline distT="0" distB="0" distL="0" distR="0" wp14:anchorId="479DE659" wp14:editId="5DEE49C6">
+            <wp:extent cx="4768850" cy="2042442"/>
+            <wp:effectExtent l="0" t="0" r="0" b="0"/>
+            <wp:docPr id="22" name="Imagen 22"/>
+            <wp:cNvGraphicFramePr>
+              <a:graphicFrameLocks xmlns:a="http://schemas.openxmlformats.org/drawingml/2006/main" noChangeAspect="1"/>
+            </wp:cNvGraphicFramePr>
+            <a:graphic xmlns:a="http://schemas.openxmlformats.org/drawingml/2006/main">
+              <a:graphicData uri="http://schemas.openxmlformats.org/drawingml/2006/picture">
+                <pic:pic xmlns:pic="http://schemas.openxmlformats.org/drawingml/2006/picture">
+                  <pic:nvPicPr>
+                    <pic:cNvPr id="1" name=""/>
+                    <pic:cNvPicPr/>
+                  </pic:nvPicPr>
+                  <pic:blipFill>
+                    <a:blip r:embed="rId26"/>
+                    <a:stretch>
+                      <a:fillRect/>
+                    </a:stretch>
+                  </pic:blipFill>
+                  <pic:spPr>
+                    <a:xfrm>
+                      <a:off x="0" y="0"/>
+                      <a:ext cx="4854622" cy="2079177"/>
+                    </a:xfrm>
+                    <a:prstGeom prst="rect">
+                      <a:avLst/>
+                    </a:prstGeom>
+                  </pic:spPr>
+                </pic:pic>
+              </a:graphicData>
+            </a:graphic>
+          </wp:inline>
+        </w:drawing>
+      </w:r>
     </w:p>
     <w:p>
       <w:pPr>
@@ -18533,6 +18589,7 @@
         <w:contextualSpacing/>
       </w:pPr>
       <w:proofErr w:type="spellStart"/>
+      <w:proofErr w:type="gramStart"/>
       <w:r>
         <w:rPr>
           <w:rFonts w:ascii="Calibri" w:eastAsia="Calibri" w:hAnsi="Calibri" w:cs="Calibri"/>
@@ -18544,7 +18601,14 @@
         <w:rPr>
           <w:rFonts w:ascii="Calibri" w:eastAsia="Calibri" w:hAnsi="Calibri" w:cs="Calibri"/>
         </w:rPr>
-        <w:t xml:space="preserve"> : Este comando se usa para compilar los *.java</w:t>
+        <w:t xml:space="preserve"> :</w:t>
+      </w:r>
+      <w:proofErr w:type="gramEnd"/>
+      <w:r>
+        <w:rPr>
+          <w:rFonts w:ascii="Calibri" w:eastAsia="Calibri" w:hAnsi="Calibri" w:cs="Calibri"/>
+        </w:rPr>
+        <w:t xml:space="preserve"> Este comando se usa para compilar los *.java</w:t>
       </w:r>
     </w:p>
     <w:p>
@@ -18637,6 +18701,61 @@
     <w:p>
       <w:pPr>
         <w:pStyle w:val="Prrafodelista"/>
+        <w:widowControl/>
+        <w:autoSpaceDE/>
+        <w:autoSpaceDN/>
+        <w:spacing w:after="160" w:line="257" w:lineRule="auto"/>
+        <w:ind w:left="1532" w:firstLine="0"/>
+        <w:contextualSpacing/>
+      </w:pPr>
+    </w:p>
+    <w:p>
+      <w:pPr>
+        <w:pStyle w:val="Prrafodelista"/>
+        <w:widowControl/>
+        <w:autoSpaceDE/>
+        <w:autoSpaceDN/>
+        <w:spacing w:after="160" w:line="257" w:lineRule="auto"/>
+        <w:ind w:left="1532" w:firstLine="0"/>
+        <w:contextualSpacing/>
+      </w:pPr>
+    </w:p>
+    <w:p>
+      <w:pPr>
+        <w:pStyle w:val="Prrafodelista"/>
+        <w:widowControl/>
+        <w:autoSpaceDE/>
+        <w:autoSpaceDN/>
+        <w:spacing w:after="160" w:line="257" w:lineRule="auto"/>
+        <w:ind w:left="1532" w:firstLine="0"/>
+        <w:contextualSpacing/>
+      </w:pPr>
+    </w:p>
+    <w:p>
+      <w:pPr>
+        <w:pStyle w:val="Prrafodelista"/>
+        <w:widowControl/>
+        <w:autoSpaceDE/>
+        <w:autoSpaceDN/>
+        <w:spacing w:after="160" w:line="257" w:lineRule="auto"/>
+        <w:ind w:left="1532" w:firstLine="0"/>
+        <w:contextualSpacing/>
+      </w:pPr>
+    </w:p>
+    <w:p>
+      <w:pPr>
+        <w:pStyle w:val="Prrafodelista"/>
+        <w:widowControl/>
+        <w:autoSpaceDE/>
+        <w:autoSpaceDN/>
+        <w:spacing w:after="160" w:line="257" w:lineRule="auto"/>
+        <w:ind w:left="1532" w:firstLine="0"/>
+        <w:contextualSpacing/>
+      </w:pPr>
+    </w:p>
+    <w:p>
+      <w:pPr>
+        <w:pStyle w:val="Prrafodelista"/>
         <w:numPr>
           <w:ilvl w:val="0"/>
           <w:numId w:val="7"/>
@@ -18699,6 +18818,7 @@
         <w:rPr>
           <w:rFonts w:asciiTheme="minorHAnsi" w:hAnsiTheme="minorHAnsi" w:cstheme="minorHAnsi"/>
           <w:noProof/>
+          <w:lang w:val="es-CO" w:eastAsia="es-CO" w:bidi="ar-SA"/>
         </w:rPr>
         <w:drawing>
           <wp:anchor distT="0" distB="0" distL="114300" distR="114300" simplePos="0" relativeHeight="251670528" behindDoc="0" locked="0" layoutInCell="1" allowOverlap="1" wp14:anchorId="36032636" wp14:editId="308FD20F">
@@ -18724,7 +18844,7 @@
                     <pic:cNvPicPr/>
                   </pic:nvPicPr>
                   <pic:blipFill>
-                    <a:blip r:embed="rId25" cstate="print">
+                    <a:blip r:embed="rId27" cstate="print">
                       <a:extLst>
                         <a:ext uri="{28A0092B-C50C-407E-A947-70E740481C1C}">
                           <a14:useLocalDpi xmlns:a14="http://schemas.microsoft.com/office/drawing/2010/main" val="0"/>
@@ -18760,6 +18880,7 @@
         <w:rPr>
           <w:rFonts w:asciiTheme="minorHAnsi" w:hAnsiTheme="minorHAnsi" w:cstheme="minorHAnsi"/>
           <w:noProof/>
+          <w:lang w:val="es-CO" w:eastAsia="es-CO" w:bidi="ar-SA"/>
         </w:rPr>
         <w:drawing>
           <wp:anchor distT="0" distB="0" distL="114300" distR="114300" simplePos="0" relativeHeight="251669504" behindDoc="0" locked="0" layoutInCell="1" allowOverlap="1" wp14:anchorId="611E5F9A" wp14:editId="75B6DB0B">
@@ -18785,7 +18906,7 @@
                     <pic:cNvPicPr/>
                   </pic:nvPicPr>
                   <pic:blipFill>
-                    <a:blip r:embed="rId26" cstate="print">
+                    <a:blip r:embed="rId28" cstate="print">
                       <a:extLst>
                         <a:ext uri="{28A0092B-C50C-407E-A947-70E740481C1C}">
                           <a14:useLocalDpi xmlns:a14="http://schemas.microsoft.com/office/drawing/2010/main" val="0"/>
@@ -18923,6 +19044,7 @@
         </w:tabs>
         <w:spacing w:before="3" w:line="230" w:lineRule="auto"/>
         <w:ind w:right="515" w:firstLine="0"/>
+        <w:jc w:val="center"/>
         <w:rPr>
           <w:rFonts w:asciiTheme="minorHAnsi" w:hAnsiTheme="minorHAnsi" w:cstheme="minorHAnsi"/>
         </w:rPr>
@@ -18931,6 +19053,7 @@
         <w:rPr>
           <w:rFonts w:asciiTheme="minorHAnsi" w:hAnsiTheme="minorHAnsi" w:cstheme="minorHAnsi"/>
           <w:noProof/>
+          <w:lang w:val="es-CO" w:eastAsia="es-CO" w:bidi="ar-SA"/>
         </w:rPr>
         <w:drawing>
           <wp:inline distT="0" distB="0" distL="0" distR="0" wp14:anchorId="5517BEA7" wp14:editId="33C69D6A">
@@ -18948,7 +19071,7 @@
                     <pic:cNvPicPr/>
                   </pic:nvPicPr>
                   <pic:blipFill>
-                    <a:blip r:embed="rId27"/>
+                    <a:blip r:embed="rId29"/>
                     <a:stretch>
                       <a:fillRect/>
                     </a:stretch>
@@ -20229,14 +20352,14 @@
           <w:rFonts w:asciiTheme="minorHAnsi" w:hAnsiTheme="minorHAnsi" w:cstheme="minorHAnsi"/>
           <w:w w:val="115"/>
         </w:rPr>
-        <w:tab/>
-      </w:r>
-      <w:r>
-        <w:rPr>
-          <w:rFonts w:asciiTheme="minorHAnsi" w:hAnsiTheme="minorHAnsi" w:cstheme="minorHAnsi"/>
-          <w:w w:val="115"/>
-        </w:rPr>
-        <w:t xml:space="preserve">El directorio </w:t>
+        <w:t>En el</w:t>
+      </w:r>
+      <w:r>
+        <w:rPr>
+          <w:rFonts w:asciiTheme="minorHAnsi" w:hAnsiTheme="minorHAnsi" w:cstheme="minorHAnsi"/>
+          <w:w w:val="115"/>
+        </w:rPr>
+        <w:t xml:space="preserve"> directorio </w:t>
       </w:r>
       <w:proofErr w:type="spellStart"/>
       <w:r>
@@ -20252,7 +20375,21 @@
           <w:rFonts w:asciiTheme="minorHAnsi" w:hAnsiTheme="minorHAnsi" w:cstheme="minorHAnsi"/>
           <w:w w:val="115"/>
         </w:rPr>
-        <w:t xml:space="preserve"> en la raíz del proyecto, los archivos .</w:t>
+        <w:t xml:space="preserve"> en la raíz del proyecto, </w:t>
+      </w:r>
+      <w:r>
+        <w:rPr>
+          <w:rFonts w:asciiTheme="minorHAnsi" w:hAnsiTheme="minorHAnsi" w:cstheme="minorHAnsi"/>
+          <w:w w:val="115"/>
+        </w:rPr>
+        <w:t xml:space="preserve">aparecieron dos directorios, aplicación y presentación, los cuales contienen </w:t>
+      </w:r>
+      <w:r>
+        <w:rPr>
+          <w:rFonts w:asciiTheme="minorHAnsi" w:hAnsiTheme="minorHAnsi" w:cstheme="minorHAnsi"/>
+          <w:w w:val="115"/>
+        </w:rPr>
+        <w:t>los archivos .</w:t>
       </w:r>
       <w:proofErr w:type="spellStart"/>
       <w:r>
@@ -20263,21 +20400,13 @@
         <w:t>class</w:t>
       </w:r>
       <w:proofErr w:type="spellEnd"/>
-    </w:p>
-    <w:p>
-      <w:pPr>
-        <w:pStyle w:val="Prrafodelista"/>
-        <w:tabs>
-          <w:tab w:val="left" w:pos="812"/>
-        </w:tabs>
-        <w:spacing w:line="232" w:lineRule="auto"/>
-        <w:ind w:right="371" w:firstLine="0"/>
-        <w:rPr>
-          <w:rFonts w:asciiTheme="minorHAnsi" w:hAnsiTheme="minorHAnsi" w:cstheme="minorHAnsi"/>
-          <w:i/>
-          <w:iCs/>
-        </w:rPr>
-      </w:pPr>
+      <w:r>
+        <w:rPr>
+          <w:rFonts w:asciiTheme="minorHAnsi" w:hAnsiTheme="minorHAnsi" w:cstheme="minorHAnsi"/>
+          <w:w w:val="115"/>
+        </w:rPr>
+        <w:t xml:space="preserve"> del proyecto.</w:t>
+      </w:r>
     </w:p>
     <w:p>
       <w:pPr>
@@ -20916,6 +21045,219 @@
         </w:rPr>
         <w:t>\*.java</w:t>
       </w:r>
+      <w:r>
+        <w:rPr>
+          <w:rFonts w:asciiTheme="minorHAnsi" w:hAnsiTheme="minorHAnsi" w:cstheme="minorHAnsi"/>
+          <w:spacing w:val="-28"/>
+          <w:w w:val="120"/>
+        </w:rPr>
+        <w:t xml:space="preserve"> </w:t>
+      </w:r>
+      <w:proofErr w:type="spellStart"/>
+      <w:r>
+        <w:rPr>
+          <w:rFonts w:asciiTheme="minorHAnsi" w:hAnsiTheme="minorHAnsi" w:cstheme="minorHAnsi"/>
+          <w:spacing w:val="-28"/>
+          <w:w w:val="120"/>
+        </w:rPr>
+        <w:t>src</w:t>
+      </w:r>
+      <w:proofErr w:type="spellEnd"/>
+      <w:r>
+        <w:rPr>
+          <w:rFonts w:asciiTheme="minorHAnsi" w:hAnsiTheme="minorHAnsi" w:cstheme="minorHAnsi"/>
+          <w:spacing w:val="-28"/>
+          <w:w w:val="120"/>
+        </w:rPr>
+        <w:t>\</w:t>
+      </w:r>
+      <w:proofErr w:type="spellStart"/>
+      <w:r>
+        <w:rPr>
+          <w:rFonts w:asciiTheme="minorHAnsi" w:hAnsiTheme="minorHAnsi" w:cstheme="minorHAnsi"/>
+          <w:spacing w:val="-28"/>
+          <w:w w:val="120"/>
+        </w:rPr>
+        <w:t>presentacion</w:t>
+      </w:r>
+      <w:proofErr w:type="spellEnd"/>
+      <w:r>
+        <w:rPr>
+          <w:rFonts w:asciiTheme="minorHAnsi" w:hAnsiTheme="minorHAnsi" w:cstheme="minorHAnsi"/>
+          <w:spacing w:val="-28"/>
+          <w:w w:val="120"/>
+        </w:rPr>
+        <w:t>\*.java</w:t>
+      </w:r>
+    </w:p>
+    <w:p>
+      <w:pPr>
+        <w:pStyle w:val="Prrafodelista"/>
+        <w:tabs>
+          <w:tab w:val="left" w:pos="812"/>
+        </w:tabs>
+        <w:spacing w:line="232" w:lineRule="auto"/>
+        <w:ind w:right="169" w:firstLine="0"/>
+        <w:rPr>
+          <w:rFonts w:asciiTheme="minorHAnsi" w:hAnsiTheme="minorHAnsi" w:cstheme="minorHAnsi"/>
+        </w:rPr>
+      </w:pPr>
+    </w:p>
+    <w:p>
+      <w:pPr>
+        <w:pStyle w:val="Prrafodelista"/>
+        <w:tabs>
+          <w:tab w:val="left" w:pos="812"/>
+        </w:tabs>
+        <w:spacing w:line="232" w:lineRule="auto"/>
+        <w:ind w:right="169" w:firstLine="0"/>
+        <w:rPr>
+          <w:rFonts w:asciiTheme="minorHAnsi" w:hAnsiTheme="minorHAnsi" w:cstheme="minorHAnsi"/>
+        </w:rPr>
+      </w:pPr>
+    </w:p>
+    <w:p>
+      <w:pPr>
+        <w:pStyle w:val="Prrafodelista"/>
+        <w:tabs>
+          <w:tab w:val="left" w:pos="812"/>
+        </w:tabs>
+        <w:spacing w:line="232" w:lineRule="auto"/>
+        <w:ind w:right="169" w:firstLine="0"/>
+        <w:rPr>
+          <w:rFonts w:asciiTheme="minorHAnsi" w:hAnsiTheme="minorHAnsi" w:cstheme="minorHAnsi"/>
+        </w:rPr>
+      </w:pPr>
+    </w:p>
+    <w:p>
+      <w:pPr>
+        <w:pStyle w:val="Prrafodelista"/>
+        <w:tabs>
+          <w:tab w:val="left" w:pos="812"/>
+        </w:tabs>
+        <w:spacing w:line="232" w:lineRule="auto"/>
+        <w:ind w:right="169" w:firstLine="0"/>
+        <w:rPr>
+          <w:rFonts w:asciiTheme="minorHAnsi" w:hAnsiTheme="minorHAnsi" w:cstheme="minorHAnsi"/>
+        </w:rPr>
+      </w:pPr>
+    </w:p>
+    <w:p>
+      <w:pPr>
+        <w:pStyle w:val="Prrafodelista"/>
+        <w:tabs>
+          <w:tab w:val="left" w:pos="812"/>
+        </w:tabs>
+        <w:spacing w:line="232" w:lineRule="auto"/>
+        <w:ind w:right="169" w:firstLine="0"/>
+        <w:rPr>
+          <w:rFonts w:asciiTheme="minorHAnsi" w:hAnsiTheme="minorHAnsi" w:cstheme="minorHAnsi"/>
+        </w:rPr>
+      </w:pPr>
+    </w:p>
+    <w:p>
+      <w:pPr>
+        <w:pStyle w:val="Prrafodelista"/>
+        <w:tabs>
+          <w:tab w:val="left" w:pos="812"/>
+        </w:tabs>
+        <w:spacing w:line="232" w:lineRule="auto"/>
+        <w:ind w:right="169" w:firstLine="0"/>
+        <w:rPr>
+          <w:rFonts w:asciiTheme="minorHAnsi" w:hAnsiTheme="minorHAnsi" w:cstheme="minorHAnsi"/>
+        </w:rPr>
+      </w:pPr>
+    </w:p>
+    <w:p>
+      <w:pPr>
+        <w:pStyle w:val="Prrafodelista"/>
+        <w:tabs>
+          <w:tab w:val="left" w:pos="812"/>
+        </w:tabs>
+        <w:spacing w:line="232" w:lineRule="auto"/>
+        <w:ind w:right="169" w:firstLine="0"/>
+        <w:rPr>
+          <w:rFonts w:asciiTheme="minorHAnsi" w:hAnsiTheme="minorHAnsi" w:cstheme="minorHAnsi"/>
+        </w:rPr>
+      </w:pPr>
+    </w:p>
+    <w:p>
+      <w:pPr>
+        <w:pStyle w:val="Prrafodelista"/>
+        <w:tabs>
+          <w:tab w:val="left" w:pos="812"/>
+        </w:tabs>
+        <w:spacing w:line="232" w:lineRule="auto"/>
+        <w:ind w:right="169" w:firstLine="0"/>
+        <w:rPr>
+          <w:rFonts w:asciiTheme="minorHAnsi" w:hAnsiTheme="minorHAnsi" w:cstheme="minorHAnsi"/>
+        </w:rPr>
+      </w:pPr>
+    </w:p>
+    <w:p>
+      <w:pPr>
+        <w:pStyle w:val="Prrafodelista"/>
+        <w:tabs>
+          <w:tab w:val="left" w:pos="812"/>
+        </w:tabs>
+        <w:spacing w:line="232" w:lineRule="auto"/>
+        <w:ind w:right="169" w:firstLine="0"/>
+        <w:rPr>
+          <w:rFonts w:asciiTheme="minorHAnsi" w:hAnsiTheme="minorHAnsi" w:cstheme="minorHAnsi"/>
+        </w:rPr>
+      </w:pPr>
+    </w:p>
+    <w:p>
+      <w:pPr>
+        <w:pStyle w:val="Prrafodelista"/>
+        <w:tabs>
+          <w:tab w:val="left" w:pos="812"/>
+        </w:tabs>
+        <w:spacing w:line="232" w:lineRule="auto"/>
+        <w:ind w:right="169" w:firstLine="0"/>
+        <w:rPr>
+          <w:rFonts w:asciiTheme="minorHAnsi" w:hAnsiTheme="minorHAnsi" w:cstheme="minorHAnsi"/>
+        </w:rPr>
+      </w:pPr>
+    </w:p>
+    <w:p>
+      <w:pPr>
+        <w:pStyle w:val="Prrafodelista"/>
+        <w:tabs>
+          <w:tab w:val="left" w:pos="812"/>
+        </w:tabs>
+        <w:spacing w:line="232" w:lineRule="auto"/>
+        <w:ind w:right="169" w:firstLine="0"/>
+        <w:rPr>
+          <w:rFonts w:asciiTheme="minorHAnsi" w:hAnsiTheme="minorHAnsi" w:cstheme="minorHAnsi"/>
+        </w:rPr>
+      </w:pPr>
+    </w:p>
+    <w:p>
+      <w:pPr>
+        <w:pStyle w:val="Prrafodelista"/>
+        <w:tabs>
+          <w:tab w:val="left" w:pos="812"/>
+        </w:tabs>
+        <w:spacing w:line="232" w:lineRule="auto"/>
+        <w:ind w:right="169" w:firstLine="0"/>
+        <w:rPr>
+          <w:rFonts w:asciiTheme="minorHAnsi" w:hAnsiTheme="minorHAnsi" w:cstheme="minorHAnsi"/>
+        </w:rPr>
+      </w:pPr>
+    </w:p>
+    <w:p>
+      <w:pPr>
+        <w:pStyle w:val="Prrafodelista"/>
+        <w:tabs>
+          <w:tab w:val="left" w:pos="812"/>
+        </w:tabs>
+        <w:spacing w:line="232" w:lineRule="auto"/>
+        <w:ind w:right="169" w:firstLine="0"/>
+        <w:rPr>
+          <w:rFonts w:asciiTheme="minorHAnsi" w:hAnsiTheme="minorHAnsi" w:cstheme="minorHAnsi"/>
+        </w:rPr>
+      </w:pPr>
     </w:p>
     <w:p>
       <w:pPr>
@@ -21226,51 +21568,135 @@
     </w:p>
     <w:p>
       <w:pPr>
-        <w:spacing w:line="230" w:lineRule="auto"/>
-        <w:ind w:left="821"/>
-        <w:rPr>
-          <w:rFonts w:asciiTheme="minorHAnsi" w:hAnsiTheme="minorHAnsi" w:cstheme="minorHAnsi"/>
-        </w:rPr>
-      </w:pPr>
-    </w:p>
-    <w:p>
-      <w:r>
-        <w:rPr>
-          <w:rFonts w:asciiTheme="minorHAnsi" w:hAnsiTheme="minorHAnsi" w:cstheme="minorHAnsi"/>
-        </w:rPr>
-        <w:tab/>
-      </w:r>
-      <w:r>
-        <w:t>Para navegar sobre la documentación es index.html</w:t>
-      </w:r>
-    </w:p>
-    <w:p>
-      <w:pPr>
         <w:pStyle w:val="Prrafodelista"/>
-        <w:widowControl/>
-        <w:autoSpaceDE/>
-        <w:autoSpaceDN/>
-        <w:spacing w:after="160" w:line="259" w:lineRule="auto"/>
-        <w:ind w:left="720" w:firstLine="0"/>
-        <w:contextualSpacing/>
-      </w:pPr>
-      <w:r>
-        <w:t xml:space="preserve">allpackages-index.html </w:t>
-      </w:r>
-    </w:p>
-    <w:p>
-      <w:pPr>
-        <w:spacing w:line="230" w:lineRule="auto"/>
-        <w:rPr>
-          <w:rFonts w:asciiTheme="minorHAnsi" w:hAnsiTheme="minorHAnsi" w:cstheme="minorHAnsi"/>
-        </w:rPr>
-        <w:sectPr>
-          <w:pgSz w:w="12240" w:h="15840"/>
-          <w:pgMar w:top="1060" w:right="1320" w:bottom="280" w:left="1340" w:header="720" w:footer="720" w:gutter="0"/>
-          <w:cols w:space="720"/>
-        </w:sectPr>
-      </w:pPr>
-    </w:p>
+        <w:tabs>
+          <w:tab w:val="left" w:pos="812"/>
+        </w:tabs>
+        <w:spacing w:before="2" w:line="230" w:lineRule="auto"/>
+        <w:ind w:right="242" w:firstLine="0"/>
+      </w:pPr>
+      <w:r>
+        <w:t>Para navegar sobr</w:t>
+      </w:r>
+      <w:r>
+        <w:t>e la documentación es index.html</w:t>
+      </w:r>
+    </w:p>
+    <w:p>
+      <w:pPr>
+        <w:pStyle w:val="Prrafodelista"/>
+        <w:tabs>
+          <w:tab w:val="left" w:pos="812"/>
+        </w:tabs>
+        <w:spacing w:before="2" w:line="230" w:lineRule="auto"/>
+        <w:ind w:right="242" w:firstLine="0"/>
+        <w:rPr>
+          <w:rFonts w:asciiTheme="minorHAnsi" w:hAnsiTheme="minorHAnsi" w:cstheme="minorHAnsi"/>
+          <w:i/>
+          <w:iCs/>
+        </w:rPr>
+      </w:pPr>
+      <w:r>
+        <w:rPr>
+          <w:rFonts w:asciiTheme="minorHAnsi" w:hAnsiTheme="minorHAnsi" w:cstheme="minorHAnsi"/>
+          <w:i/>
+          <w:iCs/>
+        </w:rPr>
+        <w:drawing>
+          <wp:inline distT="0" distB="0" distL="0" distR="0" wp14:anchorId="4D787755" wp14:editId="3C4504D2">
+            <wp:extent cx="3021187" cy="2495550"/>
+            <wp:effectExtent l="0" t="0" r="8255" b="0"/>
+            <wp:docPr id="26" name="Imagen 26"/>
+            <wp:cNvGraphicFramePr>
+              <a:graphicFrameLocks xmlns:a="http://schemas.openxmlformats.org/drawingml/2006/main" noChangeAspect="1"/>
+            </wp:cNvGraphicFramePr>
+            <a:graphic xmlns:a="http://schemas.openxmlformats.org/drawingml/2006/main">
+              <a:graphicData uri="http://schemas.openxmlformats.org/drawingml/2006/picture">
+                <pic:pic xmlns:pic="http://schemas.openxmlformats.org/drawingml/2006/picture">
+                  <pic:nvPicPr>
+                    <pic:cNvPr id="1" name=""/>
+                    <pic:cNvPicPr/>
+                  </pic:nvPicPr>
+                  <pic:blipFill>
+                    <a:blip r:embed="rId30"/>
+                    <a:stretch>
+                      <a:fillRect/>
+                    </a:stretch>
+                  </pic:blipFill>
+                  <pic:spPr>
+                    <a:xfrm>
+                      <a:off x="0" y="0"/>
+                      <a:ext cx="3074523" cy="2539606"/>
+                    </a:xfrm>
+                    <a:prstGeom prst="rect">
+                      <a:avLst/>
+                    </a:prstGeom>
+                  </pic:spPr>
+                </pic:pic>
+              </a:graphicData>
+            </a:graphic>
+          </wp:inline>
+        </w:drawing>
+      </w:r>
+    </w:p>
+    <w:p>
+      <w:pPr>
+        <w:pStyle w:val="Prrafodelista"/>
+        <w:tabs>
+          <w:tab w:val="left" w:pos="812"/>
+        </w:tabs>
+        <w:spacing w:before="2" w:line="230" w:lineRule="auto"/>
+        <w:ind w:right="242" w:firstLine="0"/>
+        <w:rPr>
+          <w:rFonts w:asciiTheme="minorHAnsi" w:hAnsiTheme="minorHAnsi" w:cstheme="minorHAnsi"/>
+          <w:i/>
+          <w:iCs/>
+        </w:rPr>
+      </w:pPr>
+      <w:r>
+        <w:rPr>
+          <w:rFonts w:asciiTheme="minorHAnsi" w:hAnsiTheme="minorHAnsi" w:cstheme="minorHAnsi"/>
+          <w:i/>
+          <w:iCs/>
+        </w:rPr>
+        <w:drawing>
+          <wp:inline distT="0" distB="0" distL="0" distR="0" wp14:anchorId="634196FC" wp14:editId="289D76E5">
+            <wp:extent cx="5314950" cy="1059106"/>
+            <wp:effectExtent l="0" t="0" r="0" b="8255"/>
+            <wp:docPr id="27" name="Imagen 27"/>
+            <wp:cNvGraphicFramePr>
+              <a:graphicFrameLocks xmlns:a="http://schemas.openxmlformats.org/drawingml/2006/main" noChangeAspect="1"/>
+            </wp:cNvGraphicFramePr>
+            <a:graphic xmlns:a="http://schemas.openxmlformats.org/drawingml/2006/main">
+              <a:graphicData uri="http://schemas.openxmlformats.org/drawingml/2006/picture">
+                <pic:pic xmlns:pic="http://schemas.openxmlformats.org/drawingml/2006/picture">
+                  <pic:nvPicPr>
+                    <pic:cNvPr id="1" name=""/>
+                    <pic:cNvPicPr/>
+                  </pic:nvPicPr>
+                  <pic:blipFill>
+                    <a:blip r:embed="rId31"/>
+                    <a:stretch>
+                      <a:fillRect/>
+                    </a:stretch>
+                  </pic:blipFill>
+                  <pic:spPr>
+                    <a:xfrm>
+                      <a:off x="0" y="0"/>
+                      <a:ext cx="5443558" cy="1084734"/>
+                    </a:xfrm>
+                    <a:prstGeom prst="rect">
+                      <a:avLst/>
+                    </a:prstGeom>
+                  </pic:spPr>
+                </pic:pic>
+              </a:graphicData>
+            </a:graphic>
+          </wp:inline>
+        </w:drawing>
+      </w:r>
+    </w:p>
+    <w:p/>
     <w:p>
       <w:pPr>
         <w:spacing w:before="74" w:line="226" w:lineRule="exact"/>
@@ -21285,7 +21711,6 @@
           <w:b/>
           <w:w w:val="115"/>
         </w:rPr>
-        <w:lastRenderedPageBreak/>
         <w:t xml:space="preserve">Ejecutando </w:t>
       </w:r>
     </w:p>
@@ -21320,6 +21745,7 @@
         </w:rPr>
         <w:t xml:space="preserve">Empleando el </w:t>
       </w:r>
+      <w:proofErr w:type="gramStart"/>
       <w:r>
         <w:rPr>
           <w:rFonts w:asciiTheme="minorHAnsi" w:hAnsiTheme="minorHAnsi" w:cstheme="minorHAnsi"/>
@@ -21342,6 +21768,7 @@
         </w:rPr>
         <w:t>a</w:t>
       </w:r>
+      <w:proofErr w:type="gramEnd"/>
       <w:r>
         <w:rPr>
           <w:rFonts w:asciiTheme="minorHAnsi" w:hAnsiTheme="minorHAnsi" w:cstheme="minorHAnsi"/>
@@ -21353,7 +21780,6 @@
         </w:rPr>
         <w:t xml:space="preserve">, desde el directorio </w:t>
       </w:r>
-      <w:proofErr w:type="spellStart"/>
       <w:r>
         <w:rPr>
           <w:rFonts w:asciiTheme="minorHAnsi" w:hAnsiTheme="minorHAnsi" w:cstheme="minorHAnsi"/>
@@ -21363,9 +21789,8 @@
           <w:sz w:val="22"/>
           <w:szCs w:val="22"/>
         </w:rPr>
-        <w:t>raiz</w:t>
-      </w:r>
-      <w:proofErr w:type="spellEnd"/>
+        <w:t>raíz</w:t>
+      </w:r>
       <w:r>
         <w:rPr>
           <w:rFonts w:asciiTheme="minorHAnsi" w:hAnsiTheme="minorHAnsi" w:cstheme="minorHAnsi"/>
@@ -21383,11 +21808,7 @@
         <w:pStyle w:val="Textoindependiente"/>
         <w:spacing w:line="235" w:lineRule="auto"/>
         <w:rPr>
-          <w:rFonts w:asciiTheme="minorHAnsi" w:hAnsiTheme="minorHAnsi" w:cstheme="minorHAnsi"/>
-          <w:b/>
-          <w:bCs/>
-          <w:sz w:val="22"/>
-          <w:szCs w:val="22"/>
+          <w:rFonts w:ascii="Calibri" w:eastAsia="Calibri" w:hAnsi="Calibri" w:cs="Calibri"/>
         </w:rPr>
       </w:pPr>
       <w:r>
@@ -21452,6 +21873,7 @@
         <w:t xml:space="preserve"> </w:t>
       </w:r>
       <w:proofErr w:type="spellStart"/>
+      <w:proofErr w:type="gramStart"/>
       <w:r>
         <w:rPr>
           <w:rFonts w:ascii="Calibri" w:eastAsia="Calibri" w:hAnsi="Calibri" w:cs="Calibri"/>
@@ -21465,6 +21887,130 @@
         <w:t>AutomataGUI</w:t>
       </w:r>
       <w:proofErr w:type="spellEnd"/>
+      <w:proofErr w:type="gramEnd"/>
+    </w:p>
+    <w:p>
+      <w:pPr>
+        <w:pStyle w:val="Textoindependiente"/>
+        <w:spacing w:line="235" w:lineRule="auto"/>
+        <w:rPr>
+          <w:rFonts w:asciiTheme="minorHAnsi" w:hAnsiTheme="minorHAnsi" w:cstheme="minorHAnsi"/>
+          <w:bCs/>
+          <w:w w:val="115"/>
+          <w:sz w:val="22"/>
+          <w:szCs w:val="22"/>
+        </w:rPr>
+      </w:pPr>
+    </w:p>
+    <w:p>
+      <w:pPr>
+        <w:pStyle w:val="HTMLconformatoprevio"/>
+        <w:textAlignment w:val="baseline"/>
+        <w:rPr>
+          <w:rFonts w:ascii="Consolas" w:hAnsi="Consolas"/>
+          <w:color w:val="242729"/>
+        </w:rPr>
+      </w:pPr>
+      <w:r>
+        <w:rPr>
+          <w:rFonts w:asciiTheme="minorHAnsi" w:hAnsiTheme="minorHAnsi" w:cstheme="minorHAnsi"/>
+          <w:bCs/>
+          <w:w w:val="115"/>
+          <w:sz w:val="22"/>
+          <w:szCs w:val="22"/>
+        </w:rPr>
+        <w:tab/>
+        <w:t xml:space="preserve">La sintaxis del comando es: </w:t>
+      </w:r>
+      <w:r>
+        <w:rPr>
+          <w:rFonts w:ascii="inherit" w:hAnsi="inherit"/>
+          <w:bdr w:val="none" w:sz="0" w:space="0" w:color="auto" w:frame="1"/>
+        </w:rPr>
+        <w:t>java -</w:t>
+      </w:r>
+      <w:proofErr w:type="spellStart"/>
+      <w:r>
+        <w:rPr>
+          <w:rFonts w:ascii="inherit" w:hAnsi="inherit"/>
+          <w:bdr w:val="none" w:sz="0" w:space="0" w:color="auto" w:frame="1"/>
+        </w:rPr>
+        <w:t>cp</w:t>
+      </w:r>
+      <w:proofErr w:type="spellEnd"/>
+      <w:r>
+        <w:rPr>
+          <w:rFonts w:ascii="inherit" w:hAnsi="inherit"/>
+          <w:bdr w:val="none" w:sz="0" w:space="0" w:color="auto" w:frame="1"/>
+        </w:rPr>
+        <w:t xml:space="preserve"> /</w:t>
+      </w:r>
+      <w:proofErr w:type="spellStart"/>
+      <w:r>
+        <w:rPr>
+          <w:rFonts w:ascii="inherit" w:hAnsi="inherit"/>
+          <w:bdr w:val="none" w:sz="0" w:space="0" w:color="auto" w:frame="1"/>
+        </w:rPr>
+        <w:t>path</w:t>
+      </w:r>
+      <w:proofErr w:type="spellEnd"/>
+      <w:r>
+        <w:rPr>
+          <w:rFonts w:ascii="inherit" w:hAnsi="inherit"/>
+          <w:bdr w:val="none" w:sz="0" w:space="0" w:color="auto" w:frame="1"/>
+        </w:rPr>
+        <w:t>/to/</w:t>
+      </w:r>
+      <w:proofErr w:type="spellStart"/>
+      <w:r>
+        <w:rPr>
+          <w:rFonts w:ascii="inherit" w:hAnsi="inherit"/>
+          <w:bdr w:val="none" w:sz="0" w:space="0" w:color="auto" w:frame="1"/>
+        </w:rPr>
+        <w:t>bin</w:t>
+      </w:r>
+      <w:proofErr w:type="spellEnd"/>
+      <w:r>
+        <w:rPr>
+          <w:rFonts w:ascii="inherit" w:hAnsi="inherit"/>
+          <w:bdr w:val="none" w:sz="0" w:space="0" w:color="auto" w:frame="1"/>
+        </w:rPr>
+        <w:t xml:space="preserve"> &lt;</w:t>
+      </w:r>
+      <w:proofErr w:type="spellStart"/>
+      <w:r>
+        <w:rPr>
+          <w:rFonts w:ascii="inherit" w:hAnsi="inherit"/>
+          <w:bdr w:val="none" w:sz="0" w:space="0" w:color="auto" w:frame="1"/>
+        </w:rPr>
+        <w:t>packageName</w:t>
+      </w:r>
+      <w:proofErr w:type="spellEnd"/>
+      <w:proofErr w:type="gramStart"/>
+      <w:r>
+        <w:rPr>
+          <w:rFonts w:ascii="inherit" w:hAnsi="inherit"/>
+          <w:bdr w:val="none" w:sz="0" w:space="0" w:color="auto" w:frame="1"/>
+        </w:rPr>
+        <w:t>&gt;.&lt;</w:t>
+      </w:r>
+      <w:proofErr w:type="spellStart"/>
+      <w:proofErr w:type="gramEnd"/>
+      <w:r>
+        <w:rPr>
+          <w:rFonts w:ascii="inherit" w:hAnsi="inherit"/>
+          <w:bdr w:val="none" w:sz="0" w:space="0" w:color="auto" w:frame="1"/>
+        </w:rPr>
+        <w:t>MainClassName</w:t>
+      </w:r>
+      <w:proofErr w:type="spellEnd"/>
+      <w:r>
+        <w:rPr>
+          <w:rFonts w:ascii="inherit" w:hAnsi="inherit"/>
+          <w:bdr w:val="none" w:sz="0" w:space="0" w:color="auto" w:frame="1"/>
+        </w:rPr>
+        <w:t>&gt;</w:t>
+      </w:r>
     </w:p>
     <w:p>
       <w:pPr>
@@ -21758,6 +22304,7 @@
         <w:t xml:space="preserve">el </w:t>
       </w:r>
       <w:proofErr w:type="spellStart"/>
+      <w:proofErr w:type="gramStart"/>
       <w:r>
         <w:rPr>
           <w:rFonts w:asciiTheme="minorHAnsi" w:hAnsiTheme="minorHAnsi" w:cstheme="minorHAnsi"/>
@@ -21768,6 +22315,7 @@
         <w:t>programa.Tenga</w:t>
       </w:r>
       <w:proofErr w:type="spellEnd"/>
+      <w:proofErr w:type="gramEnd"/>
       <w:r>
         <w:rPr>
           <w:rFonts w:asciiTheme="minorHAnsi" w:hAnsiTheme="minorHAnsi" w:cstheme="minorHAnsi"/>
@@ -22028,16 +22576,63 @@
         <w:ind w:right="213" w:firstLine="0"/>
         <w:rPr>
           <w:rFonts w:asciiTheme="minorHAnsi" w:hAnsiTheme="minorHAnsi" w:cstheme="minorHAnsi"/>
-        </w:rPr>
-      </w:pPr>
-      <w:r>
-        <w:rPr>
-          <w:rFonts w:asciiTheme="minorHAnsi" w:hAnsiTheme="minorHAnsi" w:cstheme="minorHAnsi"/>
-        </w:rPr>
-        <w:tab/>
+          <w:iCs/>
+        </w:rPr>
+      </w:pPr>
+      <w:r>
+        <w:rPr>
+          <w:rFonts w:asciiTheme="minorHAnsi" w:hAnsiTheme="minorHAnsi" w:cstheme="minorHAnsi"/>
+          <w:iCs/>
+          <w:w w:val="115"/>
+        </w:rPr>
+        <w:t xml:space="preserve">El paquete tuvo que descargarse manualmente desde internet y se colocó en una carpeta llamada </w:t>
       </w:r>
       <w:proofErr w:type="spellStart"/>
       <w:r>
+        <w:rPr>
+          <w:rFonts w:asciiTheme="minorHAnsi" w:hAnsiTheme="minorHAnsi" w:cstheme="minorHAnsi"/>
+          <w:iCs/>
+          <w:w w:val="115"/>
+        </w:rPr>
+        <w:t>jars</w:t>
+      </w:r>
+      <w:proofErr w:type="spellEnd"/>
+      <w:r>
+        <w:rPr>
+          <w:rFonts w:asciiTheme="minorHAnsi" w:hAnsiTheme="minorHAnsi" w:cstheme="minorHAnsi"/>
+          <w:iCs/>
+          <w:w w:val="115"/>
+        </w:rPr>
+        <w:t xml:space="preserve">. Para </w:t>
+      </w:r>
+      <w:r>
+        <w:rPr>
+          <w:rFonts w:asciiTheme="minorHAnsi" w:hAnsiTheme="minorHAnsi" w:cstheme="minorHAnsi"/>
+          <w:iCs/>
+          <w:w w:val="115"/>
+        </w:rPr>
+        <w:t>incluirlo</w:t>
+      </w:r>
+      <w:r>
+        <w:rPr>
+          <w:rFonts w:asciiTheme="minorHAnsi" w:hAnsiTheme="minorHAnsi" w:cstheme="minorHAnsi"/>
+          <w:iCs/>
+          <w:w w:val="115"/>
+        </w:rPr>
+        <w:t xml:space="preserve"> en la compilación se utiliza el comando –cp.</w:t>
+      </w:r>
+    </w:p>
+    <w:p>
+      <w:pPr>
+        <w:pStyle w:val="Prrafodelista"/>
+        <w:tabs>
+          <w:tab w:val="left" w:pos="812"/>
+        </w:tabs>
+        <w:spacing w:before="1" w:line="230" w:lineRule="auto"/>
+        <w:ind w:left="812" w:right="213" w:firstLine="0"/>
+      </w:pPr>
+      <w:proofErr w:type="spellStart"/>
+      <w:r>
         <w:t>j</w:t>
       </w:r>
       <w:r>
@@ -22061,10 +22656,21 @@
       </w:r>
       <w:proofErr w:type="spellEnd"/>
       <w:r>
-        <w:t xml:space="preserve"> junit-4.8.jar </w:t>
+        <w:t xml:space="preserve"> </w:t>
       </w:r>
       <w:proofErr w:type="spellStart"/>
       <w:r>
+        <w:t>jars</w:t>
+      </w:r>
+      <w:proofErr w:type="spellEnd"/>
+      <w:r>
+        <w:t>\junit-4.13</w:t>
+      </w:r>
+      <w:r>
+        <w:t xml:space="preserve">.jar </w:t>
+      </w:r>
+      <w:proofErr w:type="spellStart"/>
+      <w:r>
         <w:t>src</w:t>
       </w:r>
       <w:proofErr w:type="spellEnd"/>
@@ -22090,6 +22696,41 @@
       <w:r>
         <w:t>\pruebas\*.java</w:t>
       </w:r>
+      <w:r>
+        <w:t xml:space="preserve"> </w:t>
+      </w:r>
+      <w:proofErr w:type="spellStart"/>
+      <w:r>
+        <w:t>src</w:t>
+      </w:r>
+      <w:proofErr w:type="spellEnd"/>
+      <w:r>
+        <w:t>\</w:t>
+      </w:r>
+      <w:proofErr w:type="spellStart"/>
+      <w:r>
+        <w:t>pr</w:t>
+      </w:r>
+      <w:r>
+        <w:t>esentacion</w:t>
+      </w:r>
+      <w:proofErr w:type="spellEnd"/>
+      <w:r>
+        <w:t>\*.java</w:t>
+      </w:r>
+    </w:p>
+    <w:p>
+      <w:pPr>
+        <w:pStyle w:val="Prrafodelista"/>
+        <w:tabs>
+          <w:tab w:val="left" w:pos="812"/>
+        </w:tabs>
+        <w:spacing w:before="1" w:line="230" w:lineRule="auto"/>
+        <w:ind w:left="202" w:right="213" w:firstLine="0"/>
+        <w:rPr>
+          <w:rFonts w:asciiTheme="minorHAnsi" w:hAnsiTheme="minorHAnsi" w:cstheme="minorHAnsi"/>
+        </w:rPr>
+      </w:pPr>
     </w:p>
     <w:p>
       <w:pPr>
@@ -22116,7 +22757,43 @@
           <w:iCs/>
           <w:w w:val="115"/>
         </w:rPr>
-        <w:t>Ejecute desde consola las pruebas . ¿Cómo utilizó este comando?. Puede ver ejemplos</w:t>
+        <w:t xml:space="preserve">Ejecute desde consola las </w:t>
+      </w:r>
+      <w:r>
+        <w:rPr>
+          <w:rFonts w:asciiTheme="minorHAnsi" w:hAnsiTheme="minorHAnsi" w:cstheme="minorHAnsi"/>
+          <w:i/>
+          <w:iCs/>
+          <w:w w:val="115"/>
+        </w:rPr>
+        <w:t>pruebas.</w:t>
+      </w:r>
+      <w:r>
+        <w:rPr>
+          <w:rFonts w:asciiTheme="minorHAnsi" w:hAnsiTheme="minorHAnsi" w:cstheme="minorHAnsi"/>
+          <w:i/>
+          <w:iCs/>
+          <w:w w:val="115"/>
+        </w:rPr>
+        <w:t xml:space="preserve"> ¿Cómo utilizó este </w:t>
+      </w:r>
+      <w:r>
+        <w:rPr>
+          <w:rFonts w:asciiTheme="minorHAnsi" w:hAnsiTheme="minorHAnsi" w:cstheme="minorHAnsi"/>
+          <w:i/>
+          <w:iCs/>
+          <w:w w:val="115"/>
+        </w:rPr>
+        <w:t>comando?</w:t>
+      </w:r>
+      <w:r>
+        <w:rPr>
+          <w:rFonts w:asciiTheme="minorHAnsi" w:hAnsiTheme="minorHAnsi" w:cstheme="minorHAnsi"/>
+          <w:i/>
+          <w:iCs/>
+          <w:w w:val="115"/>
+        </w:rPr>
+        <w:t xml:space="preserve"> Puede ver ejemplos</w:t>
       </w:r>
       <w:r>
         <w:rPr>
@@ -22186,14 +22863,25 @@
         <w:t xml:space="preserve"> </w:t>
       </w:r>
       <w:proofErr w:type="spellStart"/>
-      <w:r>
-        <w:rPr>
-          <w:rFonts w:asciiTheme="minorHAnsi" w:hAnsiTheme="minorHAnsi" w:cstheme="minorHAnsi"/>
-          <w:i/>
-          <w:iCs/>
-          <w:w w:val="115"/>
-        </w:rPr>
-        <w:t>el“test</w:t>
+      <w:proofErr w:type="gramStart"/>
+      <w:r>
+        <w:rPr>
+          <w:rFonts w:asciiTheme="minorHAnsi" w:hAnsiTheme="minorHAnsi" w:cstheme="minorHAnsi"/>
+          <w:i/>
+          <w:iCs/>
+          <w:w w:val="115"/>
+        </w:rPr>
+        <w:t>el“</w:t>
+      </w:r>
+      <w:proofErr w:type="gramEnd"/>
+      <w:r>
+        <w:rPr>
+          <w:rFonts w:asciiTheme="minorHAnsi" w:hAnsiTheme="minorHAnsi" w:cstheme="minorHAnsi"/>
+          <w:i/>
+          <w:iCs/>
+          <w:w w:val="115"/>
+        </w:rPr>
+        <w:t>test</w:t>
       </w:r>
       <w:proofErr w:type="spellEnd"/>
       <w:r>
@@ -22251,7 +22939,7 @@
           <w:u w:val="single" w:color="00007F"/>
         </w:rPr>
       </w:pPr>
-      <w:hyperlink r:id="rId28" w:history="1">
+      <w:hyperlink r:id="rId32" w:history="1">
         <w:r>
           <w:rPr>
             <w:rStyle w:val="Hipervnculo"/>
@@ -22325,6 +23013,16 @@
       <w:r>
         <w:t>\pruebas\*.java</w:t>
       </w:r>
+    </w:p>
+    <w:p>
+      <w:pPr>
+        <w:pStyle w:val="Prrafodelista"/>
+        <w:tabs>
+          <w:tab w:val="left" w:pos="812"/>
+        </w:tabs>
+        <w:spacing w:before="25" w:line="225" w:lineRule="auto"/>
+        <w:ind w:right="709" w:firstLine="0"/>
+      </w:pPr>
     </w:p>
     <w:p>
       <w:pPr>
@@ -23287,6 +23985,7 @@
         <w:t xml:space="preserve">¿Cómo empaquetó </w:t>
       </w:r>
       <w:proofErr w:type="spellStart"/>
+      <w:proofErr w:type="gramStart"/>
       <w:r>
         <w:rPr>
           <w:rFonts w:asciiTheme="minorHAnsi" w:hAnsiTheme="minorHAnsi" w:cstheme="minorHAnsi"/>
@@ -23310,6 +24009,7 @@
         </w:rPr>
         <w:t xml:space="preserve"> ?</w:t>
       </w:r>
+      <w:proofErr w:type="gramEnd"/>
     </w:p>
     <w:p>
       <w:pPr>
@@ -23397,6 +24097,7 @@
         <w:t xml:space="preserve"> AutomataGUI.jar </w:t>
       </w:r>
       <w:proofErr w:type="spellStart"/>
+      <w:proofErr w:type="gramStart"/>
       <w:r>
         <w:rPr>
           <w:rFonts w:asciiTheme="minorHAnsi" w:hAnsiTheme="minorHAnsi" w:cstheme="minorHAnsi"/>
@@ -23409,6 +24110,7 @@
         <w:t>presentación.AutomataGui</w:t>
       </w:r>
       <w:proofErr w:type="spellEnd"/>
+      <w:proofErr w:type="gramEnd"/>
     </w:p>
     <w:p>
       <w:pPr>
@@ -23481,6 +24183,61 @@
     </w:p>
     <w:p>
       <w:pPr>
+        <w:pStyle w:val="Textoindependiente"/>
+        <w:ind w:left="0" w:firstLine="0"/>
+        <w:rPr>
+          <w:rFonts w:asciiTheme="minorHAnsi" w:hAnsiTheme="minorHAnsi" w:cstheme="minorHAnsi"/>
+          <w:sz w:val="22"/>
+          <w:szCs w:val="22"/>
+        </w:rPr>
+      </w:pPr>
+    </w:p>
+    <w:p>
+      <w:pPr>
+        <w:pStyle w:val="Textoindependiente"/>
+        <w:ind w:left="0" w:firstLine="0"/>
+        <w:rPr>
+          <w:rFonts w:asciiTheme="minorHAnsi" w:hAnsiTheme="minorHAnsi" w:cstheme="minorHAnsi"/>
+          <w:sz w:val="22"/>
+          <w:szCs w:val="22"/>
+        </w:rPr>
+      </w:pPr>
+    </w:p>
+    <w:p>
+      <w:pPr>
+        <w:pStyle w:val="Textoindependiente"/>
+        <w:ind w:left="0" w:firstLine="0"/>
+        <w:rPr>
+          <w:rFonts w:asciiTheme="minorHAnsi" w:hAnsiTheme="minorHAnsi" w:cstheme="minorHAnsi"/>
+          <w:sz w:val="22"/>
+          <w:szCs w:val="22"/>
+        </w:rPr>
+      </w:pPr>
+    </w:p>
+    <w:p>
+      <w:pPr>
+        <w:pStyle w:val="Textoindependiente"/>
+        <w:ind w:left="0" w:firstLine="0"/>
+        <w:rPr>
+          <w:rFonts w:asciiTheme="minorHAnsi" w:hAnsiTheme="minorHAnsi" w:cstheme="minorHAnsi"/>
+          <w:sz w:val="22"/>
+          <w:szCs w:val="22"/>
+        </w:rPr>
+      </w:pPr>
+    </w:p>
+    <w:p>
+      <w:pPr>
+        <w:pStyle w:val="Textoindependiente"/>
+        <w:ind w:left="0" w:firstLine="0"/>
+        <w:rPr>
+          <w:rFonts w:asciiTheme="minorHAnsi" w:hAnsiTheme="minorHAnsi" w:cstheme="minorHAnsi"/>
+          <w:sz w:val="22"/>
+          <w:szCs w:val="22"/>
+        </w:rPr>
+      </w:pPr>
+    </w:p>
+    <w:p>
+      <w:pPr>
         <w:pStyle w:val="Ttulo1"/>
         <w:rPr>
           <w:rFonts w:asciiTheme="minorHAnsi" w:hAnsiTheme="minorHAnsi" w:cstheme="minorHAnsi"/>
@@ -23869,12 +24626,6 @@
           <w:w w:val="115"/>
         </w:rPr>
         <w:tab/>
-      </w:r>
-      <w:r>
-        <w:rPr>
-          <w:rFonts w:asciiTheme="minorHAnsi" w:hAnsiTheme="minorHAnsi" w:cstheme="minorHAnsi"/>
-          <w:w w:val="115"/>
-        </w:rPr>
         <w:t>El laboratorio se completó exitosamente.</w:t>
       </w:r>
     </w:p>
@@ -24124,30 +24875,7 @@
           <w:rFonts w:asciiTheme="minorHAnsi" w:hAnsiTheme="minorHAnsi" w:cstheme="minorHAnsi"/>
           <w:w w:val="115"/>
         </w:rPr>
-        <w:t xml:space="preserve">Trabajamos a pares, lo cual nos da a los dos un extenso conocimiento del proyecto, nos ayuda a conocer que es y </w:t>
-      </w:r>
-      <w:r>
-        <w:rPr>
-          <w:rFonts w:asciiTheme="minorHAnsi" w:hAnsiTheme="minorHAnsi" w:cstheme="minorHAnsi"/>
-          <w:w w:val="115"/>
-        </w:rPr>
-        <w:t>cómo</w:t>
-      </w:r>
-      <w:r>
-        <w:rPr>
-          <w:rFonts w:asciiTheme="minorHAnsi" w:hAnsiTheme="minorHAnsi" w:cstheme="minorHAnsi"/>
-          <w:w w:val="115"/>
-        </w:rPr>
-        <w:t xml:space="preserve"> </w:t>
-      </w:r>
-      <w:bookmarkStart w:id="1" w:name="_GoBack"/>
-      <w:bookmarkEnd w:id="1"/>
-      <w:r>
-        <w:rPr>
-          <w:rFonts w:asciiTheme="minorHAnsi" w:hAnsiTheme="minorHAnsi" w:cstheme="minorHAnsi"/>
-          <w:w w:val="115"/>
-        </w:rPr>
-        <w:t>funciona.</w:t>
+        <w:t>Trabajamos a pares, lo cual nos da a los dos un extenso conocimiento del proyecto, nos ayuda a conocer que es y cómo funciona.</w:t>
       </w:r>
     </w:p>
     <w:p>
@@ -24176,7 +24904,7 @@
 </file>
 
 <file path=word/numbering.xml><?xml version="1.0" encoding="utf-8"?>
-<w:numbering xmlns:wpc="http://schemas.microsoft.com/office/word/2010/wordprocessingCanvas" xmlns:cx="http://schemas.microsoft.com/office/drawing/2014/chartex" xmlns:cx1="http://schemas.microsoft.com/office/drawing/2015/9/8/chartex" xmlns:cx2="http://schemas.microsoft.com/office/drawing/2015/10/21/chartex" xmlns:cx3="http://schemas.microsoft.com/office/drawing/2016/5/9/chartex" xmlns:cx4="http://schemas.microsoft.com/office/drawing/2016/5/10/chartex" xmlns:cx5="http://schemas.microsoft.com/office/drawing/2016/5/11/chartex" xmlns:cx6="http://schemas.microsoft.com/office/drawing/2016/5/12/chartex" xmlns:cx7="http://schemas.microsoft.com/office/drawing/2016/5/13/chartex" xmlns:cx8="http://schemas.microsoft.com/office/drawing/2016/5/14/chartex" xmlns:mc="http://schemas.openxmlformats.org/markup-compatibility/2006" xmlns:aink="http://schemas.microsoft.com/office/drawing/2016/ink" xmlns:am3d="http://schemas.microsoft.com/office/drawing/2017/model3d" xmlns:o="urn:schemas-microsoft-com:office:office" xmlns:r="http://schemas.openxmlformats.org/officeDocument/2006/relationships" xmlns:m="http://schemas.openxmlformats.org/officeDocument/2006/math" xmlns:v="urn:schemas-microsoft-com:vml" xmlns:wp14="http://schemas.microsoft.com/office/word/2010/wordprocessingDrawing" xmlns:wp="http://schemas.openxmlformats.org/drawingml/2006/wordprocessingDrawing" xmlns:w10="urn:schemas-microsoft-com:office:word" xmlns:w="http://schemas.openxmlformats.org/wordprocessingml/2006/main" xmlns:w14="http://schemas.microsoft.com/office/word/2010/wordml" xmlns:w15="http://schemas.microsoft.com/office/word/2012/wordml" xmlns:w16cid="http://schemas.microsoft.com/office/word/2016/wordml/cid" xmlns:w16se="http://schemas.microsoft.com/office/word/2015/wordml/symex" xmlns:wpg="http://schemas.microsoft.com/office/word/2010/wordprocessingGroup" xmlns:wpi="http://schemas.microsoft.com/office/word/2010/wordprocessingInk" xmlns:wne="http://schemas.microsoft.com/office/word/2006/wordml" xmlns:wps="http://schemas.microsoft.com/office/word/2010/wordprocessingShape" mc:Ignorable="w14 w15 w16se w16cid wp14">
+<w:numbering xmlns:wpc="http://schemas.microsoft.com/office/word/2010/wordprocessingCanvas" xmlns:cx="http://schemas.microsoft.com/office/drawing/2014/chartex" xmlns:cx1="http://schemas.microsoft.com/office/drawing/2015/9/8/chartex" xmlns:mc="http://schemas.openxmlformats.org/markup-compatibility/2006" xmlns:o="urn:schemas-microsoft-com:office:office" xmlns:r="http://schemas.openxmlformats.org/officeDocument/2006/relationships" xmlns:m="http://schemas.openxmlformats.org/officeDocument/2006/math" xmlns:v="urn:schemas-microsoft-com:vml" xmlns:wp14="http://schemas.microsoft.com/office/word/2010/wordprocessingDrawing" xmlns:wp="http://schemas.openxmlformats.org/drawingml/2006/wordprocessingDrawing" xmlns:w10="urn:schemas-microsoft-com:office:word" xmlns:w="http://schemas.openxmlformats.org/wordprocessingml/2006/main" xmlns:w14="http://schemas.microsoft.com/office/word/2010/wordml" xmlns:w15="http://schemas.microsoft.com/office/word/2012/wordml" xmlns:w16se="http://schemas.microsoft.com/office/word/2015/wordml/symex" xmlns:wpg="http://schemas.microsoft.com/office/word/2010/wordprocessingGroup" xmlns:wpi="http://schemas.microsoft.com/office/word/2010/wordprocessingInk" xmlns:wne="http://schemas.microsoft.com/office/word/2006/wordml" xmlns:wps="http://schemas.microsoft.com/office/word/2010/wordprocessingShape" mc:Ignorable="w14 w15 w16se wp14">
   <w:abstractNum w:abstractNumId="0" w15:restartNumberingAfterBreak="0">
     <w:nsid w:val="00921C9F"/>
     <w:multiLevelType w:val="hybridMultilevel"/>
@@ -29778,7 +30506,7 @@
 </file>
 
 <file path=word/styles.xml><?xml version="1.0" encoding="utf-8"?>
-<w:styles xmlns:mc="http://schemas.openxmlformats.org/markup-compatibility/2006" xmlns:r="http://schemas.openxmlformats.org/officeDocument/2006/relationships" xmlns:w="http://schemas.openxmlformats.org/wordprocessingml/2006/main" xmlns:w14="http://schemas.microsoft.com/office/word/2010/wordml" xmlns:w15="http://schemas.microsoft.com/office/word/2012/wordml" xmlns:w16cid="http://schemas.microsoft.com/office/word/2016/wordml/cid" xmlns:w16se="http://schemas.microsoft.com/office/word/2015/wordml/symex" mc:Ignorable="w14 w15 w16se w16cid">
+<w:styles xmlns:mc="http://schemas.openxmlformats.org/markup-compatibility/2006" xmlns:r="http://schemas.openxmlformats.org/officeDocument/2006/relationships" xmlns:w="http://schemas.openxmlformats.org/wordprocessingml/2006/main" xmlns:w14="http://schemas.microsoft.com/office/word/2010/wordml" xmlns:w15="http://schemas.microsoft.com/office/word/2012/wordml" xmlns:w16se="http://schemas.microsoft.com/office/word/2015/wordml/symex" mc:Ignorable="w14 w15 w16se">
   <w:docDefaults>
     <w:rPrDefault>
       <w:rPr>
@@ -29796,7 +30524,7 @@
       </w:pPr>
     </w:pPrDefault>
   </w:docDefaults>
-  <w:latentStyles w:defLockedState="0" w:defUIPriority="99" w:defSemiHidden="0" w:defUnhideWhenUsed="0" w:defQFormat="0" w:count="376">
+  <w:latentStyles w:defLockedState="0" w:defUIPriority="99" w:defSemiHidden="0" w:defUnhideWhenUsed="0" w:defQFormat="0" w:count="371">
     <w:lsdException w:name="Normal" w:uiPriority="0" w:qFormat="1"/>
     <w:lsdException w:name="heading 1" w:uiPriority="9" w:qFormat="1"/>
     <w:lsdException w:name="heading 2" w:semiHidden="1" w:uiPriority="9" w:unhideWhenUsed="1" w:qFormat="1"/>
@@ -30168,11 +30896,6 @@
     <w:lsdException w:name="List Table 5 Dark Accent 6" w:uiPriority="50"/>
     <w:lsdException w:name="List Table 6 Colorful Accent 6" w:uiPriority="51"/>
     <w:lsdException w:name="List Table 7 Colorful Accent 6" w:uiPriority="52"/>
-    <w:lsdException w:name="Mention" w:semiHidden="1" w:unhideWhenUsed="1"/>
-    <w:lsdException w:name="Smart Hyperlink" w:semiHidden="1" w:unhideWhenUsed="1"/>
-    <w:lsdException w:name="Hashtag" w:semiHidden="1" w:unhideWhenUsed="1"/>
-    <w:lsdException w:name="Unresolved Mention" w:semiHidden="1" w:unhideWhenUsed="1"/>
-    <w:lsdException w:name="Smart Link" w:semiHidden="1" w:unhideWhenUsed="1"/>
   </w:latentStyles>
   <w:style w:type="paragraph" w:default="1" w:styleId="Normal">
     <w:name w:val="Normal"/>
@@ -30265,7 +30988,7 @@
       <w:u w:val="single"/>
     </w:rPr>
   </w:style>
-  <w:style w:type="character" w:styleId="Mencinsinresolver">
+  <w:style w:type="character" w:customStyle="1" w:styleId="UnresolvedMention">
     <w:name w:val="Unresolved Mention"/>
     <w:basedOn w:val="Fuentedeprrafopredeter"/>
     <w:uiPriority w:val="99"/>
@@ -30282,7 +31005,6 @@
     <w:basedOn w:val="Normal"/>
     <w:next w:val="Normal"/>
     <w:uiPriority w:val="35"/>
-    <w:semiHidden/>
     <w:unhideWhenUsed/>
     <w:qFormat/>
     <w:rsid w:val="00E6118A"/>
@@ -30296,6 +31018,71 @@
       <w:sz w:val="18"/>
       <w:szCs w:val="18"/>
     </w:rPr>
+  </w:style>
+  <w:style w:type="paragraph" w:styleId="HTMLconformatoprevio">
+    <w:name w:val="HTML Preformatted"/>
+    <w:basedOn w:val="Normal"/>
+    <w:link w:val="HTMLconformatoprevioCar"/>
+    <w:uiPriority w:val="99"/>
+    <w:unhideWhenUsed/>
+    <w:rsid w:val="00EF417B"/>
+    <w:pPr>
+      <w:widowControl/>
+      <w:tabs>
+        <w:tab w:val="left" w:pos="916"/>
+        <w:tab w:val="left" w:pos="1832"/>
+        <w:tab w:val="left" w:pos="2748"/>
+        <w:tab w:val="left" w:pos="3664"/>
+        <w:tab w:val="left" w:pos="4580"/>
+        <w:tab w:val="left" w:pos="5496"/>
+        <w:tab w:val="left" w:pos="6412"/>
+        <w:tab w:val="left" w:pos="7328"/>
+        <w:tab w:val="left" w:pos="8244"/>
+        <w:tab w:val="left" w:pos="9160"/>
+        <w:tab w:val="left" w:pos="10076"/>
+        <w:tab w:val="left" w:pos="10992"/>
+        <w:tab w:val="left" w:pos="11908"/>
+        <w:tab w:val="left" w:pos="12824"/>
+        <w:tab w:val="left" w:pos="13740"/>
+        <w:tab w:val="left" w:pos="14656"/>
+      </w:tabs>
+      <w:autoSpaceDE/>
+      <w:autoSpaceDN/>
+    </w:pPr>
+    <w:rPr>
+      <w:rFonts w:ascii="Courier New" w:eastAsia="Times New Roman" w:hAnsi="Courier New" w:cs="Courier New"/>
+      <w:sz w:val="20"/>
+      <w:szCs w:val="20"/>
+      <w:lang w:val="es-CO" w:eastAsia="es-CO" w:bidi="ar-SA"/>
+    </w:rPr>
+  </w:style>
+  <w:style w:type="character" w:customStyle="1" w:styleId="HTMLconformatoprevioCar">
+    <w:name w:val="HTML con formato previo Car"/>
+    <w:basedOn w:val="Fuentedeprrafopredeter"/>
+    <w:link w:val="HTMLconformatoprevio"/>
+    <w:uiPriority w:val="99"/>
+    <w:rsid w:val="00EF417B"/>
+    <w:rPr>
+      <w:rFonts w:ascii="Courier New" w:eastAsia="Times New Roman" w:hAnsi="Courier New" w:cs="Courier New"/>
+      <w:sz w:val="20"/>
+      <w:szCs w:val="20"/>
+      <w:lang w:val="es-CO" w:eastAsia="es-CO"/>
+    </w:rPr>
+  </w:style>
+  <w:style w:type="character" w:customStyle="1" w:styleId="pln">
+    <w:name w:val="pln"/>
+    <w:basedOn w:val="Fuentedeprrafopredeter"/>
+    <w:rsid w:val="00EF417B"/>
+  </w:style>
+  <w:style w:type="character" w:customStyle="1" w:styleId="pun">
+    <w:name w:val="pun"/>
+    <w:basedOn w:val="Fuentedeprrafopredeter"/>
+    <w:rsid w:val="00EF417B"/>
+  </w:style>
+  <w:style w:type="character" w:customStyle="1" w:styleId="typ">
+    <w:name w:val="typ"/>
+    <w:basedOn w:val="Fuentedeprrafopredeter"/>
+    <w:rsid w:val="00EF417B"/>
   </w:style>
 </w:styles>
 </file>

</xml_diff>

<commit_message>
YAA TERMINADO LAB !!!!!
</commit_message>
<xml_diff>
--- a/Laboratorio 3/POOB-L03-2020-02.docx
+++ b/Laboratorio 3/POOB-L03-2020-02.docx
@@ -1,6 +1,6 @@
 
 <file path=word/document.xml><?xml version="1.0" encoding="utf-8"?>
-<w:document xmlns:wpc="http://schemas.microsoft.com/office/word/2010/wordprocessingCanvas" xmlns:cx="http://schemas.microsoft.com/office/drawing/2014/chartex" xmlns:cx1="http://schemas.microsoft.com/office/drawing/2015/9/8/chartex" xmlns:mc="http://schemas.openxmlformats.org/markup-compatibility/2006" xmlns:o="urn:schemas-microsoft-com:office:office" xmlns:r="http://schemas.openxmlformats.org/officeDocument/2006/relationships" xmlns:m="http://schemas.openxmlformats.org/officeDocument/2006/math" xmlns:v="urn:schemas-microsoft-com:vml" xmlns:wp14="http://schemas.microsoft.com/office/word/2010/wordprocessingDrawing" xmlns:wp="http://schemas.openxmlformats.org/drawingml/2006/wordprocessingDrawing" xmlns:w10="urn:schemas-microsoft-com:office:word" xmlns:w="http://schemas.openxmlformats.org/wordprocessingml/2006/main" xmlns:w14="http://schemas.microsoft.com/office/word/2010/wordml" xmlns:w15="http://schemas.microsoft.com/office/word/2012/wordml" xmlns:w16se="http://schemas.microsoft.com/office/word/2015/wordml/symex" xmlns:wpg="http://schemas.microsoft.com/office/word/2010/wordprocessingGroup" xmlns:wpi="http://schemas.microsoft.com/office/word/2010/wordprocessingInk" xmlns:wne="http://schemas.microsoft.com/office/word/2006/wordml" xmlns:wps="http://schemas.microsoft.com/office/word/2010/wordprocessingShape" mc:Ignorable="w14 w15 w16se wp14">
+<w:document xmlns:wpc="http://schemas.microsoft.com/office/word/2010/wordprocessingCanvas" xmlns:cx="http://schemas.microsoft.com/office/drawing/2014/chartex" xmlns:cx1="http://schemas.microsoft.com/office/drawing/2015/9/8/chartex" xmlns:cx2="http://schemas.microsoft.com/office/drawing/2015/10/21/chartex" xmlns:cx3="http://schemas.microsoft.com/office/drawing/2016/5/9/chartex" xmlns:cx4="http://schemas.microsoft.com/office/drawing/2016/5/10/chartex" xmlns:cx5="http://schemas.microsoft.com/office/drawing/2016/5/11/chartex" xmlns:cx6="http://schemas.microsoft.com/office/drawing/2016/5/12/chartex" xmlns:cx7="http://schemas.microsoft.com/office/drawing/2016/5/13/chartex" xmlns:cx8="http://schemas.microsoft.com/office/drawing/2016/5/14/chartex" xmlns:mc="http://schemas.openxmlformats.org/markup-compatibility/2006" xmlns:aink="http://schemas.microsoft.com/office/drawing/2016/ink" xmlns:am3d="http://schemas.microsoft.com/office/drawing/2017/model3d" xmlns:o="urn:schemas-microsoft-com:office:office" xmlns:r="http://schemas.openxmlformats.org/officeDocument/2006/relationships" xmlns:m="http://schemas.openxmlformats.org/officeDocument/2006/math" xmlns:v="urn:schemas-microsoft-com:vml" xmlns:wp14="http://schemas.microsoft.com/office/word/2010/wordprocessingDrawing" xmlns:wp="http://schemas.openxmlformats.org/drawingml/2006/wordprocessingDrawing" xmlns:w10="urn:schemas-microsoft-com:office:word" xmlns:w="http://schemas.openxmlformats.org/wordprocessingml/2006/main" xmlns:w14="http://schemas.microsoft.com/office/word/2010/wordml" xmlns:w15="http://schemas.microsoft.com/office/word/2012/wordml" xmlns:w16cid="http://schemas.microsoft.com/office/word/2016/wordml/cid" xmlns:w16se="http://schemas.microsoft.com/office/word/2015/wordml/symex" xmlns:wpg="http://schemas.microsoft.com/office/word/2010/wordprocessingGroup" xmlns:wpi="http://schemas.microsoft.com/office/word/2010/wordprocessingInk" xmlns:wne="http://schemas.microsoft.com/office/word/2006/wordml" xmlns:wps="http://schemas.microsoft.com/office/word/2010/wordprocessingShape" mc:Ignorable="w14 w15 w16se w16cid wp14">
   <w:body>
     <w:p>
       <w:pPr>
@@ -7151,30 +7151,7 @@
           <w:b/>
           <w:w w:val="115"/>
         </w:rPr>
-        <w:t xml:space="preserve">Arquitectura detallada. </w:t>
-      </w:r>
-      <w:r>
-        <w:rPr>
-          <w:rFonts w:asciiTheme="minorHAnsi" w:hAnsiTheme="minorHAnsi" w:cstheme="minorHAnsi"/>
-          <w:w w:val="115"/>
-        </w:rPr>
-        <w:t xml:space="preserve">[En lab03.doc y </w:t>
-      </w:r>
-      <w:proofErr w:type="spellStart"/>
-      <w:r>
-        <w:rPr>
-          <w:rFonts w:asciiTheme="minorHAnsi" w:hAnsiTheme="minorHAnsi" w:cstheme="minorHAnsi"/>
-          <w:w w:val="115"/>
-        </w:rPr>
-        <w:t>automataasta</w:t>
-      </w:r>
-      <w:proofErr w:type="spellEnd"/>
-      <w:r>
-        <w:rPr>
-          <w:rFonts w:asciiTheme="minorHAnsi" w:hAnsiTheme="minorHAnsi" w:cstheme="minorHAnsi"/>
-          <w:w w:val="115"/>
-        </w:rPr>
-        <w:t>]</w:t>
+        <w:t>Arquitectura detallada.</w:t>
       </w:r>
     </w:p>
     <w:p>
@@ -8167,102 +8144,104 @@
         <w:ind w:right="913" w:firstLine="0"/>
         <w:rPr>
           <w:rFonts w:asciiTheme="minorHAnsi" w:hAnsiTheme="minorHAnsi" w:cstheme="minorHAnsi"/>
+          <w:i/>
+          <w:iCs/>
           <w:spacing w:val="-8"/>
           <w:w w:val="115"/>
-          <w:u w:val="single"/>
-        </w:rPr>
-      </w:pPr>
-      <w:r>
-        <w:rPr>
-          <w:rFonts w:asciiTheme="minorHAnsi" w:hAnsiTheme="minorHAnsi" w:cstheme="minorHAnsi"/>
-          <w:w w:val="115"/>
-          <w:highlight w:val="cyan"/>
-          <w:u w:val="single"/>
+        </w:rPr>
+      </w:pPr>
+      <w:r>
+        <w:rPr>
+          <w:rFonts w:asciiTheme="minorHAnsi" w:hAnsiTheme="minorHAnsi" w:cstheme="minorHAnsi"/>
+          <w:i/>
+          <w:iCs/>
+          <w:w w:val="115"/>
         </w:rPr>
         <w:t>¿qué</w:t>
       </w:r>
       <w:r>
         <w:rPr>
           <w:rFonts w:asciiTheme="minorHAnsi" w:hAnsiTheme="minorHAnsi" w:cstheme="minorHAnsi"/>
+          <w:i/>
+          <w:iCs/>
           <w:spacing w:val="-9"/>
           <w:w w:val="115"/>
-          <w:highlight w:val="cyan"/>
-          <w:u w:val="single"/>
-        </w:rPr>
-        <w:t xml:space="preserve"> </w:t>
-      </w:r>
-      <w:r>
-        <w:rPr>
-          <w:rFonts w:asciiTheme="minorHAnsi" w:hAnsiTheme="minorHAnsi" w:cstheme="minorHAnsi"/>
-          <w:w w:val="115"/>
-          <w:highlight w:val="cyan"/>
-          <w:u w:val="single"/>
+        </w:rPr>
+        <w:t xml:space="preserve"> </w:t>
+      </w:r>
+      <w:r>
+        <w:rPr>
+          <w:rFonts w:asciiTheme="minorHAnsi" w:hAnsiTheme="minorHAnsi" w:cstheme="minorHAnsi"/>
+          <w:i/>
+          <w:iCs/>
+          <w:w w:val="115"/>
         </w:rPr>
         <w:t>no</w:t>
       </w:r>
       <w:r>
         <w:rPr>
           <w:rFonts w:asciiTheme="minorHAnsi" w:hAnsiTheme="minorHAnsi" w:cstheme="minorHAnsi"/>
+          <w:i/>
+          <w:iCs/>
           <w:spacing w:val="-11"/>
           <w:w w:val="115"/>
-          <w:highlight w:val="cyan"/>
-          <w:u w:val="single"/>
-        </w:rPr>
-        <w:t xml:space="preserve"> </w:t>
-      </w:r>
-      <w:r>
-        <w:rPr>
-          <w:rFonts w:asciiTheme="minorHAnsi" w:hAnsiTheme="minorHAnsi" w:cstheme="minorHAnsi"/>
-          <w:w w:val="115"/>
-          <w:highlight w:val="cyan"/>
-          <w:u w:val="single"/>
+        </w:rPr>
+        <w:t xml:space="preserve"> </w:t>
+      </w:r>
+      <w:r>
+        <w:rPr>
+          <w:rFonts w:asciiTheme="minorHAnsi" w:hAnsiTheme="minorHAnsi" w:cstheme="minorHAnsi"/>
+          <w:i/>
+          <w:iCs/>
+          <w:w w:val="115"/>
         </w:rPr>
         <w:t>puede</w:t>
       </w:r>
       <w:r>
         <w:rPr>
           <w:rFonts w:asciiTheme="minorHAnsi" w:hAnsiTheme="minorHAnsi" w:cstheme="minorHAnsi"/>
+          <w:i/>
+          <w:iCs/>
           <w:spacing w:val="-9"/>
           <w:w w:val="115"/>
-          <w:highlight w:val="cyan"/>
-          <w:u w:val="single"/>
-        </w:rPr>
-        <w:t xml:space="preserve"> </w:t>
-      </w:r>
-      <w:r>
-        <w:rPr>
-          <w:rFonts w:asciiTheme="minorHAnsi" w:hAnsiTheme="minorHAnsi" w:cstheme="minorHAnsi"/>
-          <w:w w:val="115"/>
-          <w:highlight w:val="cyan"/>
-          <w:u w:val="single"/>
+        </w:rPr>
+        <w:t xml:space="preserve"> </w:t>
+      </w:r>
+      <w:r>
+        <w:rPr>
+          <w:rFonts w:asciiTheme="minorHAnsi" w:hAnsiTheme="minorHAnsi" w:cstheme="minorHAnsi"/>
+          <w:i/>
+          <w:iCs/>
+          <w:w w:val="115"/>
         </w:rPr>
         <w:t>hacer</w:t>
       </w:r>
       <w:r>
         <w:rPr>
           <w:rFonts w:asciiTheme="minorHAnsi" w:hAnsiTheme="minorHAnsi" w:cstheme="minorHAnsi"/>
+          <w:i/>
+          <w:iCs/>
           <w:spacing w:val="-10"/>
           <w:w w:val="115"/>
-          <w:highlight w:val="cyan"/>
-          <w:u w:val="single"/>
-        </w:rPr>
-        <w:t xml:space="preserve"> </w:t>
-      </w:r>
-      <w:r>
-        <w:rPr>
-          <w:rFonts w:asciiTheme="minorHAnsi" w:hAnsiTheme="minorHAnsi" w:cstheme="minorHAnsi"/>
-          <w:w w:val="115"/>
-          <w:highlight w:val="cyan"/>
-          <w:u w:val="single"/>
+        </w:rPr>
+        <w:t xml:space="preserve"> </w:t>
+      </w:r>
+      <w:r>
+        <w:rPr>
+          <w:rFonts w:asciiTheme="minorHAnsi" w:hAnsiTheme="minorHAnsi" w:cstheme="minorHAnsi"/>
+          <w:i/>
+          <w:iCs/>
+          <w:w w:val="115"/>
         </w:rPr>
         <w:t>distinto?</w:t>
       </w:r>
       <w:r>
         <w:rPr>
           <w:rFonts w:asciiTheme="minorHAnsi" w:hAnsiTheme="minorHAnsi" w:cstheme="minorHAnsi"/>
+          <w:i/>
+          <w:iCs/>
           <w:spacing w:val="-8"/>
           <w:w w:val="115"/>
-          <w:u w:val="single"/>
         </w:rPr>
         <w:t xml:space="preserve"> </w:t>
       </w:r>
@@ -8285,6 +8264,15 @@
           <w:w w:val="115"/>
         </w:rPr>
       </w:pPr>
+      <w:r>
+        <w:rPr>
+          <w:rFonts w:asciiTheme="minorHAnsi" w:hAnsiTheme="minorHAnsi" w:cstheme="minorHAnsi"/>
+          <w:spacing w:val="-8"/>
+          <w:w w:val="115"/>
+        </w:rPr>
+        <w:lastRenderedPageBreak/>
+        <w:t xml:space="preserve">Retornar la fila, la columna, color y si está viva la célula </w:t>
+      </w:r>
     </w:p>
     <w:p>
       <w:pPr>
@@ -8296,54 +8284,55 @@
         <w:ind w:right="913" w:firstLine="0"/>
         <w:rPr>
           <w:rFonts w:asciiTheme="minorHAnsi" w:hAnsiTheme="minorHAnsi" w:cstheme="minorHAnsi"/>
-          <w:w w:val="115"/>
-          <w:u w:val="single"/>
-        </w:rPr>
-      </w:pPr>
-      <w:r>
-        <w:rPr>
-          <w:rFonts w:asciiTheme="minorHAnsi" w:hAnsiTheme="minorHAnsi" w:cstheme="minorHAnsi"/>
-          <w:w w:val="115"/>
-          <w:highlight w:val="cyan"/>
-          <w:u w:val="single"/>
+          <w:i/>
+          <w:iCs/>
+          <w:w w:val="115"/>
+        </w:rPr>
+      </w:pPr>
+      <w:r>
+        <w:rPr>
+          <w:rFonts w:asciiTheme="minorHAnsi" w:hAnsiTheme="minorHAnsi" w:cstheme="minorHAnsi"/>
+          <w:i/>
+          <w:iCs/>
+          <w:w w:val="115"/>
         </w:rPr>
         <w:t>¿qué</w:t>
       </w:r>
       <w:r>
         <w:rPr>
           <w:rFonts w:asciiTheme="minorHAnsi" w:hAnsiTheme="minorHAnsi" w:cstheme="minorHAnsi"/>
+          <w:i/>
+          <w:iCs/>
           <w:spacing w:val="-7"/>
           <w:w w:val="115"/>
-          <w:highlight w:val="cyan"/>
-          <w:u w:val="single"/>
-        </w:rPr>
-        <w:t xml:space="preserve"> </w:t>
-      </w:r>
-      <w:r>
-        <w:rPr>
-          <w:rFonts w:asciiTheme="minorHAnsi" w:hAnsiTheme="minorHAnsi" w:cstheme="minorHAnsi"/>
-          <w:w w:val="115"/>
-          <w:highlight w:val="cyan"/>
-          <w:u w:val="single"/>
+        </w:rPr>
+        <w:t xml:space="preserve"> </w:t>
+      </w:r>
+      <w:r>
+        <w:rPr>
+          <w:rFonts w:asciiTheme="minorHAnsi" w:hAnsiTheme="minorHAnsi" w:cstheme="minorHAnsi"/>
+          <w:i/>
+          <w:iCs/>
+          <w:w w:val="115"/>
         </w:rPr>
         <w:t>debe aprender a hacer? Justifique su</w:t>
       </w:r>
       <w:r>
         <w:rPr>
           <w:rFonts w:asciiTheme="minorHAnsi" w:hAnsiTheme="minorHAnsi" w:cstheme="minorHAnsi"/>
+          <w:i/>
+          <w:iCs/>
           <w:spacing w:val="-53"/>
           <w:w w:val="115"/>
-          <w:highlight w:val="cyan"/>
-          <w:u w:val="single"/>
-        </w:rPr>
-        <w:t xml:space="preserve"> </w:t>
-      </w:r>
-      <w:r>
-        <w:rPr>
-          <w:rFonts w:asciiTheme="minorHAnsi" w:hAnsiTheme="minorHAnsi" w:cstheme="minorHAnsi"/>
-          <w:w w:val="115"/>
-          <w:highlight w:val="cyan"/>
-          <w:u w:val="single"/>
+        </w:rPr>
+        <w:t xml:space="preserve"> </w:t>
+      </w:r>
+      <w:r>
+        <w:rPr>
+          <w:rFonts w:asciiTheme="minorHAnsi" w:hAnsiTheme="minorHAnsi" w:cstheme="minorHAnsi"/>
+          <w:i/>
+          <w:iCs/>
+          <w:w w:val="115"/>
         </w:rPr>
         <w:t>respuesta.</w:t>
       </w:r>
@@ -8364,6 +8353,12 @@
           <w:rFonts w:asciiTheme="minorHAnsi" w:hAnsiTheme="minorHAnsi" w:cstheme="minorHAnsi"/>
         </w:rPr>
       </w:pPr>
+      <w:r>
+        <w:rPr>
+          <w:rFonts w:asciiTheme="minorHAnsi" w:hAnsiTheme="minorHAnsi" w:cstheme="minorHAnsi"/>
+        </w:rPr>
+        <w:t>La célula debe aprender a decidir y a cambiar.</w:t>
+      </w:r>
     </w:p>
     <w:p>
       <w:pPr>
@@ -9459,6 +9454,7 @@
           <w:iCs/>
           <w:w w:val="115"/>
         </w:rPr>
+        <w:lastRenderedPageBreak/>
         <w:t xml:space="preserve">Ejecuten el programa y hagan </w:t>
       </w:r>
       <w:r>
@@ -10095,7 +10091,27 @@
           <w:iCs/>
           <w:w w:val="115"/>
         </w:rPr>
-        <w:t>¿cuáles métodos se sobre-escriben (</w:t>
+        <w:t xml:space="preserve">¿cuáles métodos se </w:t>
+      </w:r>
+      <w:proofErr w:type="spellStart"/>
+      <w:r>
+        <w:rPr>
+          <w:rFonts w:asciiTheme="minorHAnsi" w:hAnsiTheme="minorHAnsi" w:cstheme="minorHAnsi"/>
+          <w:i/>
+          <w:iCs/>
+          <w:w w:val="115"/>
+        </w:rPr>
+        <w:t>sobre-escriben</w:t>
+      </w:r>
+      <w:proofErr w:type="spellEnd"/>
+      <w:r>
+        <w:rPr>
+          <w:rFonts w:asciiTheme="minorHAnsi" w:hAnsiTheme="minorHAnsi" w:cstheme="minorHAnsi"/>
+          <w:i/>
+          <w:iCs/>
+          <w:w w:val="115"/>
+        </w:rPr>
+        <w:t xml:space="preserve"> (</w:t>
       </w:r>
       <w:proofErr w:type="spellStart"/>
       <w:r>
@@ -10906,6 +10922,7 @@
         <w:rPr>
           <w:rFonts w:asciiTheme="minorHAnsi" w:hAnsiTheme="minorHAnsi" w:cstheme="minorHAnsi"/>
         </w:rPr>
+        <w:lastRenderedPageBreak/>
         <w:tab/>
       </w:r>
       <w:r>
@@ -12653,6 +12670,7 @@
           <w:sz w:val="22"/>
           <w:szCs w:val="22"/>
         </w:rPr>
+        <w:lastRenderedPageBreak/>
         <w:t xml:space="preserve">Ciclo 4. Nueva </w:t>
       </w:r>
       <w:r>
@@ -13621,6 +13639,7 @@
           <w:sz w:val="22"/>
           <w:szCs w:val="22"/>
         </w:rPr>
+        <w:lastRenderedPageBreak/>
         <w:t>Caso 6. El Juego de la vida</w:t>
       </w:r>
     </w:p>
@@ -14727,7 +14746,7 @@
           <w:rFonts w:asciiTheme="minorHAnsi" w:hAnsiTheme="minorHAnsi" w:cstheme="minorHAnsi"/>
           <w:w w:val="115"/>
         </w:rPr>
-        <w:t xml:space="preserve">Adicionen juntas en la fila cinco, una pareja de células </w:t>
+        <w:t xml:space="preserve">Adicionen juntas en la fila cinco, una pareja de células Conway llámenlas </w:t>
       </w:r>
       <w:proofErr w:type="spellStart"/>
       <w:r>
@@ -14735,7 +14754,7 @@
           <w:rFonts w:asciiTheme="minorHAnsi" w:hAnsiTheme="minorHAnsi" w:cstheme="minorHAnsi"/>
           <w:w w:val="115"/>
         </w:rPr>
-        <w:t>Conway</w:t>
+        <w:t>john</w:t>
       </w:r>
       <w:proofErr w:type="spellEnd"/>
       <w:r>
@@ -14743,7 +14762,7 @@
           <w:rFonts w:asciiTheme="minorHAnsi" w:hAnsiTheme="minorHAnsi" w:cstheme="minorHAnsi"/>
           <w:w w:val="115"/>
         </w:rPr>
-        <w:t xml:space="preserve"> llámenlas </w:t>
+        <w:t xml:space="preserve"> y </w:t>
       </w:r>
       <w:proofErr w:type="spellStart"/>
       <w:r>
@@ -14751,7 +14770,7 @@
           <w:rFonts w:asciiTheme="minorHAnsi" w:hAnsiTheme="minorHAnsi" w:cstheme="minorHAnsi"/>
           <w:w w:val="115"/>
         </w:rPr>
-        <w:t>john</w:t>
+        <w:t>horton</w:t>
       </w:r>
       <w:proofErr w:type="spellEnd"/>
       <w:r>
@@ -14759,22 +14778,6 @@
           <w:rFonts w:asciiTheme="minorHAnsi" w:hAnsiTheme="minorHAnsi" w:cstheme="minorHAnsi"/>
           <w:w w:val="115"/>
         </w:rPr>
-        <w:t xml:space="preserve"> y </w:t>
-      </w:r>
-      <w:proofErr w:type="spellStart"/>
-      <w:r>
-        <w:rPr>
-          <w:rFonts w:asciiTheme="minorHAnsi" w:hAnsiTheme="minorHAnsi" w:cstheme="minorHAnsi"/>
-          <w:w w:val="115"/>
-        </w:rPr>
-        <w:t>horton</w:t>
-      </w:r>
-      <w:proofErr w:type="spellEnd"/>
-      <w:r>
-        <w:rPr>
-          <w:rFonts w:asciiTheme="minorHAnsi" w:hAnsiTheme="minorHAnsi" w:cstheme="minorHAnsi"/>
-          <w:w w:val="115"/>
-        </w:rPr>
         <w:t>.</w:t>
       </w:r>
       <w:r>
@@ -14790,6 +14793,7 @@
           <w:rFonts w:asciiTheme="minorHAnsi" w:hAnsiTheme="minorHAnsi" w:cstheme="minorHAnsi"/>
           <w:w w:val="115"/>
         </w:rPr>
+        <w:lastRenderedPageBreak/>
         <w:t>Ejecuten</w:t>
       </w:r>
       <w:r>
@@ -15215,62 +15219,21 @@
       </w:pPr>
       <w:r>
         <w:rPr>
-          <w:rFonts w:asciiTheme="minorHAnsi" w:hAnsiTheme="minorHAnsi" w:cstheme="minorHAnsi"/>
-          <w:w w:val="115"/>
-        </w:rPr>
-        <w:t xml:space="preserve">Adicionen en la parte central inferior un </w:t>
-      </w:r>
-      <w:proofErr w:type="spellStart"/>
-      <w:r>
-        <w:rPr>
-          <w:rFonts w:asciiTheme="minorHAnsi" w:hAnsiTheme="minorHAnsi" w:cstheme="minorHAnsi"/>
-          <w:w w:val="115"/>
-        </w:rPr>
-        <w:t>Parpadeador</w:t>
-      </w:r>
-      <w:proofErr w:type="spellEnd"/>
-      <w:r>
-        <w:rPr>
-          <w:rFonts w:asciiTheme="minorHAnsi" w:hAnsiTheme="minorHAnsi" w:cstheme="minorHAnsi"/>
-          <w:w w:val="115"/>
-        </w:rPr>
-        <w:t xml:space="preserve"> (con espacio para parpadear) y ejecuten la aplicación, ¿qué pasa? ¿parpadea? Capture dos pantallas de parpadeo. </w:t>
-      </w:r>
-    </w:p>
-    <w:p>
-      <w:pPr>
-        <w:pStyle w:val="Prrafodelista"/>
-        <w:tabs>
-          <w:tab w:val="left" w:pos="812"/>
-        </w:tabs>
-        <w:spacing w:line="230" w:lineRule="auto"/>
-        <w:ind w:right="127" w:firstLine="0"/>
-        <w:rPr>
-          <w:rFonts w:asciiTheme="minorHAnsi" w:hAnsiTheme="minorHAnsi" w:cstheme="minorHAnsi"/>
-        </w:rPr>
-      </w:pPr>
-    </w:p>
-    <w:p>
-      <w:pPr>
-        <w:pStyle w:val="Prrafodelista"/>
-        <w:tabs>
-          <w:tab w:val="left" w:pos="812"/>
-        </w:tabs>
-        <w:spacing w:line="230" w:lineRule="auto"/>
-        <w:ind w:right="127" w:firstLine="0"/>
-        <w:rPr>
-          <w:noProof/>
-        </w:rPr>
-      </w:pPr>
-      <w:r>
-        <w:rPr>
           <w:noProof/>
           <w:lang w:val="es-CO" w:eastAsia="es-CO" w:bidi="ar-SA"/>
         </w:rPr>
         <w:drawing>
-          <wp:inline distT="0" distB="0" distL="0" distR="0" wp14:anchorId="167C006E" wp14:editId="2E294B50">
+          <wp:anchor distT="0" distB="0" distL="114300" distR="114300" simplePos="0" relativeHeight="251676672" behindDoc="0" locked="0" layoutInCell="1" allowOverlap="1" wp14:anchorId="167C006E" wp14:editId="2866EEEE">
+            <wp:simplePos x="0" y="0"/>
+            <wp:positionH relativeFrom="column">
+              <wp:posOffset>1173480</wp:posOffset>
+            </wp:positionH>
+            <wp:positionV relativeFrom="paragraph">
+              <wp:posOffset>418465</wp:posOffset>
+            </wp:positionV>
             <wp:extent cx="1295400" cy="981075"/>
             <wp:effectExtent l="0" t="0" r="0" b="9525"/>
+            <wp:wrapTopAndBottom/>
             <wp:docPr id="16" name="Imagen 16"/>
             <wp:cNvGraphicFramePr>
               <a:graphicFrameLocks xmlns:a="http://schemas.openxmlformats.org/drawingml/2006/main" noChangeAspect="1"/>
@@ -15283,7 +15246,13 @@
                     <pic:cNvPicPr/>
                   </pic:nvPicPr>
                   <pic:blipFill>
-                    <a:blip r:embed="rId20"/>
+                    <a:blip r:embed="rId20">
+                      <a:extLst>
+                        <a:ext uri="{28A0092B-C50C-407E-A947-70E740481C1C}">
+                          <a14:useLocalDpi xmlns:a14="http://schemas.microsoft.com/office/drawing/2010/main" val="0"/>
+                        </a:ext>
+                      </a:extLst>
+                    </a:blip>
                     <a:stretch>
                       <a:fillRect/>
                     </a:stretch>
@@ -15300,14 +15269,8 @@
                 </pic:pic>
               </a:graphicData>
             </a:graphic>
-          </wp:inline>
+          </wp:anchor>
         </w:drawing>
-      </w:r>
-      <w:r>
-        <w:rPr>
-          <w:noProof/>
-        </w:rPr>
-        <w:t xml:space="preserve"> </w:t>
       </w:r>
       <w:r>
         <w:rPr>
@@ -15315,9 +15278,17 @@
           <w:lang w:val="es-CO" w:eastAsia="es-CO" w:bidi="ar-SA"/>
         </w:rPr>
         <w:drawing>
-          <wp:inline distT="0" distB="0" distL="0" distR="0" wp14:anchorId="1AB81BE7" wp14:editId="24133DB1">
+          <wp:anchor distT="0" distB="0" distL="114300" distR="114300" simplePos="0" relativeHeight="251675648" behindDoc="0" locked="0" layoutInCell="1" allowOverlap="1" wp14:anchorId="1AB81BE7" wp14:editId="70AB2207">
+            <wp:simplePos x="0" y="0"/>
+            <wp:positionH relativeFrom="column">
+              <wp:posOffset>3009265</wp:posOffset>
+            </wp:positionH>
+            <wp:positionV relativeFrom="paragraph">
+              <wp:posOffset>408940</wp:posOffset>
+            </wp:positionV>
             <wp:extent cx="1304925" cy="990600"/>
             <wp:effectExtent l="0" t="0" r="9525" b="0"/>
+            <wp:wrapTopAndBottom/>
             <wp:docPr id="18" name="Imagen 18"/>
             <wp:cNvGraphicFramePr>
               <a:graphicFrameLocks xmlns:a="http://schemas.openxmlformats.org/drawingml/2006/main" noChangeAspect="1"/>
@@ -15330,7 +15301,13 @@
                     <pic:cNvPicPr/>
                   </pic:nvPicPr>
                   <pic:blipFill>
-                    <a:blip r:embed="rId21"/>
+                    <a:blip r:embed="rId21">
+                      <a:extLst>
+                        <a:ext uri="{28A0092B-C50C-407E-A947-70E740481C1C}">
+                          <a14:useLocalDpi xmlns:a14="http://schemas.microsoft.com/office/drawing/2010/main" val="0"/>
+                        </a:ext>
+                      </a:extLst>
+                    </a:blip>
                     <a:stretch>
                       <a:fillRect/>
                     </a:stretch>
@@ -15347,14 +15324,8 @@
                 </pic:pic>
               </a:graphicData>
             </a:graphic>
-          </wp:inline>
+          </wp:anchor>
         </w:drawing>
-      </w:r>
-      <w:r>
-        <w:rPr>
-          <w:noProof/>
-        </w:rPr>
-        <w:t xml:space="preserve"> </w:t>
       </w:r>
       <w:r>
         <w:rPr>
@@ -15362,9 +15333,17 @@
           <w:lang w:val="es-CO" w:eastAsia="es-CO" w:bidi="ar-SA"/>
         </w:rPr>
         <w:drawing>
-          <wp:inline distT="0" distB="0" distL="0" distR="0" wp14:anchorId="2F6CEA8E" wp14:editId="006F042F">
+          <wp:anchor distT="0" distB="0" distL="114300" distR="114300" simplePos="0" relativeHeight="251674624" behindDoc="0" locked="0" layoutInCell="1" allowOverlap="1" wp14:anchorId="2F6CEA8E" wp14:editId="0134B787">
+            <wp:simplePos x="0" y="0"/>
+            <wp:positionH relativeFrom="column">
+              <wp:posOffset>4582795</wp:posOffset>
+            </wp:positionH>
+            <wp:positionV relativeFrom="paragraph">
+              <wp:posOffset>399415</wp:posOffset>
+            </wp:positionV>
             <wp:extent cx="1562100" cy="1000125"/>
             <wp:effectExtent l="0" t="0" r="0" b="9525"/>
+            <wp:wrapTopAndBottom/>
             <wp:docPr id="19" name="Imagen 19"/>
             <wp:cNvGraphicFramePr>
               <a:graphicFrameLocks xmlns:a="http://schemas.openxmlformats.org/drawingml/2006/main" noChangeAspect="1"/>
@@ -15377,7 +15356,13 @@
                     <pic:cNvPicPr/>
                   </pic:nvPicPr>
                   <pic:blipFill>
-                    <a:blip r:embed="rId22"/>
+                    <a:blip r:embed="rId22">
+                      <a:extLst>
+                        <a:ext uri="{28A0092B-C50C-407E-A947-70E740481C1C}">
+                          <a14:useLocalDpi xmlns:a14="http://schemas.microsoft.com/office/drawing/2010/main" val="0"/>
+                        </a:ext>
+                      </a:extLst>
+                    </a:blip>
                     <a:stretch>
                       <a:fillRect/>
                     </a:stretch>
@@ -15394,8 +15379,63 @@
                 </pic:pic>
               </a:graphicData>
             </a:graphic>
-          </wp:inline>
+          </wp:anchor>
         </w:drawing>
+      </w:r>
+      <w:r>
+        <w:rPr>
+          <w:rFonts w:asciiTheme="minorHAnsi" w:hAnsiTheme="minorHAnsi" w:cstheme="minorHAnsi"/>
+          <w:w w:val="115"/>
+        </w:rPr>
+        <w:t xml:space="preserve">Adicionen en la parte central inferior un </w:t>
+      </w:r>
+      <w:proofErr w:type="spellStart"/>
+      <w:r>
+        <w:rPr>
+          <w:rFonts w:asciiTheme="minorHAnsi" w:hAnsiTheme="minorHAnsi" w:cstheme="minorHAnsi"/>
+          <w:w w:val="115"/>
+        </w:rPr>
+        <w:t>Parpadeador</w:t>
+      </w:r>
+      <w:proofErr w:type="spellEnd"/>
+      <w:r>
+        <w:rPr>
+          <w:rFonts w:asciiTheme="minorHAnsi" w:hAnsiTheme="minorHAnsi" w:cstheme="minorHAnsi"/>
+          <w:w w:val="115"/>
+        </w:rPr>
+        <w:t xml:space="preserve"> (con espacio para parpadear) y ejecuten la aplicación, ¿qué pasa? ¿parpadea? Capture dos pantallas de parpadeo. </w:t>
+      </w:r>
+    </w:p>
+    <w:p>
+      <w:pPr>
+        <w:pStyle w:val="Prrafodelista"/>
+        <w:tabs>
+          <w:tab w:val="left" w:pos="812"/>
+        </w:tabs>
+        <w:spacing w:line="230" w:lineRule="auto"/>
+        <w:ind w:right="127" w:firstLine="0"/>
+        <w:rPr>
+          <w:rFonts w:asciiTheme="minorHAnsi" w:hAnsiTheme="minorHAnsi" w:cstheme="minorHAnsi"/>
+        </w:rPr>
+      </w:pPr>
+    </w:p>
+    <w:p>
+      <w:pPr>
+        <w:pStyle w:val="Prrafodelista"/>
+        <w:tabs>
+          <w:tab w:val="left" w:pos="812"/>
+        </w:tabs>
+        <w:spacing w:line="230" w:lineRule="auto"/>
+        <w:ind w:right="127" w:firstLine="0"/>
+        <w:rPr>
+          <w:noProof/>
+        </w:rPr>
+      </w:pPr>
+      <w:r>
+        <w:rPr>
+          <w:noProof/>
+        </w:rPr>
+        <w:t xml:space="preserve">  </w:t>
       </w:r>
     </w:p>
     <w:p>
@@ -16017,6 +16057,7 @@
           <w:bCs/>
           <w:w w:val="105"/>
         </w:rPr>
+        <w:lastRenderedPageBreak/>
         <w:t>DE BLUEJ A CONSOLA</w:t>
       </w:r>
     </w:p>
@@ -17156,7 +17197,6 @@
           <w:szCs w:val="22"/>
         </w:rPr>
       </w:pPr>
-      <w:bookmarkStart w:id="1" w:name="_GoBack"/>
       <w:r>
         <w:rPr>
           <w:rFonts w:asciiTheme="minorHAnsi" w:hAnsiTheme="minorHAnsi" w:cstheme="minorHAnsi"/>
@@ -17200,7 +17240,6 @@
           </wp:inline>
         </w:drawing>
       </w:r>
-      <w:bookmarkEnd w:id="1"/>
     </w:p>
     <w:p>
       <w:pPr>
@@ -17216,9 +17255,11 @@
       <w:r>
         <w:rPr>
           <w:rFonts w:asciiTheme="minorHAnsi" w:hAnsiTheme="minorHAnsi" w:cstheme="minorHAnsi"/>
+          <w:noProof/>
           <w:sz w:val="22"/>
           <w:szCs w:val="22"/>
         </w:rPr>
+        <w:lastRenderedPageBreak/>
         <w:drawing>
           <wp:inline distT="0" distB="0" distL="0" distR="0" wp14:anchorId="3ABD7878" wp14:editId="78BD4828">
             <wp:extent cx="5229225" cy="1979087"/>
@@ -18309,6 +18350,7 @@
       <w:r>
         <w:rPr>
           <w:rFonts w:asciiTheme="minorHAnsi" w:hAnsiTheme="minorHAnsi" w:cstheme="minorHAnsi"/>
+          <w:noProof/>
         </w:rPr>
         <w:drawing>
           <wp:inline distT="0" distB="0" distL="0" distR="0" wp14:anchorId="479DE659" wp14:editId="5DEE49C6">
@@ -18778,6 +18820,7 @@
           <w:iCs/>
           <w:w w:val="115"/>
         </w:rPr>
+        <w:lastRenderedPageBreak/>
         <w:t>Cree una sesión de consola y consulte en línea las opciones de los comandos java</w:t>
       </w:r>
       <w:r>
@@ -21297,6 +21340,7 @@
           <w:iCs/>
           <w:w w:val="115"/>
         </w:rPr>
+        <w:lastRenderedPageBreak/>
         <w:t>¿Cuál</w:t>
       </w:r>
       <w:r>
@@ -21601,6 +21645,7 @@
           <w:rFonts w:asciiTheme="minorHAnsi" w:hAnsiTheme="minorHAnsi" w:cstheme="minorHAnsi"/>
           <w:i/>
           <w:iCs/>
+          <w:noProof/>
         </w:rPr>
         <w:drawing>
           <wp:inline distT="0" distB="0" distL="0" distR="0" wp14:anchorId="4D787755" wp14:editId="3C4504D2">
@@ -21658,6 +21703,7 @@
           <w:rFonts w:asciiTheme="minorHAnsi" w:hAnsiTheme="minorHAnsi" w:cstheme="minorHAnsi"/>
           <w:i/>
           <w:iCs/>
+          <w:noProof/>
         </w:rPr>
         <w:drawing>
           <wp:inline distT="0" distB="0" distL="0" distR="0" wp14:anchorId="634196FC" wp14:editId="289D76E5">
@@ -21959,7 +22005,23 @@
           <w:rFonts w:ascii="inherit" w:hAnsi="inherit"/>
           <w:bdr w:val="none" w:sz="0" w:space="0" w:color="auto" w:frame="1"/>
         </w:rPr>
-        <w:t>/to/</w:t>
+        <w:t>/</w:t>
+      </w:r>
+      <w:proofErr w:type="spellStart"/>
+      <w:r>
+        <w:rPr>
+          <w:rFonts w:ascii="inherit" w:hAnsi="inherit"/>
+          <w:bdr w:val="none" w:sz="0" w:space="0" w:color="auto" w:frame="1"/>
+        </w:rPr>
+        <w:t>to</w:t>
+      </w:r>
+      <w:proofErr w:type="spellEnd"/>
+      <w:r>
+        <w:rPr>
+          <w:rFonts w:ascii="inherit" w:hAnsi="inherit"/>
+          <w:bdr w:val="none" w:sz="0" w:space="0" w:color="auto" w:frame="1"/>
+        </w:rPr>
+        <w:t>/</w:t>
       </w:r>
       <w:proofErr w:type="spellStart"/>
       <w:r>
@@ -22709,10 +22771,7 @@
       </w:r>
       <w:proofErr w:type="spellStart"/>
       <w:r>
-        <w:t>pr</w:t>
-      </w:r>
-      <w:r>
-        <w:t>esentacion</w:t>
+        <w:t>presentacion</w:t>
       </w:r>
       <w:proofErr w:type="spellEnd"/>
       <w:r>
@@ -22961,10 +23020,7 @@
       </w:pPr>
       <w:proofErr w:type="spellStart"/>
       <w:r>
-        <w:t>j</w:t>
-      </w:r>
-      <w:r>
-        <w:t>avac</w:t>
+        <w:t>javac</w:t>
       </w:r>
       <w:proofErr w:type="spellEnd"/>
       <w:r>
@@ -22984,35 +23040,54 @@
       </w:r>
       <w:proofErr w:type="spellEnd"/>
       <w:r>
-        <w:t xml:space="preserve"> junit-4.8.jar </w:t>
+        <w:t xml:space="preserve"> </w:t>
+      </w:r>
+      <w:proofErr w:type="gramStart"/>
+      <w:r>
+        <w:t>junit-</w:t>
+      </w:r>
+      <w:r>
+        <w:t>4.13</w:t>
+      </w:r>
+      <w:r>
+        <w:t>.jar</w:t>
+      </w:r>
+      <w:r>
+        <w:t>;hamcrest-core-1.3.jar</w:t>
+      </w:r>
+      <w:proofErr w:type="gramEnd"/>
+      <w:r>
+        <w:t>;bin</w:t>
+      </w:r>
+      <w:r>
+        <w:t xml:space="preserve"> </w:t>
       </w:r>
       <w:proofErr w:type="spellStart"/>
       <w:r>
-        <w:t>src</w:t>
+        <w:t>org.junit.runner.JUnitCore</w:t>
       </w:r>
       <w:proofErr w:type="spellEnd"/>
       <w:r>
-        <w:t>\</w:t>
+        <w:t xml:space="preserve"> </w:t>
       </w:r>
       <w:proofErr w:type="spellStart"/>
       <w:r>
-        <w:t>aplicacio</w:t>
-      </w:r>
-      <w:r>
-        <w:t>n</w:t>
+        <w:t>aplicacion.AutomataCelularT</w:t>
+      </w:r>
+      <w:r>
+        <w:t>est</w:t>
       </w:r>
       <w:proofErr w:type="spellEnd"/>
-      <w:r>
-        <w:t xml:space="preserve">\*.java </w:t>
-      </w:r>
-      <w:proofErr w:type="spellStart"/>
-      <w:r>
-        <w:t>src</w:t>
-      </w:r>
-      <w:proofErr w:type="spellEnd"/>
-      <w:r>
-        <w:t>\pruebas\*.java</w:t>
-      </w:r>
+    </w:p>
+    <w:p>
+      <w:pPr>
+        <w:pStyle w:val="Prrafodelista"/>
+        <w:tabs>
+          <w:tab w:val="left" w:pos="812"/>
+        </w:tabs>
+        <w:spacing w:before="25" w:line="225" w:lineRule="auto"/>
+        <w:ind w:right="709" w:firstLine="0"/>
+      </w:pPr>
     </w:p>
     <w:p>
       <w:pPr>
@@ -23042,6 +23117,66 @@
       </w:pPr>
       <w:r>
         <w:rPr>
+          <w:noProof/>
+        </w:rPr>
+        <w:drawing>
+          <wp:anchor distT="0" distB="0" distL="114300" distR="114300" simplePos="0" relativeHeight="251671552" behindDoc="0" locked="0" layoutInCell="1" allowOverlap="1" wp14:anchorId="1E2D171D" wp14:editId="46FA7B85">
+            <wp:simplePos x="0" y="0"/>
+            <wp:positionH relativeFrom="column">
+              <wp:posOffset>429260</wp:posOffset>
+            </wp:positionH>
+            <wp:positionV relativeFrom="paragraph">
+              <wp:posOffset>258445</wp:posOffset>
+            </wp:positionV>
+            <wp:extent cx="5848985" cy="476885"/>
+            <wp:effectExtent l="0" t="0" r="0" b="0"/>
+            <wp:wrapTopAndBottom/>
+            <wp:docPr id="28" name="Imagen 28"/>
+            <wp:cNvGraphicFramePr>
+              <a:graphicFrameLocks xmlns:a="http://schemas.openxmlformats.org/drawingml/2006/main" noChangeAspect="1"/>
+            </wp:cNvGraphicFramePr>
+            <a:graphic xmlns:a="http://schemas.openxmlformats.org/drawingml/2006/main">
+              <a:graphicData uri="http://schemas.openxmlformats.org/drawingml/2006/picture">
+                <pic:pic xmlns:pic="http://schemas.openxmlformats.org/drawingml/2006/picture">
+                  <pic:nvPicPr>
+                    <pic:cNvPr id="1" name=""/>
+                    <pic:cNvPicPr/>
+                  </pic:nvPicPr>
+                  <pic:blipFill>
+                    <a:blip r:embed="rId33">
+                      <a:extLst>
+                        <a:ext uri="{28A0092B-C50C-407E-A947-70E740481C1C}">
+                          <a14:useLocalDpi xmlns:a14="http://schemas.microsoft.com/office/drawing/2010/main" val="0"/>
+                        </a:ext>
+                      </a:extLst>
+                    </a:blip>
+                    <a:stretch>
+                      <a:fillRect/>
+                    </a:stretch>
+                  </pic:blipFill>
+                  <pic:spPr>
+                    <a:xfrm>
+                      <a:off x="0" y="0"/>
+                      <a:ext cx="5848985" cy="476885"/>
+                    </a:xfrm>
+                    <a:prstGeom prst="rect">
+                      <a:avLst/>
+                    </a:prstGeom>
+                  </pic:spPr>
+                </pic:pic>
+              </a:graphicData>
+            </a:graphic>
+            <wp14:sizeRelH relativeFrom="page">
+              <wp14:pctWidth>0</wp14:pctWidth>
+            </wp14:sizeRelH>
+            <wp14:sizeRelV relativeFrom="page">
+              <wp14:pctHeight>0</wp14:pctHeight>
+            </wp14:sizeRelV>
+          </wp:anchor>
+        </w:drawing>
+      </w:r>
+      <w:r>
+        <w:rPr>
           <w:rFonts w:asciiTheme="minorHAnsi" w:hAnsiTheme="minorHAnsi" w:cstheme="minorHAnsi"/>
           <w:w w:val="115"/>
         </w:rPr>
@@ -23188,21 +23323,6 @@
           <w:rFonts w:asciiTheme="minorHAnsi" w:hAnsiTheme="minorHAnsi" w:cstheme="minorHAnsi"/>
         </w:rPr>
       </w:pPr>
-      <w:r>
-        <w:rPr>
-          <w:rFonts w:asciiTheme="minorHAnsi" w:hAnsiTheme="minorHAnsi" w:cstheme="minorHAnsi"/>
-          <w:b/>
-          <w:w w:val="115"/>
-        </w:rPr>
-        <w:t xml:space="preserve">Empaquetando </w:t>
-      </w:r>
-      <w:r>
-        <w:rPr>
-          <w:rFonts w:asciiTheme="minorHAnsi" w:hAnsiTheme="minorHAnsi" w:cstheme="minorHAnsi"/>
-          <w:w w:val="115"/>
-        </w:rPr>
-        <w:t>[En lab03.doc]</w:t>
-      </w:r>
     </w:p>
     <w:p>
       <w:pPr>
@@ -24020,12 +24140,67 @@
           <w:rFonts w:asciiTheme="minorHAnsi" w:hAnsiTheme="minorHAnsi" w:cstheme="minorHAnsi"/>
           <w:i/>
           <w:iCs/>
+          <w:w w:val="115"/>
           <w:sz w:val="22"/>
           <w:szCs w:val="22"/>
         </w:rPr>
       </w:pPr>
       <w:r>
         <w:rPr>
+          <w:noProof/>
+        </w:rPr>
+        <w:drawing>
+          <wp:anchor distT="0" distB="0" distL="114300" distR="114300" simplePos="0" relativeHeight="251672576" behindDoc="0" locked="0" layoutInCell="1" allowOverlap="1" wp14:anchorId="056BEAA5" wp14:editId="1C91E77D">
+            <wp:simplePos x="0" y="0"/>
+            <wp:positionH relativeFrom="column">
+              <wp:posOffset>464820</wp:posOffset>
+            </wp:positionH>
+            <wp:positionV relativeFrom="paragraph">
+              <wp:posOffset>425450</wp:posOffset>
+            </wp:positionV>
+            <wp:extent cx="6083300" cy="212090"/>
+            <wp:effectExtent l="0" t="0" r="0" b="0"/>
+            <wp:wrapTopAndBottom/>
+            <wp:docPr id="32" name="Imagen 32"/>
+            <wp:cNvGraphicFramePr>
+              <a:graphicFrameLocks xmlns:a="http://schemas.openxmlformats.org/drawingml/2006/main" noChangeAspect="1"/>
+            </wp:cNvGraphicFramePr>
+            <a:graphic xmlns:a="http://schemas.openxmlformats.org/drawingml/2006/main">
+              <a:graphicData uri="http://schemas.openxmlformats.org/drawingml/2006/picture">
+                <pic:pic xmlns:pic="http://schemas.openxmlformats.org/drawingml/2006/picture">
+                  <pic:nvPicPr>
+                    <pic:cNvPr id="1" name=""/>
+                    <pic:cNvPicPr/>
+                  </pic:nvPicPr>
+                  <pic:blipFill>
+                    <a:blip r:embed="rId34">
+                      <a:extLst>
+                        <a:ext uri="{28A0092B-C50C-407E-A947-70E740481C1C}">
+                          <a14:useLocalDpi xmlns:a14="http://schemas.microsoft.com/office/drawing/2010/main" val="0"/>
+                        </a:ext>
+                      </a:extLst>
+                    </a:blip>
+                    <a:stretch>
+                      <a:fillRect/>
+                    </a:stretch>
+                  </pic:blipFill>
+                  <pic:spPr>
+                    <a:xfrm>
+                      <a:off x="0" y="0"/>
+                      <a:ext cx="6083300" cy="212090"/>
+                    </a:xfrm>
+                    <a:prstGeom prst="rect">
+                      <a:avLst/>
+                    </a:prstGeom>
+                  </pic:spPr>
+                </pic:pic>
+              </a:graphicData>
+            </a:graphic>
+          </wp:anchor>
+        </w:drawing>
+      </w:r>
+      <w:r>
+        <w:rPr>
           <w:rFonts w:asciiTheme="minorHAnsi" w:hAnsiTheme="minorHAnsi" w:cstheme="minorHAnsi"/>
           <w:b/>
           <w:bCs/>
@@ -24107,10 +24282,105 @@
           <w:sz w:val="22"/>
           <w:szCs w:val="22"/>
         </w:rPr>
-        <w:t>presentación.AutomataGui</w:t>
+        <w:t>presentaci</w:t>
+      </w:r>
+      <w:r>
+        <w:rPr>
+          <w:rFonts w:asciiTheme="minorHAnsi" w:hAnsiTheme="minorHAnsi" w:cstheme="minorHAnsi"/>
+          <w:i/>
+          <w:iCs/>
+          <w:w w:val="115"/>
+          <w:sz w:val="22"/>
+          <w:szCs w:val="22"/>
+        </w:rPr>
+        <w:t>o</w:t>
+      </w:r>
+      <w:r>
+        <w:rPr>
+          <w:rFonts w:asciiTheme="minorHAnsi" w:hAnsiTheme="minorHAnsi" w:cstheme="minorHAnsi"/>
+          <w:i/>
+          <w:iCs/>
+          <w:w w:val="115"/>
+          <w:sz w:val="22"/>
+          <w:szCs w:val="22"/>
+        </w:rPr>
+        <w:t>n.AutomataGui</w:t>
       </w:r>
       <w:proofErr w:type="spellEnd"/>
       <w:proofErr w:type="gramEnd"/>
+      <w:r>
+        <w:rPr>
+          <w:rFonts w:asciiTheme="minorHAnsi" w:hAnsiTheme="minorHAnsi" w:cstheme="minorHAnsi"/>
+          <w:i/>
+          <w:iCs/>
+          <w:w w:val="115"/>
+          <w:sz w:val="22"/>
+          <w:szCs w:val="22"/>
+        </w:rPr>
+        <w:t xml:space="preserve"> </w:t>
+      </w:r>
+      <w:r>
+        <w:rPr>
+          <w:rFonts w:asciiTheme="minorHAnsi" w:hAnsiTheme="minorHAnsi" w:cstheme="minorHAnsi"/>
+          <w:i/>
+          <w:iCs/>
+          <w:w w:val="115"/>
+          <w:sz w:val="22"/>
+          <w:szCs w:val="22"/>
+        </w:rPr>
+        <w:t>aplicación\*.</w:t>
+      </w:r>
+      <w:proofErr w:type="spellStart"/>
+      <w:r>
+        <w:rPr>
+          <w:rFonts w:asciiTheme="minorHAnsi" w:hAnsiTheme="minorHAnsi" w:cstheme="minorHAnsi"/>
+          <w:i/>
+          <w:iCs/>
+          <w:w w:val="115"/>
+          <w:sz w:val="22"/>
+          <w:szCs w:val="22"/>
+        </w:rPr>
+        <w:t>class</w:t>
+      </w:r>
+      <w:proofErr w:type="spellEnd"/>
+      <w:r>
+        <w:rPr>
+          <w:rFonts w:asciiTheme="minorHAnsi" w:hAnsiTheme="minorHAnsi" w:cstheme="minorHAnsi"/>
+          <w:i/>
+          <w:iCs/>
+          <w:w w:val="115"/>
+          <w:sz w:val="22"/>
+          <w:szCs w:val="22"/>
+        </w:rPr>
+        <w:t xml:space="preserve"> presentación\*</w:t>
+      </w:r>
+      <w:proofErr w:type="spellStart"/>
+      <w:r>
+        <w:rPr>
+          <w:rFonts w:asciiTheme="minorHAnsi" w:hAnsiTheme="minorHAnsi" w:cstheme="minorHAnsi"/>
+          <w:i/>
+          <w:iCs/>
+          <w:w w:val="115"/>
+          <w:sz w:val="22"/>
+          <w:szCs w:val="22"/>
+        </w:rPr>
+        <w:t>class</w:t>
+      </w:r>
+      <w:proofErr w:type="spellEnd"/>
+    </w:p>
+    <w:p>
+      <w:pPr>
+        <w:pStyle w:val="Textoindependiente"/>
+        <w:spacing w:line="241" w:lineRule="exact"/>
+        <w:ind w:firstLine="0"/>
+        <w:rPr>
+          <w:rFonts w:asciiTheme="minorHAnsi" w:hAnsiTheme="minorHAnsi" w:cstheme="minorHAnsi"/>
+          <w:i/>
+          <w:iCs/>
+          <w:sz w:val="22"/>
+          <w:szCs w:val="22"/>
+        </w:rPr>
+      </w:pPr>
     </w:p>
     <w:p>
       <w:pPr>
@@ -24132,6 +24402,60 @@
       </w:pPr>
       <w:r>
         <w:rPr>
+          <w:noProof/>
+        </w:rPr>
+        <w:drawing>
+          <wp:anchor distT="0" distB="0" distL="114300" distR="114300" simplePos="0" relativeHeight="251673600" behindDoc="0" locked="0" layoutInCell="1" allowOverlap="1" wp14:anchorId="41AB9BE9" wp14:editId="11F0128B">
+            <wp:simplePos x="0" y="0"/>
+            <wp:positionH relativeFrom="column">
+              <wp:posOffset>392430</wp:posOffset>
+            </wp:positionH>
+            <wp:positionV relativeFrom="paragraph">
+              <wp:posOffset>234315</wp:posOffset>
+            </wp:positionV>
+            <wp:extent cx="5410200" cy="352425"/>
+            <wp:effectExtent l="0" t="0" r="0" b="9525"/>
+            <wp:wrapTopAndBottom/>
+            <wp:docPr id="33" name="Imagen 33"/>
+            <wp:cNvGraphicFramePr>
+              <a:graphicFrameLocks xmlns:a="http://schemas.openxmlformats.org/drawingml/2006/main" noChangeAspect="1"/>
+            </wp:cNvGraphicFramePr>
+            <a:graphic xmlns:a="http://schemas.openxmlformats.org/drawingml/2006/main">
+              <a:graphicData uri="http://schemas.openxmlformats.org/drawingml/2006/picture">
+                <pic:pic xmlns:pic="http://schemas.openxmlformats.org/drawingml/2006/picture">
+                  <pic:nvPicPr>
+                    <pic:cNvPr id="1" name=""/>
+                    <pic:cNvPicPr/>
+                  </pic:nvPicPr>
+                  <pic:blipFill>
+                    <a:blip r:embed="rId35">
+                      <a:extLst>
+                        <a:ext uri="{28A0092B-C50C-407E-A947-70E740481C1C}">
+                          <a14:useLocalDpi xmlns:a14="http://schemas.microsoft.com/office/drawing/2010/main" val="0"/>
+                        </a:ext>
+                      </a:extLst>
+                    </a:blip>
+                    <a:stretch>
+                      <a:fillRect/>
+                    </a:stretch>
+                  </pic:blipFill>
+                  <pic:spPr>
+                    <a:xfrm>
+                      <a:off x="0" y="0"/>
+                      <a:ext cx="5410200" cy="352425"/>
+                    </a:xfrm>
+                    <a:prstGeom prst="rect">
+                      <a:avLst/>
+                    </a:prstGeom>
+                  </pic:spPr>
+                </pic:pic>
+              </a:graphicData>
+            </a:graphic>
+          </wp:anchor>
+        </w:drawing>
+      </w:r>
+      <w:r>
+        <w:rPr>
           <w:rFonts w:asciiTheme="minorHAnsi" w:hAnsiTheme="minorHAnsi" w:cstheme="minorHAnsi"/>
           <w:i/>
           <w:iCs/>
@@ -24161,67 +24485,16 @@
     </w:p>
     <w:p>
       <w:pPr>
-        <w:pStyle w:val="Textoindependiente"/>
-        <w:ind w:left="0" w:firstLine="0"/>
-        <w:rPr>
-          <w:rFonts w:asciiTheme="minorHAnsi" w:hAnsiTheme="minorHAnsi" w:cstheme="minorHAnsi"/>
-          <w:sz w:val="22"/>
-          <w:szCs w:val="22"/>
-        </w:rPr>
-      </w:pPr>
-    </w:p>
-    <w:p>
-      <w:pPr>
-        <w:pStyle w:val="Textoindependiente"/>
-        <w:ind w:left="0" w:firstLine="0"/>
-        <w:rPr>
-          <w:rFonts w:asciiTheme="minorHAnsi" w:hAnsiTheme="minorHAnsi" w:cstheme="minorHAnsi"/>
-          <w:sz w:val="22"/>
-          <w:szCs w:val="22"/>
-        </w:rPr>
-      </w:pPr>
-    </w:p>
-    <w:p>
-      <w:pPr>
-        <w:pStyle w:val="Textoindependiente"/>
-        <w:ind w:left="0" w:firstLine="0"/>
-        <w:rPr>
-          <w:rFonts w:asciiTheme="minorHAnsi" w:hAnsiTheme="minorHAnsi" w:cstheme="minorHAnsi"/>
-          <w:sz w:val="22"/>
-          <w:szCs w:val="22"/>
-        </w:rPr>
-      </w:pPr>
-    </w:p>
-    <w:p>
-      <w:pPr>
-        <w:pStyle w:val="Textoindependiente"/>
-        <w:ind w:left="0" w:firstLine="0"/>
-        <w:rPr>
-          <w:rFonts w:asciiTheme="minorHAnsi" w:hAnsiTheme="minorHAnsi" w:cstheme="minorHAnsi"/>
-          <w:sz w:val="22"/>
-          <w:szCs w:val="22"/>
-        </w:rPr>
-      </w:pPr>
-    </w:p>
-    <w:p>
-      <w:pPr>
-        <w:pStyle w:val="Textoindependiente"/>
-        <w:ind w:left="0" w:firstLine="0"/>
-        <w:rPr>
-          <w:rFonts w:asciiTheme="minorHAnsi" w:hAnsiTheme="minorHAnsi" w:cstheme="minorHAnsi"/>
-          <w:sz w:val="22"/>
-          <w:szCs w:val="22"/>
-        </w:rPr>
-      </w:pPr>
-    </w:p>
-    <w:p>
-      <w:pPr>
-        <w:pStyle w:val="Textoindependiente"/>
-        <w:ind w:left="0" w:firstLine="0"/>
-        <w:rPr>
-          <w:rFonts w:asciiTheme="minorHAnsi" w:hAnsiTheme="minorHAnsi" w:cstheme="minorHAnsi"/>
-          <w:sz w:val="22"/>
-          <w:szCs w:val="22"/>
+        <w:pStyle w:val="Prrafodelista"/>
+        <w:tabs>
+          <w:tab w:val="left" w:pos="812"/>
+        </w:tabs>
+        <w:spacing w:line="239" w:lineRule="exact"/>
+        <w:ind w:left="812" w:firstLine="0"/>
+        <w:rPr>
+          <w:rFonts w:asciiTheme="minorHAnsi" w:hAnsiTheme="minorHAnsi" w:cstheme="minorHAnsi"/>
+          <w:i/>
+          <w:iCs/>
         </w:rPr>
       </w:pPr>
     </w:p>
@@ -24762,7 +25035,14 @@
           <w:rFonts w:asciiTheme="minorHAnsi" w:hAnsiTheme="minorHAnsi" w:cstheme="minorHAnsi"/>
           <w:w w:val="115"/>
         </w:rPr>
-        <w:t xml:space="preserve"> at a time son las practicas del laboratorio y son importantes y que estas nos ayudan a organizarnos mejor como un equipo; a lograr un soporte mayor de cada uno; y el integrarnos para codificar juntos un mismo código más completo.</w:t>
+        <w:t xml:space="preserve"> </w:t>
+      </w:r>
+      <w:r>
+        <w:rPr>
+          <w:rFonts w:asciiTheme="minorHAnsi" w:hAnsiTheme="minorHAnsi" w:cstheme="minorHAnsi"/>
+          <w:w w:val="115"/>
+        </w:rPr>
+        <w:t>at a time son las practicas del laboratorio y son importantes y que estas nos ayudan a organizarnos mejor como un equipo; a lograr un soporte mayor de cada uno; y el integrarnos para codificar juntos un mismo código más completo.</w:t>
       </w:r>
     </w:p>
     <w:p>
@@ -24893,6 +25173,8 @@
           <w:w w:val="115"/>
         </w:rPr>
       </w:pPr>
+      <w:bookmarkStart w:id="1" w:name="_GoBack"/>
+      <w:bookmarkEnd w:id="1"/>
     </w:p>
     <w:sectPr>
       <w:pgSz w:w="12240" w:h="15840"/>
@@ -24904,7 +25186,7 @@
 </file>
 
 <file path=word/numbering.xml><?xml version="1.0" encoding="utf-8"?>
-<w:numbering xmlns:wpc="http://schemas.microsoft.com/office/word/2010/wordprocessingCanvas" xmlns:cx="http://schemas.microsoft.com/office/drawing/2014/chartex" xmlns:cx1="http://schemas.microsoft.com/office/drawing/2015/9/8/chartex" xmlns:mc="http://schemas.openxmlformats.org/markup-compatibility/2006" xmlns:o="urn:schemas-microsoft-com:office:office" xmlns:r="http://schemas.openxmlformats.org/officeDocument/2006/relationships" xmlns:m="http://schemas.openxmlformats.org/officeDocument/2006/math" xmlns:v="urn:schemas-microsoft-com:vml" xmlns:wp14="http://schemas.microsoft.com/office/word/2010/wordprocessingDrawing" xmlns:wp="http://schemas.openxmlformats.org/drawingml/2006/wordprocessingDrawing" xmlns:w10="urn:schemas-microsoft-com:office:word" xmlns:w="http://schemas.openxmlformats.org/wordprocessingml/2006/main" xmlns:w14="http://schemas.microsoft.com/office/word/2010/wordml" xmlns:w15="http://schemas.microsoft.com/office/word/2012/wordml" xmlns:w16se="http://schemas.microsoft.com/office/word/2015/wordml/symex" xmlns:wpg="http://schemas.microsoft.com/office/word/2010/wordprocessingGroup" xmlns:wpi="http://schemas.microsoft.com/office/word/2010/wordprocessingInk" xmlns:wne="http://schemas.microsoft.com/office/word/2006/wordml" xmlns:wps="http://schemas.microsoft.com/office/word/2010/wordprocessingShape" mc:Ignorable="w14 w15 w16se wp14">
+<w:numbering xmlns:wpc="http://schemas.microsoft.com/office/word/2010/wordprocessingCanvas" xmlns:cx="http://schemas.microsoft.com/office/drawing/2014/chartex" xmlns:cx1="http://schemas.microsoft.com/office/drawing/2015/9/8/chartex" xmlns:cx2="http://schemas.microsoft.com/office/drawing/2015/10/21/chartex" xmlns:cx3="http://schemas.microsoft.com/office/drawing/2016/5/9/chartex" xmlns:cx4="http://schemas.microsoft.com/office/drawing/2016/5/10/chartex" xmlns:cx5="http://schemas.microsoft.com/office/drawing/2016/5/11/chartex" xmlns:cx6="http://schemas.microsoft.com/office/drawing/2016/5/12/chartex" xmlns:cx7="http://schemas.microsoft.com/office/drawing/2016/5/13/chartex" xmlns:cx8="http://schemas.microsoft.com/office/drawing/2016/5/14/chartex" xmlns:mc="http://schemas.openxmlformats.org/markup-compatibility/2006" xmlns:aink="http://schemas.microsoft.com/office/drawing/2016/ink" xmlns:am3d="http://schemas.microsoft.com/office/drawing/2017/model3d" xmlns:o="urn:schemas-microsoft-com:office:office" xmlns:r="http://schemas.openxmlformats.org/officeDocument/2006/relationships" xmlns:m="http://schemas.openxmlformats.org/officeDocument/2006/math" xmlns:v="urn:schemas-microsoft-com:vml" xmlns:wp14="http://schemas.microsoft.com/office/word/2010/wordprocessingDrawing" xmlns:wp="http://schemas.openxmlformats.org/drawingml/2006/wordprocessingDrawing" xmlns:w10="urn:schemas-microsoft-com:office:word" xmlns:w="http://schemas.openxmlformats.org/wordprocessingml/2006/main" xmlns:w14="http://schemas.microsoft.com/office/word/2010/wordml" xmlns:w15="http://schemas.microsoft.com/office/word/2012/wordml" xmlns:w16cid="http://schemas.microsoft.com/office/word/2016/wordml/cid" xmlns:w16se="http://schemas.microsoft.com/office/word/2015/wordml/symex" xmlns:wpg="http://schemas.microsoft.com/office/word/2010/wordprocessingGroup" xmlns:wpi="http://schemas.microsoft.com/office/word/2010/wordprocessingInk" xmlns:wne="http://schemas.microsoft.com/office/word/2006/wordml" xmlns:wps="http://schemas.microsoft.com/office/word/2010/wordprocessingShape" mc:Ignorable="w14 w15 w16se w16cid wp14">
   <w:abstractNum w:abstractNumId="0" w15:restartNumberingAfterBreak="0">
     <w:nsid w:val="00921C9F"/>
     <w:multiLevelType w:val="hybridMultilevel"/>
@@ -30506,7 +30788,7 @@
 </file>
 
 <file path=word/styles.xml><?xml version="1.0" encoding="utf-8"?>
-<w:styles xmlns:mc="http://schemas.openxmlformats.org/markup-compatibility/2006" xmlns:r="http://schemas.openxmlformats.org/officeDocument/2006/relationships" xmlns:w="http://schemas.openxmlformats.org/wordprocessingml/2006/main" xmlns:w14="http://schemas.microsoft.com/office/word/2010/wordml" xmlns:w15="http://schemas.microsoft.com/office/word/2012/wordml" xmlns:w16se="http://schemas.microsoft.com/office/word/2015/wordml/symex" mc:Ignorable="w14 w15 w16se">
+<w:styles xmlns:mc="http://schemas.openxmlformats.org/markup-compatibility/2006" xmlns:r="http://schemas.openxmlformats.org/officeDocument/2006/relationships" xmlns:w="http://schemas.openxmlformats.org/wordprocessingml/2006/main" xmlns:w14="http://schemas.microsoft.com/office/word/2010/wordml" xmlns:w15="http://schemas.microsoft.com/office/word/2012/wordml" xmlns:w16cid="http://schemas.microsoft.com/office/word/2016/wordml/cid" xmlns:w16se="http://schemas.microsoft.com/office/word/2015/wordml/symex" mc:Ignorable="w14 w15 w16se w16cid">
   <w:docDefaults>
     <w:rPrDefault>
       <w:rPr>
@@ -30524,7 +30806,7 @@
       </w:pPr>
     </w:pPrDefault>
   </w:docDefaults>
-  <w:latentStyles w:defLockedState="0" w:defUIPriority="99" w:defSemiHidden="0" w:defUnhideWhenUsed="0" w:defQFormat="0" w:count="371">
+  <w:latentStyles w:defLockedState="0" w:defUIPriority="99" w:defSemiHidden="0" w:defUnhideWhenUsed="0" w:defQFormat="0" w:count="376">
     <w:lsdException w:name="Normal" w:uiPriority="0" w:qFormat="1"/>
     <w:lsdException w:name="heading 1" w:uiPriority="9" w:qFormat="1"/>
     <w:lsdException w:name="heading 2" w:semiHidden="1" w:uiPriority="9" w:unhideWhenUsed="1" w:qFormat="1"/>
@@ -30630,7 +30912,6 @@
     <w:lsdException w:name="HTML Sample" w:semiHidden="1" w:unhideWhenUsed="1"/>
     <w:lsdException w:name="HTML Typewriter" w:semiHidden="1" w:unhideWhenUsed="1"/>
     <w:lsdException w:name="HTML Variable" w:semiHidden="1" w:unhideWhenUsed="1"/>
-    <w:lsdException w:name="Normal Table" w:semiHidden="1" w:unhideWhenUsed="1"/>
     <w:lsdException w:name="annotation subject" w:semiHidden="1" w:unhideWhenUsed="1"/>
     <w:lsdException w:name="No List" w:semiHidden="1" w:unhideWhenUsed="1"/>
     <w:lsdException w:name="Outline List 1" w:semiHidden="1" w:unhideWhenUsed="1"/>
@@ -30673,11 +30954,8 @@
     <w:lsdException w:name="Table Contemporary" w:semiHidden="1" w:unhideWhenUsed="1"/>
     <w:lsdException w:name="Table Elegant" w:semiHidden="1" w:unhideWhenUsed="1"/>
     <w:lsdException w:name="Table Professional" w:semiHidden="1" w:unhideWhenUsed="1"/>
-    <w:lsdException w:name="Table Subtle 1" w:semiHidden="1" w:unhideWhenUsed="1"/>
     <w:lsdException w:name="Table Subtle 2" w:semiHidden="1" w:unhideWhenUsed="1"/>
     <w:lsdException w:name="Table Web 1" w:semiHidden="1" w:unhideWhenUsed="1"/>
-    <w:lsdException w:name="Table Web 2" w:semiHidden="1" w:unhideWhenUsed="1"/>
-    <w:lsdException w:name="Table Web 3" w:semiHidden="1" w:unhideWhenUsed="1"/>
     <w:lsdException w:name="Balloon Text" w:semiHidden="1" w:unhideWhenUsed="1"/>
     <w:lsdException w:name="Table Grid" w:uiPriority="39"/>
     <w:lsdException w:name="Table Theme" w:semiHidden="1" w:unhideWhenUsed="1"/>
@@ -30896,6 +31174,11 @@
     <w:lsdException w:name="List Table 5 Dark Accent 6" w:uiPriority="50"/>
     <w:lsdException w:name="List Table 6 Colorful Accent 6" w:uiPriority="51"/>
     <w:lsdException w:name="List Table 7 Colorful Accent 6" w:uiPriority="52"/>
+    <w:lsdException w:name="Mention" w:semiHidden="1" w:unhideWhenUsed="1"/>
+    <w:lsdException w:name="Smart Hyperlink" w:semiHidden="1" w:unhideWhenUsed="1"/>
+    <w:lsdException w:name="Hashtag" w:semiHidden="1" w:unhideWhenUsed="1"/>
+    <w:lsdException w:name="Unresolved Mention" w:semiHidden="1" w:unhideWhenUsed="1"/>
+    <w:lsdException w:name="Smart Link" w:semiHidden="1" w:unhideWhenUsed="1"/>
   </w:latentStyles>
   <w:style w:type="paragraph" w:default="1" w:styleId="Normal">
     <w:name w:val="Normal"/>
@@ -30988,8 +31271,8 @@
       <w:u w:val="single"/>
     </w:rPr>
   </w:style>
-  <w:style w:type="character" w:customStyle="1" w:styleId="UnresolvedMention">
-    <w:name w:val="Unresolved Mention"/>
+  <w:style w:type="character" w:customStyle="1" w:styleId="Mencinsinresolver1">
+    <w:name w:val="Mención sin resolver1"/>
     <w:basedOn w:val="Fuentedeprrafopredeter"/>
     <w:uiPriority w:val="99"/>
     <w:semiHidden/>

</xml_diff>